<commit_message>
fix buttons aside for bills and newBill and add comment bills tests
</commit_message>
<xml_diff>
--- a/Documentations/Billed+-+E2E+parcours+employe.docx
+++ b/Documentations/Billed+-+E2E+parcours+employe.docx
@@ -1611,7 +1611,89 @@
                 <w:sz w:val="22"/>
                 <w:szCs w:val="22"/>
               </w:rPr>
-              <w:t xml:space="preserve">Je suis mon Dashboard </w:t>
+              <w:t>Je suis</w:t>
+            </w:r>
+            <w:r>
+              <w:rPr>
+                <w:rFonts w:ascii="Arial" w:eastAsia="Arial" w:hAnsi="Arial" w:cs="Arial"/>
+                <w:sz w:val="22"/>
+                <w:szCs w:val="22"/>
+              </w:rPr>
+              <w:t xml:space="preserve"> </w:t>
+            </w:r>
+            <w:r>
+              <w:rPr>
+                <w:rFonts w:ascii="Arial" w:eastAsia="Arial" w:hAnsi="Arial" w:cs="Arial"/>
+                <w:sz w:val="22"/>
+                <w:szCs w:val="22"/>
+              </w:rPr>
+              <w:t>connecté</w:t>
+            </w:r>
+            <w:r>
+              <w:rPr>
+                <w:rFonts w:ascii="Arial" w:eastAsia="Arial" w:hAnsi="Arial" w:cs="Arial"/>
+                <w:sz w:val="22"/>
+                <w:szCs w:val="22"/>
+              </w:rPr>
+              <w:t xml:space="preserve"> </w:t>
+            </w:r>
+            <w:proofErr w:type="spellStart"/>
+            <w:r>
+              <w:rPr>
+                <w:rFonts w:ascii="Arial" w:eastAsia="Arial" w:hAnsi="Arial" w:cs="Arial"/>
+                <w:sz w:val="22"/>
+                <w:szCs w:val="22"/>
+              </w:rPr>
+              <w:t>à</w:t>
+            </w:r>
+            <w:r>
+              <w:rPr>
+                <w:rFonts w:ascii="Arial" w:eastAsia="Arial" w:hAnsi="Arial" w:cs="Arial"/>
+                <w:sz w:val="22"/>
+                <w:szCs w:val="22"/>
+              </w:rPr>
+              <w:t>s</w:t>
+            </w:r>
+            <w:proofErr w:type="spellEnd"/>
+            <w:r>
+              <w:rPr>
+                <w:rFonts w:ascii="Arial" w:eastAsia="Arial" w:hAnsi="Arial" w:cs="Arial"/>
+                <w:sz w:val="22"/>
+                <w:szCs w:val="22"/>
+              </w:rPr>
+              <w:object w:dxaOrig="1520" w:dyaOrig="988">
+                <v:shapetype id="_x0000_t75" coordsize="21600,21600" o:spt="75" o:preferrelative="t" path="m@4@5l@4@11@9@11@9@5xe" filled="f" stroked="f">
+                  <v:stroke joinstyle="miter"/>
+                  <v:formulas>
+                    <v:f eqn="if lineDrawn pixelLineWidth 0"/>
+                    <v:f eqn="sum @0 1 0"/>
+                    <v:f eqn="sum 0 0 @1"/>
+                    <v:f eqn="prod @2 1 2"/>
+                    <v:f eqn="prod @3 21600 pixelWidth"/>
+                    <v:f eqn="prod @3 21600 pixelHeight"/>
+                    <v:f eqn="sum @0 0 1"/>
+                    <v:f eqn="prod @6 1 2"/>
+                    <v:f eqn="prod @7 21600 pixelWidth"/>
+                    <v:f eqn="sum @8 21600 0"/>
+                    <v:f eqn="prod @7 21600 pixelHeight"/>
+                    <v:f eqn="sum @10 21600 0"/>
+                  </v:formulas>
+                  <v:path o:extrusionok="f" gradientshapeok="t" o:connecttype="rect"/>
+                  <o:lock v:ext="edit" aspectratio="t"/>
+                </v:shapetype>
+                <v:shape id="_x0000_i1025" type="#_x0000_t75" style="width:76.2pt;height:49.55pt" o:ole="">
+                  <v:imagedata r:id="rId5" o:title=""/>
+                </v:shape>
+                <o:OLEObject Type="Embed" ProgID="Acrobat.Document.DC" ShapeID="_x0000_i1025" DrawAspect="Icon" ObjectID="_1779694444" r:id="rId6"/>
+              </w:object>
+            </w:r>
+            <w:r>
+              <w:rPr>
+                <w:rFonts w:ascii="Arial" w:eastAsia="Arial" w:hAnsi="Arial" w:cs="Arial"/>
+                <w:sz w:val="22"/>
+                <w:szCs w:val="22"/>
+              </w:rPr>
+              <w:t xml:space="preserve"> mon Dashboard </w:t>
             </w:r>
           </w:p>
         </w:tc>
@@ -1773,18 +1855,6 @@
               </w:rPr>
             </w:pPr>
           </w:p>
-          <w:p>
-            <w:pPr>
-              <w:widowControl w:val="0"/>
-              <w:ind w:firstLine="0"/>
-              <w:jc w:val="left"/>
-              <w:rPr>
-                <w:rFonts w:ascii="Arial" w:eastAsia="Arial" w:hAnsi="Arial" w:cs="Arial"/>
-                <w:sz w:val="20"/>
-                <w:szCs w:val="20"/>
-              </w:rPr>
-            </w:pPr>
-          </w:p>
         </w:tc>
         <w:tc>
           <w:tcPr>
@@ -1860,7 +1930,6 @@
                 <w:sz w:val="22"/>
                 <w:szCs w:val="22"/>
               </w:rPr>
-              <w:lastRenderedPageBreak/>
               <w:t>Scénario 5</w:t>
             </w:r>
           </w:p>
@@ -2043,7 +2112,39 @@
                 <w:sz w:val="22"/>
                 <w:szCs w:val="22"/>
               </w:rPr>
-              <w:t>Je suis mon Dashboard</w:t>
+              <w:t>Je suis</w:t>
+            </w:r>
+            <w:r>
+              <w:rPr>
+                <w:rFonts w:ascii="Arial" w:eastAsia="Arial" w:hAnsi="Arial" w:cs="Arial"/>
+                <w:sz w:val="22"/>
+                <w:szCs w:val="22"/>
+              </w:rPr>
+              <w:t xml:space="preserve"> </w:t>
+            </w:r>
+            <w:r>
+              <w:rPr>
+                <w:rFonts w:ascii="Arial" w:eastAsia="Arial" w:hAnsi="Arial" w:cs="Arial"/>
+                <w:sz w:val="22"/>
+                <w:szCs w:val="22"/>
+              </w:rPr>
+              <w:t>connecté</w:t>
+            </w:r>
+            <w:r>
+              <w:rPr>
+                <w:rFonts w:ascii="Arial" w:eastAsia="Arial" w:hAnsi="Arial" w:cs="Arial"/>
+                <w:sz w:val="22"/>
+                <w:szCs w:val="22"/>
+              </w:rPr>
+              <w:t xml:space="preserve"> à</w:t>
+            </w:r>
+            <w:r>
+              <w:rPr>
+                <w:rFonts w:ascii="Arial" w:eastAsia="Arial" w:hAnsi="Arial" w:cs="Arial"/>
+                <w:sz w:val="22"/>
+                <w:szCs w:val="22"/>
+              </w:rPr>
+              <w:t xml:space="preserve"> mon Dashboard</w:t>
             </w:r>
             <w:r>
               <w:rPr>
@@ -2357,6 +2458,70 @@
               </w:rPr>
               <w:t xml:space="preserve"> </w:t>
             </w:r>
+            <w:r>
+              <w:rPr>
+                <w:rFonts w:ascii="Arial" w:eastAsia="Arial" w:hAnsi="Arial" w:cs="Arial"/>
+                <w:sz w:val="22"/>
+                <w:szCs w:val="22"/>
+              </w:rPr>
+              <w:t>et qu</w:t>
+            </w:r>
+            <w:r>
+              <w:rPr>
+                <w:rFonts w:ascii="Arial" w:eastAsia="Arial" w:hAnsi="Arial" w:cs="Arial"/>
+                <w:sz w:val="22"/>
+                <w:szCs w:val="22"/>
+              </w:rPr>
+              <w:t>e</w:t>
+            </w:r>
+            <w:r>
+              <w:rPr>
+                <w:rFonts w:ascii="Arial" w:eastAsia="Arial" w:hAnsi="Arial" w:cs="Arial"/>
+                <w:sz w:val="22"/>
+                <w:szCs w:val="22"/>
+              </w:rPr>
+              <w:t xml:space="preserve"> je</w:t>
+            </w:r>
+            <w:r>
+              <w:rPr>
+                <w:rFonts w:ascii="Arial" w:eastAsia="Arial" w:hAnsi="Arial" w:cs="Arial"/>
+                <w:sz w:val="22"/>
+                <w:szCs w:val="22"/>
+              </w:rPr>
+              <w:t xml:space="preserve"> suis</w:t>
+            </w:r>
+            <w:r>
+              <w:rPr>
+                <w:rFonts w:ascii="Arial" w:eastAsia="Arial" w:hAnsi="Arial" w:cs="Arial"/>
+                <w:sz w:val="22"/>
+                <w:szCs w:val="22"/>
+              </w:rPr>
+              <w:t xml:space="preserve"> </w:t>
+            </w:r>
+            <w:r>
+              <w:rPr>
+                <w:rFonts w:ascii="Arial" w:eastAsia="Arial" w:hAnsi="Arial" w:cs="Arial"/>
+                <w:sz w:val="22"/>
+                <w:szCs w:val="22"/>
+              </w:rPr>
+              <w:t>connecté</w:t>
+            </w:r>
+            <w:r>
+              <w:rPr>
+                <w:rFonts w:ascii="Arial" w:eastAsia="Arial" w:hAnsi="Arial" w:cs="Arial"/>
+                <w:sz w:val="22"/>
+                <w:szCs w:val="22"/>
+              </w:rPr>
+              <w:t xml:space="preserve"> à</w:t>
+            </w:r>
+            <w:r>
+              <w:rPr>
+                <w:rFonts w:ascii="Arial" w:eastAsia="Arial" w:hAnsi="Arial" w:cs="Arial"/>
+                <w:sz w:val="22"/>
+                <w:szCs w:val="22"/>
+              </w:rPr>
+              <w:t xml:space="preserve"> mon Dashboard</w:t>
+            </w:r>
           </w:p>
         </w:tc>
       </w:tr>
@@ -2442,15 +2607,7 @@
                 <w:sz w:val="22"/>
                 <w:szCs w:val="22"/>
               </w:rPr>
-              <w:t>Je suis mon Dashboard</w:t>
-            </w:r>
-            <w:r>
-              <w:rPr>
-                <w:rFonts w:ascii="Arial" w:eastAsia="Arial" w:hAnsi="Arial" w:cs="Arial"/>
-                <w:sz w:val="22"/>
-                <w:szCs w:val="22"/>
-              </w:rPr>
-              <w:t xml:space="preserve"> et que j</w:t>
+              <w:t>J</w:t>
             </w:r>
             <w:r>
               <w:rPr>
@@ -2468,25 +2625,21 @@
               </w:rPr>
               <w:t xml:space="preserve"> d’une note </w:t>
             </w:r>
-          </w:p>
-          <w:p>
-            <w:pPr>
-              <w:widowControl w:val="0"/>
-              <w:ind w:firstLine="0"/>
-              <w:jc w:val="left"/>
-              <w:rPr>
-                <w:rFonts w:ascii="Arial" w:eastAsia="Arial" w:hAnsi="Arial" w:cs="Arial"/>
-                <w:sz w:val="22"/>
-                <w:szCs w:val="22"/>
-              </w:rPr>
-            </w:pPr>
-            <w:r>
-              <w:rPr>
-                <w:rFonts w:ascii="Arial" w:eastAsia="Arial" w:hAnsi="Arial" w:cs="Arial"/>
-                <w:sz w:val="22"/>
-                <w:szCs w:val="22"/>
-              </w:rPr>
-              <w:t>De frais</w:t>
+            <w:r>
+              <w:rPr>
+                <w:rFonts w:ascii="Arial" w:eastAsia="Arial" w:hAnsi="Arial" w:cs="Arial"/>
+                <w:sz w:val="22"/>
+                <w:szCs w:val="22"/>
+              </w:rPr>
+              <w:t>d</w:t>
+            </w:r>
+            <w:r>
+              <w:rPr>
+                <w:rFonts w:ascii="Arial" w:eastAsia="Arial" w:hAnsi="Arial" w:cs="Arial"/>
+                <w:sz w:val="22"/>
+                <w:szCs w:val="22"/>
+              </w:rPr>
+              <w:t>e frais</w:t>
             </w:r>
           </w:p>
         </w:tc>
@@ -2768,6 +2921,70 @@
                 <w:szCs w:val="20"/>
               </w:rPr>
             </w:pPr>
+            <w:r>
+              <w:rPr>
+                <w:rFonts w:ascii="Arial" w:eastAsia="Arial" w:hAnsi="Arial" w:cs="Arial"/>
+                <w:sz w:val="22"/>
+                <w:szCs w:val="22"/>
+              </w:rPr>
+              <w:t>Je suis connecté en tant qu’employé et qu</w:t>
+            </w:r>
+            <w:r>
+              <w:rPr>
+                <w:rFonts w:ascii="Arial" w:eastAsia="Arial" w:hAnsi="Arial" w:cs="Arial"/>
+                <w:sz w:val="22"/>
+                <w:szCs w:val="22"/>
+              </w:rPr>
+              <w:t>e</w:t>
+            </w:r>
+            <w:r>
+              <w:rPr>
+                <w:rFonts w:ascii="Arial" w:eastAsia="Arial" w:hAnsi="Arial" w:cs="Arial"/>
+                <w:sz w:val="22"/>
+                <w:szCs w:val="22"/>
+              </w:rPr>
+              <w:t xml:space="preserve"> je</w:t>
+            </w:r>
+            <w:r>
+              <w:rPr>
+                <w:rFonts w:ascii="Arial" w:eastAsia="Arial" w:hAnsi="Arial" w:cs="Arial"/>
+                <w:sz w:val="22"/>
+                <w:szCs w:val="22"/>
+              </w:rPr>
+              <w:t xml:space="preserve"> suis</w:t>
+            </w:r>
+            <w:r>
+              <w:rPr>
+                <w:rFonts w:ascii="Arial" w:eastAsia="Arial" w:hAnsi="Arial" w:cs="Arial"/>
+                <w:sz w:val="22"/>
+                <w:szCs w:val="22"/>
+              </w:rPr>
+              <w:t xml:space="preserve"> </w:t>
+            </w:r>
+            <w:r>
+              <w:rPr>
+                <w:rFonts w:ascii="Arial" w:eastAsia="Arial" w:hAnsi="Arial" w:cs="Arial"/>
+                <w:sz w:val="22"/>
+                <w:szCs w:val="22"/>
+              </w:rPr>
+              <w:t>connecté</w:t>
+            </w:r>
+            <w:r>
+              <w:rPr>
+                <w:rFonts w:ascii="Arial" w:eastAsia="Arial" w:hAnsi="Arial" w:cs="Arial"/>
+                <w:sz w:val="22"/>
+                <w:szCs w:val="22"/>
+              </w:rPr>
+              <w:t xml:space="preserve"> à</w:t>
+            </w:r>
+            <w:r>
+              <w:rPr>
+                <w:rFonts w:ascii="Arial" w:eastAsia="Arial" w:hAnsi="Arial" w:cs="Arial"/>
+                <w:sz w:val="22"/>
+                <w:szCs w:val="22"/>
+              </w:rPr>
+              <w:t xml:space="preserve"> mon Dashboard</w:t>
+            </w:r>
           </w:p>
         </w:tc>
       </w:tr>
@@ -2847,6 +3064,46 @@
                 <w:szCs w:val="20"/>
               </w:rPr>
             </w:pPr>
+            <w:r>
+              <w:rPr>
+                <w:rFonts w:ascii="Arial" w:eastAsia="Arial" w:hAnsi="Arial" w:cs="Arial"/>
+                <w:sz w:val="22"/>
+                <w:szCs w:val="22"/>
+              </w:rPr>
+              <w:t>Et que je clique sur le bouton</w:t>
+            </w:r>
+            <w:r>
+              <w:rPr>
+                <w:rFonts w:ascii="Arial" w:eastAsia="Arial" w:hAnsi="Arial" w:cs="Arial"/>
+                <w:sz w:val="20"/>
+                <w:szCs w:val="20"/>
+              </w:rPr>
+              <w:t xml:space="preserve"> </w:t>
+            </w:r>
+            <w:r>
+              <w:rPr>
+                <w:rFonts w:ascii="Arial" w:eastAsia="Arial" w:hAnsi="Arial" w:cs="Arial"/>
+                <w:sz w:val="22"/>
+                <w:szCs w:val="22"/>
+              </w:rPr>
+              <w:t>“</w:t>
+            </w:r>
+            <w:r>
+              <w:rPr>
+                <w:rFonts w:ascii="Arial" w:eastAsia="Arial" w:hAnsi="Arial" w:cs="Arial"/>
+                <w:sz w:val="22"/>
+                <w:szCs w:val="22"/>
+              </w:rPr>
+              <w:t>Nouvelle note de frais</w:t>
+            </w:r>
+            <w:r>
+              <w:rPr>
+                <w:rFonts w:ascii="Arial" w:eastAsia="Arial" w:hAnsi="Arial" w:cs="Arial"/>
+                <w:sz w:val="22"/>
+                <w:szCs w:val="22"/>
+              </w:rPr>
+              <w:t>”</w:t>
+            </w:r>
           </w:p>
         </w:tc>
       </w:tr>
@@ -2926,6 +3183,38 @@
                 <w:szCs w:val="22"/>
               </w:rPr>
             </w:pPr>
+            <w:r>
+              <w:rPr>
+                <w:rFonts w:ascii="Arial" w:eastAsia="Arial" w:hAnsi="Arial" w:cs="Arial"/>
+                <w:sz w:val="22"/>
+                <w:szCs w:val="22"/>
+              </w:rPr>
+              <w:t xml:space="preserve">Je suis envoyé sur le formulaire vierge </w:t>
+            </w:r>
+            <w:r>
+              <w:rPr>
+                <w:rFonts w:ascii="Arial" w:eastAsia="Arial" w:hAnsi="Arial" w:cs="Arial"/>
+                <w:sz w:val="22"/>
+                <w:szCs w:val="22"/>
+              </w:rPr>
+              <w:t>“</w:t>
+            </w:r>
+            <w:r>
+              <w:rPr>
+                <w:rFonts w:ascii="Arial" w:eastAsia="Arial" w:hAnsi="Arial" w:cs="Arial"/>
+                <w:sz w:val="22"/>
+                <w:szCs w:val="22"/>
+              </w:rPr>
+              <w:t>Envoyer une note de frais</w:t>
+            </w:r>
+            <w:r>
+              <w:rPr>
+                <w:rFonts w:ascii="Arial" w:eastAsia="Arial" w:hAnsi="Arial" w:cs="Arial"/>
+                <w:sz w:val="22"/>
+                <w:szCs w:val="22"/>
+              </w:rPr>
+              <w:t>”</w:t>
+            </w:r>
           </w:p>
         </w:tc>
       </w:tr>
@@ -3665,30 +3954,6 @@
               </w:rPr>
             </w:pPr>
           </w:p>
-          <w:p>
-            <w:pPr>
-              <w:widowControl w:val="0"/>
-              <w:ind w:firstLine="0"/>
-              <w:jc w:val="left"/>
-              <w:rPr>
-                <w:rFonts w:ascii="Arial" w:eastAsia="Arial" w:hAnsi="Arial" w:cs="Arial"/>
-                <w:sz w:val="20"/>
-                <w:szCs w:val="20"/>
-              </w:rPr>
-            </w:pPr>
-          </w:p>
-          <w:p>
-            <w:pPr>
-              <w:widowControl w:val="0"/>
-              <w:ind w:firstLine="0"/>
-              <w:jc w:val="left"/>
-              <w:rPr>
-                <w:rFonts w:ascii="Arial" w:eastAsia="Arial" w:hAnsi="Arial" w:cs="Arial"/>
-                <w:sz w:val="20"/>
-                <w:szCs w:val="20"/>
-              </w:rPr>
-            </w:pPr>
-          </w:p>
         </w:tc>
         <w:tc>
           <w:tcPr>
@@ -4162,6 +4427,7 @@
                 <w:sz w:val="22"/>
                 <w:szCs w:val="22"/>
               </w:rPr>
+              <w:lastRenderedPageBreak/>
               <w:t>Given</w:t>
             </w:r>
             <w:proofErr w:type="spellEnd"/>
@@ -4265,7 +4531,6 @@
                 <w:sz w:val="22"/>
                 <w:szCs w:val="22"/>
               </w:rPr>
-              <w:lastRenderedPageBreak/>
               <w:t>When</w:t>
             </w:r>
             <w:proofErr w:type="spellEnd"/>

</xml_diff>

<commit_message>
add doc end to end
</commit_message>
<xml_diff>
--- a/Documentations/Billed+-+E2E+parcours+employe.docx
+++ b/Documentations/Billed+-+E2E+parcours+employe.docx
@@ -1619,73 +1619,7 @@
                 <w:sz w:val="22"/>
                 <w:szCs w:val="22"/>
               </w:rPr>
-              <w:t xml:space="preserve"> </w:t>
-            </w:r>
-            <w:r>
-              <w:rPr>
-                <w:rFonts w:ascii="Arial" w:eastAsia="Arial" w:hAnsi="Arial" w:cs="Arial"/>
-                <w:sz w:val="22"/>
-                <w:szCs w:val="22"/>
-              </w:rPr>
-              <w:t>connecté</w:t>
-            </w:r>
-            <w:r>
-              <w:rPr>
-                <w:rFonts w:ascii="Arial" w:eastAsia="Arial" w:hAnsi="Arial" w:cs="Arial"/>
-                <w:sz w:val="22"/>
-                <w:szCs w:val="22"/>
-              </w:rPr>
-              <w:t xml:space="preserve"> </w:t>
-            </w:r>
-            <w:proofErr w:type="spellStart"/>
-            <w:r>
-              <w:rPr>
-                <w:rFonts w:ascii="Arial" w:eastAsia="Arial" w:hAnsi="Arial" w:cs="Arial"/>
-                <w:sz w:val="22"/>
-                <w:szCs w:val="22"/>
-              </w:rPr>
-              <w:t>à</w:t>
-            </w:r>
-            <w:r>
-              <w:rPr>
-                <w:rFonts w:ascii="Arial" w:eastAsia="Arial" w:hAnsi="Arial" w:cs="Arial"/>
-                <w:sz w:val="22"/>
-                <w:szCs w:val="22"/>
-              </w:rPr>
-              <w:t>s</w:t>
-            </w:r>
-            <w:proofErr w:type="spellEnd"/>
-            <w:r>
-              <w:rPr>
-                <w:rFonts w:ascii="Arial" w:eastAsia="Arial" w:hAnsi="Arial" w:cs="Arial"/>
-                <w:sz w:val="22"/>
-                <w:szCs w:val="22"/>
-              </w:rPr>
-              <w:object w:dxaOrig="1520" w:dyaOrig="988">
-                <v:shapetype id="_x0000_t75" coordsize="21600,21600" o:spt="75" o:preferrelative="t" path="m@4@5l@4@11@9@11@9@5xe" filled="f" stroked="f">
-                  <v:stroke joinstyle="miter"/>
-                  <v:formulas>
-                    <v:f eqn="if lineDrawn pixelLineWidth 0"/>
-                    <v:f eqn="sum @0 1 0"/>
-                    <v:f eqn="sum 0 0 @1"/>
-                    <v:f eqn="prod @2 1 2"/>
-                    <v:f eqn="prod @3 21600 pixelWidth"/>
-                    <v:f eqn="prod @3 21600 pixelHeight"/>
-                    <v:f eqn="sum @0 0 1"/>
-                    <v:f eqn="prod @6 1 2"/>
-                    <v:f eqn="prod @7 21600 pixelWidth"/>
-                    <v:f eqn="sum @8 21600 0"/>
-                    <v:f eqn="prod @7 21600 pixelHeight"/>
-                    <v:f eqn="sum @10 21600 0"/>
-                  </v:formulas>
-                  <v:path o:extrusionok="f" gradientshapeok="t" o:connecttype="rect"/>
-                  <o:lock v:ext="edit" aspectratio="t"/>
-                </v:shapetype>
-                <v:shape id="_x0000_i1025" type="#_x0000_t75" style="width:76.2pt;height:49.55pt" o:ole="">
-                  <v:imagedata r:id="rId5" o:title=""/>
-                </v:shape>
-                <o:OLEObject Type="Embed" ProgID="Acrobat.Document.DC" ShapeID="_x0000_i1025" DrawAspect="Icon" ObjectID="_1779694444" r:id="rId6"/>
-              </w:object>
+              <w:t xml:space="preserve"> connecté à</w:t>
             </w:r>
             <w:r>
               <w:rPr>
@@ -1930,6 +1864,7 @@
                 <w:sz w:val="22"/>
                 <w:szCs w:val="22"/>
               </w:rPr>
+              <w:lastRenderedPageBreak/>
               <w:t>Scénario 5</w:t>
             </w:r>
           </w:p>
@@ -2017,7 +1952,110 @@
                 <w:sz w:val="22"/>
                 <w:szCs w:val="22"/>
               </w:rPr>
-              <w:t>Je suis connecté en tant qu’employé</w:t>
+              <w:t>Je suis connecté en tant qu’employé.</w:t>
+            </w:r>
+          </w:p>
+        </w:tc>
+      </w:tr>
+      <w:tr>
+        <w:trPr>
+          <w:trHeight w:val="315"/>
+        </w:trPr>
+        <w:tc>
+          <w:tcPr>
+            <w:tcW w:w="1367" w:type="dxa"/>
+            <w:tcBorders>
+              <w:top w:val="single" w:sz="6" w:space="0" w:color="FFFFFF"/>
+              <w:left w:val="single" w:sz="6" w:space="0" w:color="FFFFFF"/>
+              <w:bottom w:val="single" w:sz="6" w:space="0" w:color="FFFFFF"/>
+              <w:right w:val="single" w:sz="6" w:space="0" w:color="FFFFFF"/>
+            </w:tcBorders>
+            <w:shd w:val="clear" w:color="auto" w:fill="1155CC"/>
+            <w:tcMar>
+              <w:top w:w="40" w:type="dxa"/>
+              <w:left w:w="40" w:type="dxa"/>
+              <w:bottom w:w="40" w:type="dxa"/>
+              <w:right w:w="40" w:type="dxa"/>
+            </w:tcMar>
+            <w:vAlign w:val="center"/>
+          </w:tcPr>
+          <w:p>
+            <w:pPr>
+              <w:widowControl w:val="0"/>
+              <w:ind w:firstLine="0"/>
+              <w:jc w:val="center"/>
+              <w:rPr>
+                <w:rFonts w:ascii="Arial" w:eastAsia="Arial" w:hAnsi="Arial" w:cs="Arial"/>
+                <w:sz w:val="20"/>
+                <w:szCs w:val="20"/>
+              </w:rPr>
+            </w:pPr>
+            <w:proofErr w:type="spellStart"/>
+            <w:r>
+              <w:rPr>
+                <w:rFonts w:ascii="Arial" w:eastAsia="Arial" w:hAnsi="Arial" w:cs="Arial"/>
+                <w:b/>
+                <w:color w:val="FFFFFF"/>
+                <w:sz w:val="22"/>
+                <w:szCs w:val="22"/>
+              </w:rPr>
+              <w:t>When</w:t>
+            </w:r>
+            <w:proofErr w:type="spellEnd"/>
+          </w:p>
+        </w:tc>
+        <w:tc>
+          <w:tcPr>
+            <w:tcW w:w="7658" w:type="dxa"/>
+            <w:tcBorders>
+              <w:top w:val="single" w:sz="6" w:space="0" w:color="1155CC"/>
+              <w:left w:val="single" w:sz="6" w:space="0" w:color="FFFFFF"/>
+              <w:bottom w:val="single" w:sz="6" w:space="0" w:color="1155CC"/>
+              <w:right w:val="single" w:sz="6" w:space="0" w:color="FFFFFF"/>
+            </w:tcBorders>
+            <w:shd w:val="clear" w:color="auto" w:fill="auto"/>
+            <w:tcMar>
+              <w:top w:w="40" w:type="dxa"/>
+              <w:left w:w="0" w:type="dxa"/>
+              <w:bottom w:w="40" w:type="dxa"/>
+              <w:right w:w="0" w:type="dxa"/>
+            </w:tcMar>
+            <w:vAlign w:val="center"/>
+          </w:tcPr>
+          <w:p>
+            <w:pPr>
+              <w:widowControl w:val="0"/>
+              <w:ind w:firstLine="0"/>
+              <w:jc w:val="left"/>
+              <w:rPr>
+                <w:rFonts w:ascii="Arial" w:eastAsia="Arial" w:hAnsi="Arial" w:cs="Arial"/>
+                <w:sz w:val="20"/>
+                <w:szCs w:val="20"/>
+              </w:rPr>
+            </w:pPr>
+            <w:r>
+              <w:rPr>
+                <w:rFonts w:ascii="Arial" w:eastAsia="Arial" w:hAnsi="Arial" w:cs="Arial"/>
+                <w:sz w:val="22"/>
+                <w:szCs w:val="22"/>
+              </w:rPr>
+              <w:t>Je suis</w:t>
+            </w:r>
+            <w:r>
+              <w:rPr>
+                <w:rFonts w:ascii="Arial" w:eastAsia="Arial" w:hAnsi="Arial" w:cs="Arial"/>
+                <w:sz w:val="22"/>
+                <w:szCs w:val="22"/>
+              </w:rPr>
+              <w:t xml:space="preserve"> connecté à</w:t>
+            </w:r>
+            <w:r>
+              <w:rPr>
+                <w:rFonts w:ascii="Arial" w:eastAsia="Arial" w:hAnsi="Arial" w:cs="Arial"/>
+                <w:sz w:val="22"/>
+                <w:szCs w:val="22"/>
+              </w:rPr>
+              <w:t xml:space="preserve"> mon Dashboard</w:t>
             </w:r>
             <w:r>
               <w:rPr>
@@ -2072,7 +2110,7 @@
                 <w:sz w:val="22"/>
                 <w:szCs w:val="22"/>
               </w:rPr>
-              <w:t>When</w:t>
+              <w:t>Then</w:t>
             </w:r>
             <w:proofErr w:type="spellEnd"/>
           </w:p>
@@ -2083,171 +2121,36 @@
             <w:tcBorders>
               <w:top w:val="single" w:sz="6" w:space="0" w:color="1155CC"/>
               <w:left w:val="single" w:sz="6" w:space="0" w:color="FFFFFF"/>
-              <w:bottom w:val="single" w:sz="6" w:space="0" w:color="1155CC"/>
-              <w:right w:val="single" w:sz="6" w:space="0" w:color="FFFFFF"/>
-            </w:tcBorders>
-            <w:shd w:val="clear" w:color="auto" w:fill="auto"/>
-            <w:tcMar>
-              <w:top w:w="40" w:type="dxa"/>
-              <w:left w:w="0" w:type="dxa"/>
-              <w:bottom w:w="40" w:type="dxa"/>
-              <w:right w:w="0" w:type="dxa"/>
-            </w:tcMar>
-            <w:vAlign w:val="center"/>
-          </w:tcPr>
-          <w:p>
-            <w:pPr>
-              <w:widowControl w:val="0"/>
-              <w:ind w:firstLine="0"/>
-              <w:jc w:val="left"/>
-              <w:rPr>
-                <w:rFonts w:ascii="Arial" w:eastAsia="Arial" w:hAnsi="Arial" w:cs="Arial"/>
-                <w:sz w:val="20"/>
-                <w:szCs w:val="20"/>
-              </w:rPr>
-            </w:pPr>
-            <w:r>
-              <w:rPr>
-                <w:rFonts w:ascii="Arial" w:eastAsia="Arial" w:hAnsi="Arial" w:cs="Arial"/>
-                <w:sz w:val="22"/>
-                <w:szCs w:val="22"/>
-              </w:rPr>
-              <w:t>Je suis</w:t>
-            </w:r>
-            <w:r>
-              <w:rPr>
-                <w:rFonts w:ascii="Arial" w:eastAsia="Arial" w:hAnsi="Arial" w:cs="Arial"/>
-                <w:sz w:val="22"/>
-                <w:szCs w:val="22"/>
-              </w:rPr>
-              <w:t xml:space="preserve"> </w:t>
-            </w:r>
-            <w:r>
-              <w:rPr>
-                <w:rFonts w:ascii="Arial" w:eastAsia="Arial" w:hAnsi="Arial" w:cs="Arial"/>
-                <w:sz w:val="22"/>
-                <w:szCs w:val="22"/>
-              </w:rPr>
-              <w:t>connecté</w:t>
-            </w:r>
-            <w:r>
-              <w:rPr>
-                <w:rFonts w:ascii="Arial" w:eastAsia="Arial" w:hAnsi="Arial" w:cs="Arial"/>
-                <w:sz w:val="22"/>
-                <w:szCs w:val="22"/>
-              </w:rPr>
-              <w:t xml:space="preserve"> à</w:t>
-            </w:r>
-            <w:r>
-              <w:rPr>
-                <w:rFonts w:ascii="Arial" w:eastAsia="Arial" w:hAnsi="Arial" w:cs="Arial"/>
-                <w:sz w:val="22"/>
-                <w:szCs w:val="22"/>
-              </w:rPr>
-              <w:t xml:space="preserve"> mon Dashboard</w:t>
-            </w:r>
-            <w:r>
-              <w:rPr>
-                <w:rFonts w:ascii="Arial" w:eastAsia="Arial" w:hAnsi="Arial" w:cs="Arial"/>
-                <w:sz w:val="22"/>
-                <w:szCs w:val="22"/>
-              </w:rPr>
-              <w:t>.</w:t>
-            </w:r>
-          </w:p>
-        </w:tc>
-      </w:tr>
-      <w:tr>
-        <w:trPr>
-          <w:trHeight w:val="315"/>
-        </w:trPr>
-        <w:tc>
-          <w:tcPr>
-            <w:tcW w:w="1367" w:type="dxa"/>
-            <w:tcBorders>
-              <w:top w:val="single" w:sz="6" w:space="0" w:color="FFFFFF"/>
-              <w:left w:val="single" w:sz="6" w:space="0" w:color="FFFFFF"/>
-              <w:bottom w:val="single" w:sz="6" w:space="0" w:color="FFFFFF"/>
-              <w:right w:val="single" w:sz="6" w:space="0" w:color="FFFFFF"/>
-            </w:tcBorders>
-            <w:shd w:val="clear" w:color="auto" w:fill="1155CC"/>
-            <w:tcMar>
-              <w:top w:w="40" w:type="dxa"/>
-              <w:left w:w="40" w:type="dxa"/>
-              <w:bottom w:w="40" w:type="dxa"/>
-              <w:right w:w="40" w:type="dxa"/>
-            </w:tcMar>
-            <w:vAlign w:val="center"/>
-          </w:tcPr>
-          <w:p>
-            <w:pPr>
-              <w:widowControl w:val="0"/>
-              <w:ind w:firstLine="0"/>
-              <w:jc w:val="center"/>
-              <w:rPr>
-                <w:rFonts w:ascii="Arial" w:eastAsia="Arial" w:hAnsi="Arial" w:cs="Arial"/>
-                <w:sz w:val="20"/>
-                <w:szCs w:val="20"/>
-              </w:rPr>
-            </w:pPr>
-            <w:proofErr w:type="spellStart"/>
-            <w:r>
-              <w:rPr>
-                <w:rFonts w:ascii="Arial" w:eastAsia="Arial" w:hAnsi="Arial" w:cs="Arial"/>
-                <w:b/>
-                <w:color w:val="FFFFFF"/>
-                <w:sz w:val="22"/>
-                <w:szCs w:val="22"/>
-              </w:rPr>
-              <w:t>Then</w:t>
-            </w:r>
-            <w:proofErr w:type="spellEnd"/>
-          </w:p>
-        </w:tc>
-        <w:tc>
-          <w:tcPr>
-            <w:tcW w:w="7658" w:type="dxa"/>
-            <w:tcBorders>
-              <w:top w:val="single" w:sz="6" w:space="0" w:color="1155CC"/>
-              <w:left w:val="single" w:sz="6" w:space="0" w:color="FFFFFF"/>
-              <w:bottom w:val="single" w:sz="6" w:space="0" w:color="FFFFFF"/>
-              <w:right w:val="single" w:sz="6" w:space="0" w:color="FFFFFF"/>
-            </w:tcBorders>
-            <w:shd w:val="clear" w:color="auto" w:fill="auto"/>
-            <w:tcMar>
-              <w:top w:w="40" w:type="dxa"/>
-              <w:left w:w="40" w:type="dxa"/>
-              <w:bottom w:w="40" w:type="dxa"/>
-              <w:right w:w="40" w:type="dxa"/>
-            </w:tcMar>
-            <w:vAlign w:val="center"/>
-          </w:tcPr>
-          <w:p>
-            <w:pPr>
-              <w:widowControl w:val="0"/>
-              <w:ind w:firstLine="0"/>
-              <w:jc w:val="left"/>
-              <w:rPr>
-                <w:rFonts w:ascii="Arial" w:eastAsia="Arial" w:hAnsi="Arial" w:cs="Arial"/>
-                <w:sz w:val="20"/>
-                <w:szCs w:val="20"/>
-              </w:rPr>
-            </w:pPr>
-            <w:r>
-              <w:rPr>
-                <w:rFonts w:ascii="Arial" w:eastAsia="Arial" w:hAnsi="Arial" w:cs="Arial"/>
-                <w:sz w:val="22"/>
-                <w:szCs w:val="22"/>
-              </w:rPr>
-              <w:t>Je vois le statut de mes notes de frais</w:t>
-            </w:r>
-            <w:r>
-              <w:rPr>
-                <w:rFonts w:ascii="Arial" w:eastAsia="Arial" w:hAnsi="Arial" w:cs="Arial"/>
-                <w:sz w:val="22"/>
-                <w:szCs w:val="22"/>
-              </w:rPr>
-              <w:t>.</w:t>
+              <w:bottom w:val="single" w:sz="6" w:space="0" w:color="FFFFFF"/>
+              <w:right w:val="single" w:sz="6" w:space="0" w:color="FFFFFF"/>
+            </w:tcBorders>
+            <w:shd w:val="clear" w:color="auto" w:fill="auto"/>
+            <w:tcMar>
+              <w:top w:w="40" w:type="dxa"/>
+              <w:left w:w="40" w:type="dxa"/>
+              <w:bottom w:w="40" w:type="dxa"/>
+              <w:right w:w="40" w:type="dxa"/>
+            </w:tcMar>
+            <w:vAlign w:val="center"/>
+          </w:tcPr>
+          <w:p>
+            <w:pPr>
+              <w:widowControl w:val="0"/>
+              <w:ind w:firstLine="0"/>
+              <w:jc w:val="left"/>
+              <w:rPr>
+                <w:rFonts w:ascii="Arial" w:eastAsia="Arial" w:hAnsi="Arial" w:cs="Arial"/>
+                <w:sz w:val="20"/>
+                <w:szCs w:val="20"/>
+              </w:rPr>
+            </w:pPr>
+            <w:r>
+              <w:rPr>
+                <w:rFonts w:ascii="Arial" w:eastAsia="Arial" w:hAnsi="Arial" w:cs="Arial"/>
+                <w:sz w:val="22"/>
+                <w:szCs w:val="22"/>
+              </w:rPr>
+              <w:t>Je vois le statut de mes notes de frais.</w:t>
             </w:r>
           </w:p>
         </w:tc>
@@ -2448,15 +2351,7 @@
                 <w:sz w:val="22"/>
                 <w:szCs w:val="22"/>
               </w:rPr>
-              <w:t>Je suis connecté en tant qu’employé</w:t>
-            </w:r>
-            <w:r>
-              <w:rPr>
-                <w:rFonts w:ascii="Arial" w:eastAsia="Arial" w:hAnsi="Arial" w:cs="Arial"/>
-                <w:sz w:val="22"/>
-                <w:szCs w:val="22"/>
-              </w:rPr>
-              <w:t xml:space="preserve"> </w:t>
+              <w:t xml:space="preserve">Je suis connecté en tant qu’employé </w:t>
             </w:r>
             <w:r>
               <w:rPr>
@@ -2496,23 +2391,7 @@
                 <w:sz w:val="22"/>
                 <w:szCs w:val="22"/>
               </w:rPr>
-              <w:t xml:space="preserve"> </w:t>
-            </w:r>
-            <w:r>
-              <w:rPr>
-                <w:rFonts w:ascii="Arial" w:eastAsia="Arial" w:hAnsi="Arial" w:cs="Arial"/>
-                <w:sz w:val="22"/>
-                <w:szCs w:val="22"/>
-              </w:rPr>
-              <w:t>connecté</w:t>
-            </w:r>
-            <w:r>
-              <w:rPr>
-                <w:rFonts w:ascii="Arial" w:eastAsia="Arial" w:hAnsi="Arial" w:cs="Arial"/>
-                <w:sz w:val="22"/>
-                <w:szCs w:val="22"/>
-              </w:rPr>
-              <w:t xml:space="preserve"> à</w:t>
+              <w:t xml:space="preserve"> connecté à</w:t>
             </w:r>
             <w:r>
               <w:rPr>
@@ -2615,15 +2494,7 @@
                 <w:sz w:val="22"/>
                 <w:szCs w:val="22"/>
               </w:rPr>
-              <w:t>e clique sur le bouton Visualiser</w:t>
-            </w:r>
-            <w:r>
-              <w:rPr>
-                <w:rFonts w:ascii="Arial" w:eastAsia="Arial" w:hAnsi="Arial" w:cs="Arial"/>
-                <w:sz w:val="22"/>
-                <w:szCs w:val="22"/>
-              </w:rPr>
-              <w:t xml:space="preserve"> d’une note </w:t>
+              <w:t xml:space="preserve">e clique sur le bouton Visualiser d’une note </w:t>
             </w:r>
             <w:r>
               <w:rPr>
@@ -2959,6 +2830,109 @@
                 <w:sz w:val="22"/>
                 <w:szCs w:val="22"/>
               </w:rPr>
+              <w:t xml:space="preserve"> connecté à</w:t>
+            </w:r>
+            <w:r>
+              <w:rPr>
+                <w:rFonts w:ascii="Arial" w:eastAsia="Arial" w:hAnsi="Arial" w:cs="Arial"/>
+                <w:sz w:val="22"/>
+                <w:szCs w:val="22"/>
+              </w:rPr>
+              <w:t xml:space="preserve"> mon Dashboard</w:t>
+            </w:r>
+          </w:p>
+        </w:tc>
+      </w:tr>
+      <w:tr>
+        <w:trPr>
+          <w:trHeight w:val="315"/>
+        </w:trPr>
+        <w:tc>
+          <w:tcPr>
+            <w:tcW w:w="1367" w:type="dxa"/>
+            <w:tcBorders>
+              <w:top w:val="single" w:sz="6" w:space="0" w:color="FFFFFF"/>
+              <w:left w:val="single" w:sz="6" w:space="0" w:color="FFFFFF"/>
+              <w:bottom w:val="single" w:sz="6" w:space="0" w:color="FFFFFF"/>
+              <w:right w:val="single" w:sz="6" w:space="0" w:color="FFFFFF"/>
+            </w:tcBorders>
+            <w:shd w:val="clear" w:color="auto" w:fill="1155CC"/>
+            <w:tcMar>
+              <w:top w:w="40" w:type="dxa"/>
+              <w:left w:w="40" w:type="dxa"/>
+              <w:bottom w:w="40" w:type="dxa"/>
+              <w:right w:w="40" w:type="dxa"/>
+            </w:tcMar>
+            <w:vAlign w:val="center"/>
+          </w:tcPr>
+          <w:p>
+            <w:pPr>
+              <w:widowControl w:val="0"/>
+              <w:ind w:firstLine="0"/>
+              <w:jc w:val="center"/>
+              <w:rPr>
+                <w:rFonts w:ascii="Arial" w:eastAsia="Arial" w:hAnsi="Arial" w:cs="Arial"/>
+                <w:sz w:val="20"/>
+                <w:szCs w:val="20"/>
+              </w:rPr>
+            </w:pPr>
+            <w:proofErr w:type="spellStart"/>
+            <w:r>
+              <w:rPr>
+                <w:rFonts w:ascii="Arial" w:eastAsia="Arial" w:hAnsi="Arial" w:cs="Arial"/>
+                <w:b/>
+                <w:color w:val="FFFFFF"/>
+                <w:sz w:val="22"/>
+                <w:szCs w:val="22"/>
+              </w:rPr>
+              <w:t>When</w:t>
+            </w:r>
+            <w:proofErr w:type="spellEnd"/>
+          </w:p>
+        </w:tc>
+        <w:tc>
+          <w:tcPr>
+            <w:tcW w:w="7658" w:type="dxa"/>
+            <w:tcBorders>
+              <w:top w:val="single" w:sz="6" w:space="0" w:color="1155CC"/>
+              <w:left w:val="single" w:sz="6" w:space="0" w:color="FFFFFF"/>
+              <w:bottom w:val="single" w:sz="6" w:space="0" w:color="1155CC"/>
+              <w:right w:val="single" w:sz="6" w:space="0" w:color="FFFFFF"/>
+            </w:tcBorders>
+            <w:shd w:val="clear" w:color="auto" w:fill="auto"/>
+            <w:tcMar>
+              <w:top w:w="40" w:type="dxa"/>
+              <w:left w:w="0" w:type="dxa"/>
+              <w:bottom w:w="40" w:type="dxa"/>
+              <w:right w:w="0" w:type="dxa"/>
+            </w:tcMar>
+            <w:vAlign w:val="center"/>
+          </w:tcPr>
+          <w:p>
+            <w:pPr>
+              <w:widowControl w:val="0"/>
+              <w:ind w:firstLine="0"/>
+              <w:jc w:val="left"/>
+              <w:rPr>
+                <w:rFonts w:ascii="Arial" w:eastAsia="Arial" w:hAnsi="Arial" w:cs="Arial"/>
+                <w:sz w:val="20"/>
+                <w:szCs w:val="20"/>
+              </w:rPr>
+            </w:pPr>
+            <w:r>
+              <w:rPr>
+                <w:rFonts w:ascii="Arial" w:eastAsia="Arial" w:hAnsi="Arial" w:cs="Arial"/>
+                <w:sz w:val="22"/>
+                <w:szCs w:val="22"/>
+              </w:rPr>
+              <w:t>Et que je clique sur le bouton</w:t>
+            </w:r>
+            <w:r>
+              <w:rPr>
+                <w:rFonts w:ascii="Arial" w:eastAsia="Arial" w:hAnsi="Arial" w:cs="Arial"/>
+                <w:sz w:val="20"/>
+                <w:szCs w:val="20"/>
+              </w:rPr>
               <w:t xml:space="preserve"> </w:t>
             </w:r>
             <w:r>
@@ -2967,24 +2941,26 @@
                 <w:sz w:val="22"/>
                 <w:szCs w:val="22"/>
               </w:rPr>
-              <w:t>connecté</w:t>
-            </w:r>
-            <w:r>
-              <w:rPr>
-                <w:rFonts w:ascii="Arial" w:eastAsia="Arial" w:hAnsi="Arial" w:cs="Arial"/>
-                <w:sz w:val="22"/>
-                <w:szCs w:val="22"/>
-              </w:rPr>
-              <w:t xml:space="preserve"> à</w:t>
-            </w:r>
-            <w:r>
-              <w:rPr>
-                <w:rFonts w:ascii="Arial" w:eastAsia="Arial" w:hAnsi="Arial" w:cs="Arial"/>
-                <w:sz w:val="22"/>
-                <w:szCs w:val="22"/>
-              </w:rPr>
-              <w:t xml:space="preserve"> mon Dashboard</w:t>
-            </w:r>
+              <w:t>“Nouvelle note de frais”</w:t>
+            </w:r>
+            <w:r>
+              <w:rPr>
+                <w:rFonts w:ascii="Arial" w:eastAsia="Arial" w:hAnsi="Arial" w:cs="Arial"/>
+                <w:sz w:val="22"/>
+                <w:szCs w:val="22"/>
+              </w:rPr>
+              <w:t xml:space="preserve"> ou sur le bouton du menu </w:t>
+            </w:r>
+            <w:proofErr w:type="spellStart"/>
+            <w:r>
+              <w:rPr>
+                <w:rFonts w:ascii="Arial" w:eastAsia="Arial" w:hAnsi="Arial" w:cs="Arial"/>
+                <w:sz w:val="22"/>
+                <w:szCs w:val="22"/>
+              </w:rPr>
+              <w:t>aside</w:t>
+            </w:r>
+            <w:proofErr w:type="spellEnd"/>
           </w:p>
         </w:tc>
       </w:tr>
@@ -3030,7 +3006,7 @@
                 <w:sz w:val="22"/>
                 <w:szCs w:val="22"/>
               </w:rPr>
-              <w:t>When</w:t>
+              <w:t>Then</w:t>
             </w:r>
             <w:proofErr w:type="spellEnd"/>
           </w:p>
@@ -3041,179 +3017,36 @@
             <w:tcBorders>
               <w:top w:val="single" w:sz="6" w:space="0" w:color="1155CC"/>
               <w:left w:val="single" w:sz="6" w:space="0" w:color="FFFFFF"/>
-              <w:bottom w:val="single" w:sz="6" w:space="0" w:color="1155CC"/>
-              <w:right w:val="single" w:sz="6" w:space="0" w:color="FFFFFF"/>
-            </w:tcBorders>
-            <w:shd w:val="clear" w:color="auto" w:fill="auto"/>
-            <w:tcMar>
-              <w:top w:w="40" w:type="dxa"/>
-              <w:left w:w="0" w:type="dxa"/>
-              <w:bottom w:w="40" w:type="dxa"/>
-              <w:right w:w="0" w:type="dxa"/>
-            </w:tcMar>
-            <w:vAlign w:val="center"/>
-          </w:tcPr>
-          <w:p>
-            <w:pPr>
-              <w:widowControl w:val="0"/>
-              <w:ind w:firstLine="0"/>
-              <w:jc w:val="left"/>
-              <w:rPr>
-                <w:rFonts w:ascii="Arial" w:eastAsia="Arial" w:hAnsi="Arial" w:cs="Arial"/>
-                <w:sz w:val="20"/>
-                <w:szCs w:val="20"/>
-              </w:rPr>
-            </w:pPr>
-            <w:r>
-              <w:rPr>
-                <w:rFonts w:ascii="Arial" w:eastAsia="Arial" w:hAnsi="Arial" w:cs="Arial"/>
-                <w:sz w:val="22"/>
-                <w:szCs w:val="22"/>
-              </w:rPr>
-              <w:t>Et que je clique sur le bouton</w:t>
-            </w:r>
-            <w:r>
-              <w:rPr>
-                <w:rFonts w:ascii="Arial" w:eastAsia="Arial" w:hAnsi="Arial" w:cs="Arial"/>
-                <w:sz w:val="20"/>
-                <w:szCs w:val="20"/>
-              </w:rPr>
-              <w:t xml:space="preserve"> </w:t>
-            </w:r>
-            <w:r>
-              <w:rPr>
-                <w:rFonts w:ascii="Arial" w:eastAsia="Arial" w:hAnsi="Arial" w:cs="Arial"/>
-                <w:sz w:val="22"/>
-                <w:szCs w:val="22"/>
-              </w:rPr>
-              <w:t>“</w:t>
-            </w:r>
-            <w:r>
-              <w:rPr>
-                <w:rFonts w:ascii="Arial" w:eastAsia="Arial" w:hAnsi="Arial" w:cs="Arial"/>
-                <w:sz w:val="22"/>
-                <w:szCs w:val="22"/>
-              </w:rPr>
-              <w:t>Nouvelle note de frais</w:t>
-            </w:r>
-            <w:r>
-              <w:rPr>
-                <w:rFonts w:ascii="Arial" w:eastAsia="Arial" w:hAnsi="Arial" w:cs="Arial"/>
-                <w:sz w:val="22"/>
-                <w:szCs w:val="22"/>
-              </w:rPr>
-              <w:t>”</w:t>
-            </w:r>
-          </w:p>
-        </w:tc>
-      </w:tr>
-      <w:tr>
-        <w:trPr>
-          <w:trHeight w:val="315"/>
-        </w:trPr>
-        <w:tc>
-          <w:tcPr>
-            <w:tcW w:w="1367" w:type="dxa"/>
-            <w:tcBorders>
-              <w:top w:val="single" w:sz="6" w:space="0" w:color="FFFFFF"/>
-              <w:left w:val="single" w:sz="6" w:space="0" w:color="FFFFFF"/>
-              <w:bottom w:val="single" w:sz="6" w:space="0" w:color="FFFFFF"/>
-              <w:right w:val="single" w:sz="6" w:space="0" w:color="FFFFFF"/>
-            </w:tcBorders>
-            <w:shd w:val="clear" w:color="auto" w:fill="1155CC"/>
-            <w:tcMar>
-              <w:top w:w="40" w:type="dxa"/>
-              <w:left w:w="40" w:type="dxa"/>
-              <w:bottom w:w="40" w:type="dxa"/>
-              <w:right w:w="40" w:type="dxa"/>
-            </w:tcMar>
-            <w:vAlign w:val="center"/>
-          </w:tcPr>
-          <w:p>
-            <w:pPr>
-              <w:widowControl w:val="0"/>
-              <w:ind w:firstLine="0"/>
-              <w:jc w:val="center"/>
-              <w:rPr>
-                <w:rFonts w:ascii="Arial" w:eastAsia="Arial" w:hAnsi="Arial" w:cs="Arial"/>
-                <w:sz w:val="20"/>
-                <w:szCs w:val="20"/>
-              </w:rPr>
-            </w:pPr>
-            <w:proofErr w:type="spellStart"/>
-            <w:r>
-              <w:rPr>
-                <w:rFonts w:ascii="Arial" w:eastAsia="Arial" w:hAnsi="Arial" w:cs="Arial"/>
-                <w:b/>
-                <w:color w:val="FFFFFF"/>
-                <w:sz w:val="22"/>
-                <w:szCs w:val="22"/>
-              </w:rPr>
-              <w:t>Then</w:t>
-            </w:r>
-            <w:proofErr w:type="spellEnd"/>
-          </w:p>
-        </w:tc>
-        <w:tc>
-          <w:tcPr>
-            <w:tcW w:w="7658" w:type="dxa"/>
-            <w:tcBorders>
-              <w:top w:val="single" w:sz="6" w:space="0" w:color="1155CC"/>
-              <w:left w:val="single" w:sz="6" w:space="0" w:color="FFFFFF"/>
-              <w:bottom w:val="single" w:sz="6" w:space="0" w:color="FFFFFF"/>
-              <w:right w:val="single" w:sz="6" w:space="0" w:color="FFFFFF"/>
-            </w:tcBorders>
-            <w:shd w:val="clear" w:color="auto" w:fill="auto"/>
-            <w:tcMar>
-              <w:top w:w="40" w:type="dxa"/>
-              <w:left w:w="40" w:type="dxa"/>
-              <w:bottom w:w="40" w:type="dxa"/>
-              <w:right w:w="40" w:type="dxa"/>
-            </w:tcMar>
-            <w:vAlign w:val="center"/>
-          </w:tcPr>
-          <w:p>
-            <w:pPr>
-              <w:widowControl w:val="0"/>
-              <w:ind w:firstLine="0"/>
-              <w:jc w:val="left"/>
-              <w:rPr>
-                <w:rFonts w:ascii="Arial" w:eastAsia="Arial" w:hAnsi="Arial" w:cs="Arial"/>
-                <w:sz w:val="22"/>
-                <w:szCs w:val="22"/>
-              </w:rPr>
-            </w:pPr>
-            <w:r>
-              <w:rPr>
-                <w:rFonts w:ascii="Arial" w:eastAsia="Arial" w:hAnsi="Arial" w:cs="Arial"/>
-                <w:sz w:val="22"/>
-                <w:szCs w:val="22"/>
-              </w:rPr>
-              <w:t xml:space="preserve">Je suis envoyé sur le formulaire vierge </w:t>
-            </w:r>
-            <w:r>
-              <w:rPr>
-                <w:rFonts w:ascii="Arial" w:eastAsia="Arial" w:hAnsi="Arial" w:cs="Arial"/>
-                <w:sz w:val="22"/>
-                <w:szCs w:val="22"/>
-              </w:rPr>
-              <w:t>“</w:t>
-            </w:r>
-            <w:r>
-              <w:rPr>
-                <w:rFonts w:ascii="Arial" w:eastAsia="Arial" w:hAnsi="Arial" w:cs="Arial"/>
-                <w:sz w:val="22"/>
-                <w:szCs w:val="22"/>
-              </w:rPr>
-              <w:t>Envoyer une note de frais</w:t>
-            </w:r>
-            <w:r>
-              <w:rPr>
-                <w:rFonts w:ascii="Arial" w:eastAsia="Arial" w:hAnsi="Arial" w:cs="Arial"/>
-                <w:sz w:val="22"/>
-                <w:szCs w:val="22"/>
-              </w:rPr>
-              <w:t>”</w:t>
+              <w:bottom w:val="single" w:sz="6" w:space="0" w:color="FFFFFF"/>
+              <w:right w:val="single" w:sz="6" w:space="0" w:color="FFFFFF"/>
+            </w:tcBorders>
+            <w:shd w:val="clear" w:color="auto" w:fill="auto"/>
+            <w:tcMar>
+              <w:top w:w="40" w:type="dxa"/>
+              <w:left w:w="40" w:type="dxa"/>
+              <w:bottom w:w="40" w:type="dxa"/>
+              <w:right w:w="40" w:type="dxa"/>
+            </w:tcMar>
+            <w:vAlign w:val="center"/>
+          </w:tcPr>
+          <w:p>
+            <w:pPr>
+              <w:widowControl w:val="0"/>
+              <w:ind w:firstLine="0"/>
+              <w:jc w:val="left"/>
+              <w:rPr>
+                <w:rFonts w:ascii="Arial" w:eastAsia="Arial" w:hAnsi="Arial" w:cs="Arial"/>
+                <w:sz w:val="22"/>
+                <w:szCs w:val="22"/>
+              </w:rPr>
+            </w:pPr>
+            <w:r>
+              <w:rPr>
+                <w:rFonts w:ascii="Arial" w:eastAsia="Arial" w:hAnsi="Arial" w:cs="Arial"/>
+                <w:sz w:val="22"/>
+                <w:szCs w:val="22"/>
+              </w:rPr>
+              <w:t>Je suis envoyé sur le formulaire vierge “Envoyer une note de frais”</w:t>
             </w:r>
           </w:p>
         </w:tc>
@@ -3408,6 +3241,30 @@
                 <w:szCs w:val="20"/>
               </w:rPr>
             </w:pPr>
+            <w:r>
+              <w:rPr>
+                <w:rFonts w:ascii="Arial" w:eastAsia="Arial" w:hAnsi="Arial" w:cs="Arial"/>
+                <w:sz w:val="22"/>
+                <w:szCs w:val="22"/>
+              </w:rPr>
+              <w:t>Je suis connecté en tant qu’employé</w:t>
+            </w:r>
+            <w:r>
+              <w:rPr>
+                <w:rFonts w:ascii="Arial" w:eastAsia="Arial" w:hAnsi="Arial" w:cs="Arial"/>
+                <w:sz w:val="22"/>
+                <w:szCs w:val="22"/>
+              </w:rPr>
+              <w:t xml:space="preserve"> et je suis sur le module </w:t>
+            </w:r>
+            <w:r>
+              <w:rPr>
+                <w:rFonts w:ascii="Arial" w:eastAsia="Arial" w:hAnsi="Arial" w:cs="Arial"/>
+                <w:sz w:val="22"/>
+                <w:szCs w:val="22"/>
+              </w:rPr>
+              <w:t>“Nouvelle note de frais”</w:t>
+            </w:r>
           </w:p>
         </w:tc>
       </w:tr>
@@ -3487,6 +3344,22 @@
                 <w:szCs w:val="20"/>
               </w:rPr>
             </w:pPr>
+            <w:r>
+              <w:rPr>
+                <w:rFonts w:ascii="Arial" w:eastAsia="Arial" w:hAnsi="Arial" w:cs="Arial"/>
+                <w:sz w:val="22"/>
+                <w:szCs w:val="22"/>
+              </w:rPr>
+              <w:t>Je</w:t>
+            </w:r>
+            <w:r>
+              <w:rPr>
+                <w:rFonts w:ascii="Arial" w:eastAsia="Arial" w:hAnsi="Arial" w:cs="Arial"/>
+                <w:sz w:val="22"/>
+                <w:szCs w:val="22"/>
+              </w:rPr>
+              <w:t xml:space="preserve"> ne renseigne pas la date et je clique sur Envoyer</w:t>
+            </w:r>
           </w:p>
         </w:tc>
       </w:tr>
@@ -3566,6 +3439,46 @@
                 <w:szCs w:val="22"/>
               </w:rPr>
             </w:pPr>
+            <w:r>
+              <w:rPr>
+                <w:rFonts w:ascii="Arial" w:eastAsia="Arial" w:hAnsi="Arial" w:cs="Arial"/>
+                <w:sz w:val="22"/>
+                <w:szCs w:val="22"/>
+              </w:rPr>
+              <w:t>Je reste sur la page “Nouvelle note de frais”</w:t>
+            </w:r>
+            <w:r>
+              <w:rPr>
+                <w:rFonts w:ascii="Arial" w:eastAsia="Arial" w:hAnsi="Arial" w:cs="Arial"/>
+                <w:sz w:val="22"/>
+                <w:szCs w:val="22"/>
+              </w:rPr>
+              <w:t xml:space="preserve"> </w:t>
+            </w:r>
+            <w:r>
+              <w:rPr>
+                <w:rFonts w:ascii="Arial" w:eastAsia="Arial" w:hAnsi="Arial" w:cs="Arial"/>
+                <w:sz w:val="22"/>
+                <w:szCs w:val="22"/>
+              </w:rPr>
+              <w:t xml:space="preserve">et je suis invité à remplir le champ </w:t>
+            </w:r>
+            <w:r>
+              <w:rPr>
+                <w:rFonts w:ascii="Arial" w:eastAsia="Arial" w:hAnsi="Arial" w:cs="Arial"/>
+                <w:sz w:val="22"/>
+                <w:szCs w:val="22"/>
+              </w:rPr>
+              <w:t>date</w:t>
+            </w:r>
+            <w:r>
+              <w:rPr>
+                <w:rFonts w:ascii="Arial" w:eastAsia="Arial" w:hAnsi="Arial" w:cs="Arial"/>
+                <w:sz w:val="22"/>
+                <w:szCs w:val="22"/>
+              </w:rPr>
+              <w:t>.</w:t>
+            </w:r>
           </w:p>
         </w:tc>
       </w:tr>
@@ -3759,6 +3672,14 @@
                 <w:szCs w:val="22"/>
               </w:rPr>
             </w:pPr>
+            <w:r>
+              <w:rPr>
+                <w:rFonts w:ascii="Arial" w:eastAsia="Arial" w:hAnsi="Arial" w:cs="Arial"/>
+                <w:sz w:val="22"/>
+                <w:szCs w:val="22"/>
+              </w:rPr>
+              <w:t>Je suis connecté en tant qu’employé et je suis sur le module “Nouvelle note de frais</w:t>
+            </w:r>
           </w:p>
         </w:tc>
       </w:tr>
@@ -3838,6 +3759,30 @@
                 <w:szCs w:val="20"/>
               </w:rPr>
             </w:pPr>
+            <w:r>
+              <w:rPr>
+                <w:rFonts w:ascii="Arial" w:eastAsia="Arial" w:hAnsi="Arial" w:cs="Arial"/>
+                <w:sz w:val="22"/>
+                <w:szCs w:val="22"/>
+              </w:rPr>
+              <w:t xml:space="preserve">Je ne renseigne pas </w:t>
+            </w:r>
+            <w:r>
+              <w:rPr>
+                <w:rFonts w:ascii="Arial" w:eastAsia="Arial" w:hAnsi="Arial" w:cs="Arial"/>
+                <w:sz w:val="22"/>
+                <w:szCs w:val="22"/>
+              </w:rPr>
+              <w:t>le montant TTC</w:t>
+            </w:r>
+            <w:r>
+              <w:rPr>
+                <w:rFonts w:ascii="Arial" w:eastAsia="Arial" w:hAnsi="Arial" w:cs="Arial"/>
+                <w:sz w:val="22"/>
+                <w:szCs w:val="22"/>
+              </w:rPr>
+              <w:t xml:space="preserve"> et je clique sur Envoyer</w:t>
+            </w:r>
           </w:p>
         </w:tc>
       </w:tr>
@@ -3903,6 +3848,365 @@
               <w:left w:w="0" w:type="dxa"/>
               <w:bottom w:w="40" w:type="dxa"/>
               <w:right w:w="0" w:type="dxa"/>
+            </w:tcMar>
+            <w:vAlign w:val="center"/>
+          </w:tcPr>
+          <w:p>
+            <w:pPr>
+              <w:widowControl w:val="0"/>
+              <w:ind w:firstLine="0"/>
+              <w:jc w:val="left"/>
+              <w:rPr>
+                <w:rFonts w:ascii="Arial" w:eastAsia="Arial" w:hAnsi="Arial" w:cs="Arial"/>
+                <w:sz w:val="20"/>
+                <w:szCs w:val="20"/>
+              </w:rPr>
+            </w:pPr>
+            <w:r>
+              <w:rPr>
+                <w:rFonts w:ascii="Arial" w:eastAsia="Arial" w:hAnsi="Arial" w:cs="Arial"/>
+                <w:sz w:val="22"/>
+                <w:szCs w:val="22"/>
+              </w:rPr>
+              <w:t xml:space="preserve">Je reste sur la page “Nouvelle note de frais” et je suis invité à remplir le champ </w:t>
+            </w:r>
+            <w:r>
+              <w:rPr>
+                <w:rFonts w:ascii="Arial" w:eastAsia="Arial" w:hAnsi="Arial" w:cs="Arial"/>
+                <w:sz w:val="22"/>
+                <w:szCs w:val="22"/>
+              </w:rPr>
+              <w:t>Montant TTC</w:t>
+            </w:r>
+            <w:r>
+              <w:rPr>
+                <w:rFonts w:ascii="Arial" w:eastAsia="Arial" w:hAnsi="Arial" w:cs="Arial"/>
+                <w:sz w:val="22"/>
+                <w:szCs w:val="22"/>
+              </w:rPr>
+              <w:t>.</w:t>
+            </w:r>
+          </w:p>
+        </w:tc>
+      </w:tr>
+      <w:tr>
+        <w:trPr>
+          <w:trHeight w:val="315"/>
+        </w:trPr>
+        <w:tc>
+          <w:tcPr>
+            <w:tcW w:w="1367" w:type="dxa"/>
+            <w:tcBorders>
+              <w:top w:val="single" w:sz="6" w:space="0" w:color="FFFFFF"/>
+              <w:left w:val="single" w:sz="6" w:space="0" w:color="FFFFFF"/>
+              <w:bottom w:val="single" w:sz="6" w:space="0" w:color="FFFFFF"/>
+              <w:right w:val="single" w:sz="6" w:space="0" w:color="FFFFFF"/>
+            </w:tcBorders>
+            <w:shd w:val="clear" w:color="auto" w:fill="auto"/>
+            <w:tcMar>
+              <w:top w:w="40" w:type="dxa"/>
+              <w:left w:w="40" w:type="dxa"/>
+              <w:bottom w:w="40" w:type="dxa"/>
+              <w:right w:w="40" w:type="dxa"/>
+            </w:tcMar>
+            <w:vAlign w:val="center"/>
+          </w:tcPr>
+          <w:p>
+            <w:pPr>
+              <w:widowControl w:val="0"/>
+              <w:ind w:firstLine="0"/>
+              <w:jc w:val="left"/>
+              <w:rPr>
+                <w:rFonts w:ascii="Arial" w:eastAsia="Arial" w:hAnsi="Arial" w:cs="Arial"/>
+                <w:sz w:val="20"/>
+                <w:szCs w:val="20"/>
+              </w:rPr>
+            </w:pPr>
+          </w:p>
+        </w:tc>
+        <w:tc>
+          <w:tcPr>
+            <w:tcW w:w="7658" w:type="dxa"/>
+            <w:tcBorders>
+              <w:top w:val="single" w:sz="6" w:space="0" w:color="FFFFFF"/>
+              <w:left w:val="single" w:sz="6" w:space="0" w:color="FFFFFF"/>
+              <w:bottom w:val="single" w:sz="6" w:space="0" w:color="FFFFFF"/>
+              <w:right w:val="single" w:sz="6" w:space="0" w:color="FFFFFF"/>
+            </w:tcBorders>
+            <w:shd w:val="clear" w:color="auto" w:fill="auto"/>
+            <w:tcMar>
+              <w:top w:w="40" w:type="dxa"/>
+              <w:left w:w="40" w:type="dxa"/>
+              <w:bottom w:w="40" w:type="dxa"/>
+              <w:right w:w="40" w:type="dxa"/>
+            </w:tcMar>
+            <w:vAlign w:val="center"/>
+          </w:tcPr>
+          <w:p>
+            <w:pPr>
+              <w:widowControl w:val="0"/>
+              <w:ind w:firstLine="0"/>
+              <w:jc w:val="left"/>
+              <w:rPr>
+                <w:rFonts w:ascii="Arial" w:eastAsia="Arial" w:hAnsi="Arial" w:cs="Arial"/>
+                <w:sz w:val="20"/>
+                <w:szCs w:val="20"/>
+              </w:rPr>
+            </w:pPr>
+          </w:p>
+        </w:tc>
+      </w:tr>
+      <w:tr>
+        <w:trPr>
+          <w:trHeight w:val="315"/>
+        </w:trPr>
+        <w:tc>
+          <w:tcPr>
+            <w:tcW w:w="1367" w:type="dxa"/>
+            <w:tcBorders>
+              <w:top w:val="single" w:sz="6" w:space="0" w:color="FFFFFF"/>
+              <w:left w:val="single" w:sz="6" w:space="0" w:color="FFFFFF"/>
+              <w:bottom w:val="single" w:sz="6" w:space="0" w:color="FFFFFF"/>
+              <w:right w:val="single" w:sz="6" w:space="0" w:color="FFFFFF"/>
+            </w:tcBorders>
+            <w:shd w:val="clear" w:color="auto" w:fill="auto"/>
+            <w:tcMar>
+              <w:top w:w="40" w:type="dxa"/>
+              <w:left w:w="40" w:type="dxa"/>
+              <w:bottom w:w="40" w:type="dxa"/>
+              <w:right w:w="40" w:type="dxa"/>
+            </w:tcMar>
+            <w:vAlign w:val="center"/>
+          </w:tcPr>
+          <w:p>
+            <w:pPr>
+              <w:widowControl w:val="0"/>
+              <w:ind w:firstLine="0"/>
+              <w:jc w:val="left"/>
+              <w:rPr>
+                <w:rFonts w:ascii="Arial" w:eastAsia="Arial" w:hAnsi="Arial" w:cs="Arial"/>
+                <w:sz w:val="20"/>
+                <w:szCs w:val="20"/>
+              </w:rPr>
+            </w:pPr>
+          </w:p>
+        </w:tc>
+        <w:tc>
+          <w:tcPr>
+            <w:tcW w:w="7658" w:type="dxa"/>
+            <w:tcBorders>
+              <w:top w:val="single" w:sz="6" w:space="0" w:color="FFFFFF"/>
+              <w:left w:val="single" w:sz="6" w:space="0" w:color="FFFFFF"/>
+              <w:bottom w:val="single" w:sz="6" w:space="0" w:color="FFFFFF"/>
+              <w:right w:val="single" w:sz="6" w:space="0" w:color="FFFFFF"/>
+            </w:tcBorders>
+            <w:shd w:val="clear" w:color="auto" w:fill="auto"/>
+            <w:tcMar>
+              <w:top w:w="40" w:type="dxa"/>
+              <w:left w:w="40" w:type="dxa"/>
+              <w:bottom w:w="40" w:type="dxa"/>
+              <w:right w:w="40" w:type="dxa"/>
+            </w:tcMar>
+            <w:vAlign w:val="center"/>
+          </w:tcPr>
+          <w:p>
+            <w:pPr>
+              <w:widowControl w:val="0"/>
+              <w:ind w:firstLine="0"/>
+              <w:jc w:val="left"/>
+              <w:rPr>
+                <w:rFonts w:ascii="Arial" w:eastAsia="Arial" w:hAnsi="Arial" w:cs="Arial"/>
+                <w:sz w:val="20"/>
+                <w:szCs w:val="20"/>
+              </w:rPr>
+            </w:pPr>
+          </w:p>
+        </w:tc>
+      </w:tr>
+      <w:tr>
+        <w:trPr>
+          <w:trHeight w:val="315"/>
+        </w:trPr>
+        <w:tc>
+          <w:tcPr>
+            <w:tcW w:w="1367" w:type="dxa"/>
+            <w:tcBorders>
+              <w:top w:val="single" w:sz="6" w:space="0" w:color="FFFFFF"/>
+              <w:left w:val="single" w:sz="6" w:space="0" w:color="FFFFFF"/>
+              <w:bottom w:val="single" w:sz="6" w:space="0" w:color="FFFFFF"/>
+              <w:right w:val="single" w:sz="6" w:space="0" w:color="FFFFFF"/>
+            </w:tcBorders>
+            <w:shd w:val="clear" w:color="auto" w:fill="auto"/>
+            <w:tcMar>
+              <w:top w:w="40" w:type="dxa"/>
+              <w:left w:w="40" w:type="dxa"/>
+              <w:bottom w:w="40" w:type="dxa"/>
+              <w:right w:w="40" w:type="dxa"/>
+            </w:tcMar>
+            <w:vAlign w:val="center"/>
+          </w:tcPr>
+          <w:p>
+            <w:pPr>
+              <w:widowControl w:val="0"/>
+              <w:ind w:firstLine="0"/>
+              <w:jc w:val="left"/>
+              <w:rPr>
+                <w:rFonts w:ascii="Arial" w:eastAsia="Arial" w:hAnsi="Arial" w:cs="Arial"/>
+                <w:sz w:val="20"/>
+                <w:szCs w:val="20"/>
+              </w:rPr>
+            </w:pPr>
+          </w:p>
+        </w:tc>
+        <w:tc>
+          <w:tcPr>
+            <w:tcW w:w="7658" w:type="dxa"/>
+            <w:tcBorders>
+              <w:top w:val="single" w:sz="6" w:space="0" w:color="FFFFFF"/>
+              <w:left w:val="single" w:sz="6" w:space="0" w:color="FFFFFF"/>
+              <w:bottom w:val="single" w:sz="6" w:space="0" w:color="FFFFFF"/>
+              <w:right w:val="single" w:sz="6" w:space="0" w:color="FFFFFF"/>
+            </w:tcBorders>
+            <w:shd w:val="clear" w:color="auto" w:fill="auto"/>
+            <w:tcMar>
+              <w:top w:w="40" w:type="dxa"/>
+              <w:left w:w="40" w:type="dxa"/>
+              <w:bottom w:w="40" w:type="dxa"/>
+              <w:right w:w="40" w:type="dxa"/>
+            </w:tcMar>
+            <w:vAlign w:val="center"/>
+          </w:tcPr>
+          <w:p>
+            <w:pPr>
+              <w:widowControl w:val="0"/>
+              <w:ind w:firstLine="0"/>
+              <w:jc w:val="left"/>
+              <w:rPr>
+                <w:rFonts w:ascii="Arial" w:eastAsia="Arial" w:hAnsi="Arial" w:cs="Arial"/>
+                <w:sz w:val="20"/>
+                <w:szCs w:val="20"/>
+              </w:rPr>
+            </w:pPr>
+          </w:p>
+        </w:tc>
+      </w:tr>
+      <w:tr>
+        <w:trPr>
+          <w:trHeight w:val="315"/>
+        </w:trPr>
+        <w:tc>
+          <w:tcPr>
+            <w:tcW w:w="1367" w:type="dxa"/>
+            <w:tcBorders>
+              <w:top w:val="single" w:sz="6" w:space="0" w:color="FFFFFF"/>
+              <w:left w:val="single" w:sz="6" w:space="0" w:color="FFFFFF"/>
+              <w:bottom w:val="single" w:sz="6" w:space="0" w:color="FFFFFF"/>
+              <w:right w:val="single" w:sz="6" w:space="0" w:color="FFFFFF"/>
+            </w:tcBorders>
+            <w:shd w:val="clear" w:color="auto" w:fill="auto"/>
+            <w:tcMar>
+              <w:top w:w="40" w:type="dxa"/>
+              <w:left w:w="40" w:type="dxa"/>
+              <w:bottom w:w="40" w:type="dxa"/>
+              <w:right w:w="40" w:type="dxa"/>
+            </w:tcMar>
+            <w:vAlign w:val="center"/>
+          </w:tcPr>
+          <w:p>
+            <w:pPr>
+              <w:widowControl w:val="0"/>
+              <w:ind w:firstLine="0"/>
+              <w:jc w:val="left"/>
+              <w:rPr>
+                <w:rFonts w:ascii="Arial" w:eastAsia="Arial" w:hAnsi="Arial" w:cs="Arial"/>
+                <w:sz w:val="20"/>
+                <w:szCs w:val="20"/>
+              </w:rPr>
+            </w:pPr>
+          </w:p>
+        </w:tc>
+        <w:tc>
+          <w:tcPr>
+            <w:tcW w:w="7658" w:type="dxa"/>
+            <w:tcBorders>
+              <w:top w:val="single" w:sz="6" w:space="0" w:color="FFFFFF"/>
+              <w:left w:val="single" w:sz="6" w:space="0" w:color="FFFFFF"/>
+              <w:bottom w:val="single" w:sz="6" w:space="0" w:color="FFFFFF"/>
+              <w:right w:val="single" w:sz="6" w:space="0" w:color="FFFFFF"/>
+            </w:tcBorders>
+            <w:shd w:val="clear" w:color="auto" w:fill="auto"/>
+            <w:tcMar>
+              <w:top w:w="40" w:type="dxa"/>
+              <w:left w:w="40" w:type="dxa"/>
+              <w:bottom w:w="40" w:type="dxa"/>
+              <w:right w:w="40" w:type="dxa"/>
+            </w:tcMar>
+            <w:vAlign w:val="center"/>
+          </w:tcPr>
+          <w:p>
+            <w:pPr>
+              <w:widowControl w:val="0"/>
+              <w:ind w:firstLine="0"/>
+              <w:jc w:val="left"/>
+              <w:rPr>
+                <w:rFonts w:ascii="Arial" w:eastAsia="Arial" w:hAnsi="Arial" w:cs="Arial"/>
+                <w:sz w:val="20"/>
+                <w:szCs w:val="20"/>
+              </w:rPr>
+            </w:pPr>
+          </w:p>
+        </w:tc>
+      </w:tr>
+      <w:tr>
+        <w:trPr>
+          <w:trHeight w:val="315"/>
+        </w:trPr>
+        <w:tc>
+          <w:tcPr>
+            <w:tcW w:w="1367" w:type="dxa"/>
+            <w:tcBorders>
+              <w:top w:val="single" w:sz="6" w:space="0" w:color="FFFFFF"/>
+              <w:left w:val="single" w:sz="6" w:space="0" w:color="FFFFFF"/>
+              <w:bottom w:val="single" w:sz="6" w:space="0" w:color="FFFFFF"/>
+              <w:right w:val="single" w:sz="6" w:space="0" w:color="FFFFFF"/>
+            </w:tcBorders>
+            <w:shd w:val="clear" w:color="auto" w:fill="auto"/>
+            <w:tcMar>
+              <w:top w:w="40" w:type="dxa"/>
+              <w:left w:w="40" w:type="dxa"/>
+              <w:bottom w:w="40" w:type="dxa"/>
+              <w:right w:w="40" w:type="dxa"/>
+            </w:tcMar>
+            <w:vAlign w:val="center"/>
+          </w:tcPr>
+          <w:p>
+            <w:pPr>
+              <w:widowControl w:val="0"/>
+              <w:ind w:firstLine="0"/>
+              <w:jc w:val="left"/>
+              <w:rPr>
+                <w:rFonts w:ascii="Arial" w:eastAsia="Arial" w:hAnsi="Arial" w:cs="Arial"/>
+                <w:sz w:val="20"/>
+                <w:szCs w:val="20"/>
+              </w:rPr>
+            </w:pPr>
+          </w:p>
+        </w:tc>
+        <w:tc>
+          <w:tcPr>
+            <w:tcW w:w="7658" w:type="dxa"/>
+            <w:tcBorders>
+              <w:top w:val="single" w:sz="6" w:space="0" w:color="FFFFFF"/>
+              <w:left w:val="single" w:sz="6" w:space="0" w:color="FFFFFF"/>
+              <w:bottom w:val="single" w:sz="6" w:space="0" w:color="FFFFFF"/>
+              <w:right w:val="single" w:sz="6" w:space="0" w:color="FFFFFF"/>
+            </w:tcBorders>
+            <w:shd w:val="clear" w:color="auto" w:fill="auto"/>
+            <w:tcMar>
+              <w:top w:w="40" w:type="dxa"/>
+              <w:left w:w="40" w:type="dxa"/>
+              <w:bottom w:w="40" w:type="dxa"/>
+              <w:right w:w="40" w:type="dxa"/>
             </w:tcMar>
             <w:vAlign w:val="center"/>
           </w:tcPr>
@@ -4110,6 +4414,14 @@
                 <w:szCs w:val="22"/>
               </w:rPr>
             </w:pPr>
+            <w:r>
+              <w:rPr>
+                <w:rFonts w:ascii="Arial" w:eastAsia="Arial" w:hAnsi="Arial" w:cs="Arial"/>
+                <w:sz w:val="22"/>
+                <w:szCs w:val="22"/>
+              </w:rPr>
+              <w:t>Je suis connecté en tant qu’employé et je suis sur le module “Nouvelle note de frais</w:t>
+            </w:r>
           </w:p>
         </w:tc>
       </w:tr>
@@ -4189,6 +4501,30 @@
                 <w:szCs w:val="20"/>
               </w:rPr>
             </w:pPr>
+            <w:r>
+              <w:rPr>
+                <w:rFonts w:ascii="Arial" w:eastAsia="Arial" w:hAnsi="Arial" w:cs="Arial"/>
+                <w:sz w:val="22"/>
+                <w:szCs w:val="22"/>
+              </w:rPr>
+              <w:t>Je ne renseigne pas l</w:t>
+            </w:r>
+            <w:r>
+              <w:rPr>
+                <w:rFonts w:ascii="Arial" w:eastAsia="Arial" w:hAnsi="Arial" w:cs="Arial"/>
+                <w:sz w:val="22"/>
+                <w:szCs w:val="22"/>
+              </w:rPr>
+              <w:t xml:space="preserve">a TVA </w:t>
+            </w:r>
+            <w:r>
+              <w:rPr>
+                <w:rFonts w:ascii="Arial" w:eastAsia="Arial" w:hAnsi="Arial" w:cs="Arial"/>
+                <w:sz w:val="22"/>
+                <w:szCs w:val="22"/>
+              </w:rPr>
+              <w:t>et je clique sur Envoyer</w:t>
+            </w:r>
           </w:p>
         </w:tc>
       </w:tr>
@@ -4268,6 +4604,22 @@
                 <w:szCs w:val="20"/>
               </w:rPr>
             </w:pPr>
+            <w:r>
+              <w:rPr>
+                <w:rFonts w:ascii="Arial" w:eastAsia="Arial" w:hAnsi="Arial" w:cs="Arial"/>
+                <w:sz w:val="22"/>
+                <w:szCs w:val="22"/>
+              </w:rPr>
+              <w:t xml:space="preserve">Je reste sur la page “Nouvelle note de frais” et je suis invité à remplir le champ </w:t>
+            </w:r>
+            <w:r>
+              <w:rPr>
+                <w:rFonts w:ascii="Arial" w:eastAsia="Arial" w:hAnsi="Arial" w:cs="Arial"/>
+                <w:sz w:val="22"/>
+                <w:szCs w:val="22"/>
+              </w:rPr>
+              <w:t>TVA</w:t>
+            </w:r>
           </w:p>
         </w:tc>
       </w:tr>
@@ -4427,7 +4779,6 @@
                 <w:sz w:val="22"/>
                 <w:szCs w:val="22"/>
               </w:rPr>
-              <w:lastRenderedPageBreak/>
               <w:t>Given</w:t>
             </w:r>
             <w:proofErr w:type="spellEnd"/>
@@ -4458,33 +4809,17 @@
               <w:jc w:val="left"/>
               <w:rPr>
                 <w:rFonts w:ascii="Arial" w:eastAsia="Arial" w:hAnsi="Arial" w:cs="Arial"/>
-                <w:sz w:val="20"/>
-                <w:szCs w:val="20"/>
-              </w:rPr>
-            </w:pPr>
-            <w:r>
-              <w:rPr>
-                <w:rFonts w:ascii="Arial" w:eastAsia="Arial" w:hAnsi="Arial" w:cs="Arial"/>
-                <w:sz w:val="22"/>
-                <w:szCs w:val="22"/>
-              </w:rPr>
-              <w:t>Je suis connecté en tant qu’</w:t>
-            </w:r>
-            <w:r>
-              <w:rPr>
-                <w:rFonts w:ascii="Arial" w:eastAsia="Arial" w:hAnsi="Arial" w:cs="Arial"/>
-                <w:sz w:val="22"/>
-                <w:szCs w:val="22"/>
-              </w:rPr>
-              <w:t>employé</w:t>
-            </w:r>
-            <w:r>
-              <w:rPr>
-                <w:rFonts w:ascii="Arial" w:eastAsia="Arial" w:hAnsi="Arial" w:cs="Arial"/>
-                <w:sz w:val="22"/>
-                <w:szCs w:val="22"/>
-              </w:rPr>
-              <w:t xml:space="preserve"> et je suis sur la page Dashboard.</w:t>
+                <w:sz w:val="22"/>
+                <w:szCs w:val="22"/>
+              </w:rPr>
+            </w:pPr>
+            <w:r>
+              <w:rPr>
+                <w:rFonts w:ascii="Arial" w:eastAsia="Arial" w:hAnsi="Arial" w:cs="Arial"/>
+                <w:sz w:val="22"/>
+                <w:szCs w:val="22"/>
+              </w:rPr>
+              <w:t>Je suis connecté en tant qu’employé et je suis sur le module “Nouvelle note de frais</w:t>
             </w:r>
           </w:p>
         </w:tc>
@@ -4571,7 +4906,31 @@
                 <w:sz w:val="22"/>
                 <w:szCs w:val="22"/>
               </w:rPr>
-              <w:t>Je clique sur le bouton "Se déconnecter" de la barre verticale.</w:t>
+              <w:t xml:space="preserve">Je </w:t>
+            </w:r>
+            <w:r>
+              <w:rPr>
+                <w:rFonts w:ascii="Arial" w:eastAsia="Arial" w:hAnsi="Arial" w:cs="Arial"/>
+                <w:sz w:val="22"/>
+                <w:szCs w:val="22"/>
+              </w:rPr>
+              <w:t>renseigne mal le Montant TTC (avec un chiffre à virgule)</w:t>
+            </w:r>
+            <w:r>
+              <w:rPr>
+                <w:rFonts w:ascii="Arial" w:eastAsia="Arial" w:hAnsi="Arial" w:cs="Arial"/>
+                <w:sz w:val="22"/>
+                <w:szCs w:val="22"/>
+              </w:rPr>
+              <w:t xml:space="preserve"> </w:t>
+            </w:r>
+            <w:r>
+              <w:rPr>
+                <w:rFonts w:ascii="Arial" w:eastAsia="Arial" w:hAnsi="Arial" w:cs="Arial"/>
+                <w:sz w:val="22"/>
+                <w:szCs w:val="22"/>
+              </w:rPr>
+              <w:t>et je clique sur Envoyer</w:t>
             </w:r>
           </w:p>
         </w:tc>
@@ -4658,7 +5017,15 @@
                 <w:sz w:val="22"/>
                 <w:szCs w:val="22"/>
               </w:rPr>
-              <w:t>Je suis envoyé à la page Login.</w:t>
+              <w:t xml:space="preserve">Je reste sur la page “Nouvelle note de frais” et je suis invité à remplir le </w:t>
+            </w:r>
+            <w:r>
+              <w:rPr>
+                <w:rFonts w:ascii="Arial" w:eastAsia="Arial" w:hAnsi="Arial" w:cs="Arial"/>
+                <w:sz w:val="22"/>
+                <w:szCs w:val="22"/>
+              </w:rPr>
+              <w:t>Montant TTC au bon format (arrondi à l’unité supérieur ou inférieur)</w:t>
             </w:r>
           </w:p>
         </w:tc>
@@ -4772,7 +5139,17 @@
                 <w:sz w:val="22"/>
                 <w:szCs w:val="22"/>
               </w:rPr>
-              <w:t>Scénario 12</w:t>
+              <w:t>Scénario 1</w:t>
+            </w:r>
+            <w:r>
+              <w:rPr>
+                <w:rFonts w:ascii="Arial" w:eastAsia="Arial" w:hAnsi="Arial" w:cs="Arial"/>
+                <w:b/>
+                <w:color w:val="FFFFFF"/>
+                <w:sz w:val="22"/>
+                <w:szCs w:val="22"/>
+              </w:rPr>
+              <w:t>2</w:t>
             </w:r>
           </w:p>
         </w:tc>
@@ -4849,33 +5226,17 @@
               <w:jc w:val="left"/>
               <w:rPr>
                 <w:rFonts w:ascii="Arial" w:eastAsia="Arial" w:hAnsi="Arial" w:cs="Arial"/>
-                <w:sz w:val="20"/>
-                <w:szCs w:val="20"/>
-              </w:rPr>
-            </w:pPr>
-            <w:r>
-              <w:rPr>
-                <w:rFonts w:ascii="Arial" w:eastAsia="Arial" w:hAnsi="Arial" w:cs="Arial"/>
-                <w:sz w:val="22"/>
-                <w:szCs w:val="22"/>
-              </w:rPr>
-              <w:t>Je suis connecté en tant qu’</w:t>
-            </w:r>
-            <w:r>
-              <w:rPr>
-                <w:rFonts w:ascii="Arial" w:eastAsia="Arial" w:hAnsi="Arial" w:cs="Arial"/>
-                <w:sz w:val="22"/>
-                <w:szCs w:val="22"/>
-              </w:rPr>
-              <w:t>employé</w:t>
-            </w:r>
-            <w:r>
-              <w:rPr>
-                <w:rFonts w:ascii="Arial" w:eastAsia="Arial" w:hAnsi="Arial" w:cs="Arial"/>
-                <w:sz w:val="22"/>
-                <w:szCs w:val="22"/>
-              </w:rPr>
-              <w:t xml:space="preserve"> et je suis sur la page Dashboard.</w:t>
+                <w:sz w:val="22"/>
+                <w:szCs w:val="22"/>
+              </w:rPr>
+            </w:pPr>
+            <w:r>
+              <w:rPr>
+                <w:rFonts w:ascii="Arial" w:eastAsia="Arial" w:hAnsi="Arial" w:cs="Arial"/>
+                <w:sz w:val="22"/>
+                <w:szCs w:val="22"/>
+              </w:rPr>
+              <w:t>Je suis connecté en tant qu’employé et je suis sur le module “Nouvelle note de frais</w:t>
             </w:r>
           </w:p>
         </w:tc>
@@ -4962,6 +5323,2109 @@
                 <w:sz w:val="22"/>
                 <w:szCs w:val="22"/>
               </w:rPr>
+              <w:t xml:space="preserve">Je renseigne mal </w:t>
+            </w:r>
+            <w:r>
+              <w:rPr>
+                <w:rFonts w:ascii="Arial" w:eastAsia="Arial" w:hAnsi="Arial" w:cs="Arial"/>
+                <w:sz w:val="22"/>
+                <w:szCs w:val="22"/>
+              </w:rPr>
+              <w:t>la TVA</w:t>
+            </w:r>
+            <w:r>
+              <w:rPr>
+                <w:rFonts w:ascii="Arial" w:eastAsia="Arial" w:hAnsi="Arial" w:cs="Arial"/>
+                <w:sz w:val="22"/>
+                <w:szCs w:val="22"/>
+              </w:rPr>
+              <w:t xml:space="preserve"> (avec un chiffre à virgule)</w:t>
+            </w:r>
+            <w:r>
+              <w:rPr>
+                <w:rFonts w:ascii="Arial" w:eastAsia="Arial" w:hAnsi="Arial" w:cs="Arial"/>
+                <w:sz w:val="22"/>
+                <w:szCs w:val="22"/>
+              </w:rPr>
+              <w:t xml:space="preserve"> </w:t>
+            </w:r>
+            <w:r>
+              <w:rPr>
+                <w:rFonts w:ascii="Arial" w:eastAsia="Arial" w:hAnsi="Arial" w:cs="Arial"/>
+                <w:sz w:val="22"/>
+                <w:szCs w:val="22"/>
+              </w:rPr>
+              <w:t>et je clique sur Envoyer</w:t>
+            </w:r>
+          </w:p>
+        </w:tc>
+      </w:tr>
+      <w:tr>
+        <w:trPr>
+          <w:trHeight w:val="315"/>
+        </w:trPr>
+        <w:tc>
+          <w:tcPr>
+            <w:tcW w:w="1367" w:type="dxa"/>
+            <w:tcBorders>
+              <w:top w:val="single" w:sz="6" w:space="0" w:color="FFFFFF"/>
+              <w:left w:val="single" w:sz="6" w:space="0" w:color="FFFFFF"/>
+              <w:bottom w:val="single" w:sz="6" w:space="0" w:color="FFFFFF"/>
+              <w:right w:val="single" w:sz="6" w:space="0" w:color="FFFFFF"/>
+            </w:tcBorders>
+            <w:shd w:val="clear" w:color="auto" w:fill="1155CC"/>
+            <w:tcMar>
+              <w:top w:w="40" w:type="dxa"/>
+              <w:left w:w="40" w:type="dxa"/>
+              <w:bottom w:w="40" w:type="dxa"/>
+              <w:right w:w="40" w:type="dxa"/>
+            </w:tcMar>
+            <w:vAlign w:val="center"/>
+          </w:tcPr>
+          <w:p>
+            <w:pPr>
+              <w:widowControl w:val="0"/>
+              <w:ind w:firstLine="0"/>
+              <w:jc w:val="center"/>
+              <w:rPr>
+                <w:rFonts w:ascii="Arial" w:eastAsia="Arial" w:hAnsi="Arial" w:cs="Arial"/>
+                <w:sz w:val="20"/>
+                <w:szCs w:val="20"/>
+              </w:rPr>
+            </w:pPr>
+            <w:proofErr w:type="spellStart"/>
+            <w:r>
+              <w:rPr>
+                <w:rFonts w:ascii="Arial" w:eastAsia="Arial" w:hAnsi="Arial" w:cs="Arial"/>
+                <w:b/>
+                <w:color w:val="FFFFFF"/>
+                <w:sz w:val="22"/>
+                <w:szCs w:val="22"/>
+              </w:rPr>
+              <w:t>Then</w:t>
+            </w:r>
+            <w:proofErr w:type="spellEnd"/>
+          </w:p>
+        </w:tc>
+        <w:tc>
+          <w:tcPr>
+            <w:tcW w:w="7658" w:type="dxa"/>
+            <w:tcBorders>
+              <w:top w:val="single" w:sz="6" w:space="0" w:color="1155CC"/>
+              <w:left w:val="single" w:sz="6" w:space="0" w:color="FFFFFF"/>
+              <w:bottom w:val="single" w:sz="6" w:space="0" w:color="1155CC"/>
+              <w:right w:val="single" w:sz="6" w:space="0" w:color="FFFFFF"/>
+            </w:tcBorders>
+            <w:shd w:val="clear" w:color="auto" w:fill="auto"/>
+            <w:tcMar>
+              <w:top w:w="40" w:type="dxa"/>
+              <w:left w:w="40" w:type="dxa"/>
+              <w:bottom w:w="40" w:type="dxa"/>
+              <w:right w:w="40" w:type="dxa"/>
+            </w:tcMar>
+            <w:vAlign w:val="center"/>
+          </w:tcPr>
+          <w:p>
+            <w:pPr>
+              <w:widowControl w:val="0"/>
+              <w:ind w:firstLine="0"/>
+              <w:jc w:val="left"/>
+              <w:rPr>
+                <w:rFonts w:ascii="Arial" w:eastAsia="Arial" w:hAnsi="Arial" w:cs="Arial"/>
+                <w:sz w:val="20"/>
+                <w:szCs w:val="20"/>
+              </w:rPr>
+            </w:pPr>
+            <w:r>
+              <w:rPr>
+                <w:rFonts w:ascii="Arial" w:eastAsia="Arial" w:hAnsi="Arial" w:cs="Arial"/>
+                <w:sz w:val="22"/>
+                <w:szCs w:val="22"/>
+              </w:rPr>
+              <w:t xml:space="preserve">Je reste sur la page “Nouvelle note de frais” et je suis invité à remplir </w:t>
+            </w:r>
+            <w:r>
+              <w:rPr>
+                <w:rFonts w:ascii="Arial" w:eastAsia="Arial" w:hAnsi="Arial" w:cs="Arial"/>
+                <w:sz w:val="22"/>
+                <w:szCs w:val="22"/>
+              </w:rPr>
+              <w:t>la TVA</w:t>
+            </w:r>
+            <w:r>
+              <w:rPr>
+                <w:rFonts w:ascii="Arial" w:eastAsia="Arial" w:hAnsi="Arial" w:cs="Arial"/>
+                <w:sz w:val="22"/>
+                <w:szCs w:val="22"/>
+              </w:rPr>
+              <w:t xml:space="preserve"> au bon format (arrondi à l’unité supérieur ou inférieur)</w:t>
+            </w:r>
+          </w:p>
+        </w:tc>
+      </w:tr>
+      <w:tr>
+        <w:trPr>
+          <w:trHeight w:val="315"/>
+        </w:trPr>
+        <w:tc>
+          <w:tcPr>
+            <w:tcW w:w="1367" w:type="dxa"/>
+            <w:tcBorders>
+              <w:top w:val="single" w:sz="6" w:space="0" w:color="FFFFFF"/>
+              <w:left w:val="single" w:sz="6" w:space="0" w:color="FFFFFF"/>
+              <w:bottom w:val="single" w:sz="6" w:space="0" w:color="FFFFFF"/>
+              <w:right w:val="single" w:sz="6" w:space="0" w:color="FFFFFF"/>
+            </w:tcBorders>
+            <w:shd w:val="clear" w:color="auto" w:fill="auto"/>
+            <w:tcMar>
+              <w:top w:w="40" w:type="dxa"/>
+              <w:left w:w="40" w:type="dxa"/>
+              <w:bottom w:w="40" w:type="dxa"/>
+              <w:right w:w="40" w:type="dxa"/>
+            </w:tcMar>
+            <w:vAlign w:val="center"/>
+          </w:tcPr>
+          <w:p>
+            <w:pPr>
+              <w:widowControl w:val="0"/>
+              <w:ind w:firstLine="0"/>
+              <w:jc w:val="center"/>
+              <w:rPr>
+                <w:rFonts w:ascii="Arial" w:eastAsia="Arial" w:hAnsi="Arial" w:cs="Arial"/>
+                <w:b/>
+                <w:color w:val="FFFFFF"/>
+                <w:sz w:val="22"/>
+                <w:szCs w:val="22"/>
+              </w:rPr>
+            </w:pPr>
+          </w:p>
+        </w:tc>
+        <w:tc>
+          <w:tcPr>
+            <w:tcW w:w="7658" w:type="dxa"/>
+            <w:tcBorders>
+              <w:top w:val="single" w:sz="6" w:space="0" w:color="1155CC"/>
+              <w:left w:val="single" w:sz="6" w:space="0" w:color="FFFFFF"/>
+              <w:bottom w:val="single" w:sz="6" w:space="0" w:color="1155CC"/>
+              <w:right w:val="single" w:sz="6" w:space="0" w:color="FFFFFF"/>
+            </w:tcBorders>
+            <w:shd w:val="clear" w:color="auto" w:fill="auto"/>
+            <w:tcMar>
+              <w:top w:w="40" w:type="dxa"/>
+              <w:left w:w="40" w:type="dxa"/>
+              <w:bottom w:w="40" w:type="dxa"/>
+              <w:right w:w="40" w:type="dxa"/>
+            </w:tcMar>
+            <w:vAlign w:val="center"/>
+          </w:tcPr>
+          <w:p>
+            <w:pPr>
+              <w:widowControl w:val="0"/>
+              <w:ind w:firstLine="0"/>
+              <w:jc w:val="left"/>
+              <w:rPr>
+                <w:rFonts w:ascii="Arial" w:eastAsia="Arial" w:hAnsi="Arial" w:cs="Arial"/>
+                <w:sz w:val="22"/>
+                <w:szCs w:val="22"/>
+              </w:rPr>
+            </w:pPr>
+          </w:p>
+        </w:tc>
+      </w:tr>
+      <w:tr>
+        <w:trPr>
+          <w:trHeight w:val="315"/>
+        </w:trPr>
+        <w:tc>
+          <w:tcPr>
+            <w:tcW w:w="9025" w:type="dxa"/>
+            <w:gridSpan w:val="2"/>
+            <w:tcBorders>
+              <w:top w:val="single" w:sz="6" w:space="0" w:color="FFFFFF"/>
+              <w:left w:val="single" w:sz="6" w:space="0" w:color="FFFFFF"/>
+              <w:bottom w:val="single" w:sz="6" w:space="0" w:color="FFFFFF"/>
+              <w:right w:val="single" w:sz="6" w:space="0" w:color="FFFFFF"/>
+            </w:tcBorders>
+            <w:shd w:val="clear" w:color="auto" w:fill="1155CC"/>
+            <w:tcMar>
+              <w:top w:w="40" w:type="dxa"/>
+              <w:left w:w="40" w:type="dxa"/>
+              <w:bottom w:w="40" w:type="dxa"/>
+              <w:right w:w="40" w:type="dxa"/>
+            </w:tcMar>
+            <w:vAlign w:val="center"/>
+          </w:tcPr>
+          <w:p>
+            <w:pPr>
+              <w:widowControl w:val="0"/>
+              <w:ind w:firstLine="0"/>
+              <w:jc w:val="center"/>
+              <w:rPr>
+                <w:rFonts w:ascii="Arial" w:eastAsia="Arial" w:hAnsi="Arial" w:cs="Arial"/>
+                <w:sz w:val="22"/>
+                <w:szCs w:val="22"/>
+              </w:rPr>
+            </w:pPr>
+            <w:r>
+              <w:rPr>
+                <w:rFonts w:ascii="Arial" w:eastAsia="Arial" w:hAnsi="Arial" w:cs="Arial"/>
+                <w:b/>
+                <w:color w:val="FFFFFF"/>
+                <w:sz w:val="22"/>
+                <w:szCs w:val="22"/>
+              </w:rPr>
+              <w:t>Scénario 1</w:t>
+            </w:r>
+            <w:r>
+              <w:rPr>
+                <w:rFonts w:ascii="Arial" w:eastAsia="Arial" w:hAnsi="Arial" w:cs="Arial"/>
+                <w:b/>
+                <w:color w:val="FFFFFF"/>
+                <w:sz w:val="22"/>
+                <w:szCs w:val="22"/>
+              </w:rPr>
+              <w:t>3</w:t>
+            </w:r>
+          </w:p>
+        </w:tc>
+      </w:tr>
+      <w:tr>
+        <w:trPr>
+          <w:trHeight w:val="315"/>
+        </w:trPr>
+        <w:tc>
+          <w:tcPr>
+            <w:tcW w:w="1367" w:type="dxa"/>
+            <w:tcBorders>
+              <w:top w:val="single" w:sz="6" w:space="0" w:color="FFFFFF"/>
+              <w:left w:val="single" w:sz="6" w:space="0" w:color="FFFFFF"/>
+              <w:bottom w:val="single" w:sz="6" w:space="0" w:color="FFFFFF"/>
+              <w:right w:val="single" w:sz="6" w:space="0" w:color="FFFFFF"/>
+            </w:tcBorders>
+            <w:shd w:val="clear" w:color="auto" w:fill="1155CC"/>
+            <w:tcMar>
+              <w:top w:w="40" w:type="dxa"/>
+              <w:left w:w="40" w:type="dxa"/>
+              <w:bottom w:w="40" w:type="dxa"/>
+              <w:right w:w="40" w:type="dxa"/>
+            </w:tcMar>
+            <w:vAlign w:val="center"/>
+          </w:tcPr>
+          <w:p>
+            <w:pPr>
+              <w:widowControl w:val="0"/>
+              <w:ind w:firstLine="0"/>
+              <w:jc w:val="center"/>
+              <w:rPr>
+                <w:rFonts w:ascii="Arial" w:eastAsia="Arial" w:hAnsi="Arial" w:cs="Arial"/>
+                <w:b/>
+                <w:color w:val="FFFFFF"/>
+                <w:sz w:val="22"/>
+                <w:szCs w:val="22"/>
+              </w:rPr>
+            </w:pPr>
+            <w:proofErr w:type="spellStart"/>
+            <w:r>
+              <w:rPr>
+                <w:rFonts w:ascii="Arial" w:eastAsia="Arial" w:hAnsi="Arial" w:cs="Arial"/>
+                <w:b/>
+                <w:color w:val="FFFFFF"/>
+                <w:sz w:val="22"/>
+                <w:szCs w:val="22"/>
+              </w:rPr>
+              <w:t>Given</w:t>
+            </w:r>
+            <w:proofErr w:type="spellEnd"/>
+          </w:p>
+        </w:tc>
+        <w:tc>
+          <w:tcPr>
+            <w:tcW w:w="7658" w:type="dxa"/>
+            <w:tcBorders>
+              <w:top w:val="single" w:sz="6" w:space="0" w:color="1155CC"/>
+              <w:left w:val="single" w:sz="6" w:space="0" w:color="FFFFFF"/>
+              <w:bottom w:val="single" w:sz="6" w:space="0" w:color="1155CC"/>
+              <w:right w:val="single" w:sz="6" w:space="0" w:color="FFFFFF"/>
+            </w:tcBorders>
+            <w:shd w:val="clear" w:color="auto" w:fill="auto"/>
+            <w:tcMar>
+              <w:top w:w="40" w:type="dxa"/>
+              <w:left w:w="40" w:type="dxa"/>
+              <w:bottom w:w="40" w:type="dxa"/>
+              <w:right w:w="40" w:type="dxa"/>
+            </w:tcMar>
+            <w:vAlign w:val="center"/>
+          </w:tcPr>
+          <w:p>
+            <w:pPr>
+              <w:widowControl w:val="0"/>
+              <w:ind w:firstLine="0"/>
+              <w:jc w:val="left"/>
+              <w:rPr>
+                <w:rFonts w:ascii="Arial" w:eastAsia="Arial" w:hAnsi="Arial" w:cs="Arial"/>
+                <w:sz w:val="22"/>
+                <w:szCs w:val="22"/>
+              </w:rPr>
+            </w:pPr>
+            <w:r>
+              <w:rPr>
+                <w:rFonts w:ascii="Arial" w:eastAsia="Arial" w:hAnsi="Arial" w:cs="Arial"/>
+                <w:sz w:val="22"/>
+                <w:szCs w:val="22"/>
+              </w:rPr>
+              <w:t>Je suis connecté en tant qu’employé et je suis sur le module “Nouvelle note de frais</w:t>
+            </w:r>
+          </w:p>
+        </w:tc>
+      </w:tr>
+      <w:tr>
+        <w:trPr>
+          <w:trHeight w:val="315"/>
+        </w:trPr>
+        <w:tc>
+          <w:tcPr>
+            <w:tcW w:w="1367" w:type="dxa"/>
+            <w:tcBorders>
+              <w:top w:val="single" w:sz="6" w:space="0" w:color="FFFFFF"/>
+              <w:left w:val="single" w:sz="6" w:space="0" w:color="FFFFFF"/>
+              <w:bottom w:val="single" w:sz="6" w:space="0" w:color="FFFFFF"/>
+              <w:right w:val="single" w:sz="6" w:space="0" w:color="FFFFFF"/>
+            </w:tcBorders>
+            <w:shd w:val="clear" w:color="auto" w:fill="1155CC"/>
+            <w:tcMar>
+              <w:top w:w="40" w:type="dxa"/>
+              <w:left w:w="40" w:type="dxa"/>
+              <w:bottom w:w="40" w:type="dxa"/>
+              <w:right w:w="40" w:type="dxa"/>
+            </w:tcMar>
+            <w:vAlign w:val="center"/>
+          </w:tcPr>
+          <w:p>
+            <w:pPr>
+              <w:widowControl w:val="0"/>
+              <w:ind w:firstLine="0"/>
+              <w:jc w:val="center"/>
+              <w:rPr>
+                <w:rFonts w:ascii="Arial" w:eastAsia="Arial" w:hAnsi="Arial" w:cs="Arial"/>
+                <w:b/>
+                <w:color w:val="FFFFFF"/>
+                <w:sz w:val="22"/>
+                <w:szCs w:val="22"/>
+              </w:rPr>
+            </w:pPr>
+            <w:proofErr w:type="spellStart"/>
+            <w:r>
+              <w:rPr>
+                <w:rFonts w:ascii="Arial" w:eastAsia="Arial" w:hAnsi="Arial" w:cs="Arial"/>
+                <w:b/>
+                <w:color w:val="FFFFFF"/>
+                <w:sz w:val="22"/>
+                <w:szCs w:val="22"/>
+              </w:rPr>
+              <w:t>When</w:t>
+            </w:r>
+            <w:proofErr w:type="spellEnd"/>
+          </w:p>
+        </w:tc>
+        <w:tc>
+          <w:tcPr>
+            <w:tcW w:w="7658" w:type="dxa"/>
+            <w:tcBorders>
+              <w:top w:val="single" w:sz="6" w:space="0" w:color="1155CC"/>
+              <w:left w:val="single" w:sz="6" w:space="0" w:color="FFFFFF"/>
+              <w:bottom w:val="single" w:sz="6" w:space="0" w:color="1155CC"/>
+              <w:right w:val="single" w:sz="6" w:space="0" w:color="FFFFFF"/>
+            </w:tcBorders>
+            <w:shd w:val="clear" w:color="auto" w:fill="auto"/>
+            <w:tcMar>
+              <w:top w:w="40" w:type="dxa"/>
+              <w:left w:w="40" w:type="dxa"/>
+              <w:bottom w:w="40" w:type="dxa"/>
+              <w:right w:w="40" w:type="dxa"/>
+            </w:tcMar>
+            <w:vAlign w:val="center"/>
+          </w:tcPr>
+          <w:p>
+            <w:pPr>
+              <w:widowControl w:val="0"/>
+              <w:ind w:firstLine="0"/>
+              <w:jc w:val="left"/>
+              <w:rPr>
+                <w:rFonts w:ascii="Arial" w:eastAsia="Arial" w:hAnsi="Arial" w:cs="Arial"/>
+                <w:sz w:val="20"/>
+                <w:szCs w:val="20"/>
+              </w:rPr>
+            </w:pPr>
+            <w:r>
+              <w:rPr>
+                <w:rFonts w:ascii="Arial" w:eastAsia="Arial" w:hAnsi="Arial" w:cs="Arial"/>
+                <w:sz w:val="22"/>
+                <w:szCs w:val="22"/>
+              </w:rPr>
+              <w:t xml:space="preserve">Je </w:t>
+            </w:r>
+            <w:r>
+              <w:rPr>
+                <w:rFonts w:ascii="Arial" w:eastAsia="Arial" w:hAnsi="Arial" w:cs="Arial"/>
+                <w:sz w:val="22"/>
+                <w:szCs w:val="22"/>
+              </w:rPr>
+              <w:t xml:space="preserve">joins un document au mauvais format (png, jpeg, </w:t>
+            </w:r>
+            <w:proofErr w:type="spellStart"/>
+            <w:r>
+              <w:rPr>
+                <w:rFonts w:ascii="Arial" w:eastAsia="Arial" w:hAnsi="Arial" w:cs="Arial"/>
+                <w:sz w:val="22"/>
+                <w:szCs w:val="22"/>
+              </w:rPr>
+              <w:t>pdf</w:t>
+            </w:r>
+            <w:proofErr w:type="spellEnd"/>
+            <w:r>
+              <w:rPr>
+                <w:rFonts w:ascii="Arial" w:eastAsia="Arial" w:hAnsi="Arial" w:cs="Arial"/>
+                <w:sz w:val="22"/>
+                <w:szCs w:val="22"/>
+              </w:rPr>
+              <w:t xml:space="preserve">) </w:t>
+            </w:r>
+            <w:r>
+              <w:rPr>
+                <w:rFonts w:ascii="Arial" w:eastAsia="Arial" w:hAnsi="Arial" w:cs="Arial"/>
+                <w:sz w:val="22"/>
+                <w:szCs w:val="22"/>
+              </w:rPr>
+              <w:t>et je clique sur Envoyer</w:t>
+            </w:r>
+          </w:p>
+        </w:tc>
+      </w:tr>
+      <w:tr>
+        <w:trPr>
+          <w:trHeight w:val="315"/>
+        </w:trPr>
+        <w:tc>
+          <w:tcPr>
+            <w:tcW w:w="1367" w:type="dxa"/>
+            <w:tcBorders>
+              <w:top w:val="single" w:sz="6" w:space="0" w:color="FFFFFF"/>
+              <w:left w:val="single" w:sz="6" w:space="0" w:color="FFFFFF"/>
+              <w:bottom w:val="single" w:sz="6" w:space="0" w:color="FFFFFF"/>
+              <w:right w:val="single" w:sz="6" w:space="0" w:color="FFFFFF"/>
+            </w:tcBorders>
+            <w:shd w:val="clear" w:color="auto" w:fill="1155CC"/>
+            <w:tcMar>
+              <w:top w:w="40" w:type="dxa"/>
+              <w:left w:w="40" w:type="dxa"/>
+              <w:bottom w:w="40" w:type="dxa"/>
+              <w:right w:w="40" w:type="dxa"/>
+            </w:tcMar>
+            <w:vAlign w:val="center"/>
+          </w:tcPr>
+          <w:p>
+            <w:pPr>
+              <w:widowControl w:val="0"/>
+              <w:ind w:firstLine="0"/>
+              <w:jc w:val="center"/>
+              <w:rPr>
+                <w:rFonts w:ascii="Arial" w:eastAsia="Arial" w:hAnsi="Arial" w:cs="Arial"/>
+                <w:b/>
+                <w:color w:val="FFFFFF"/>
+                <w:sz w:val="22"/>
+                <w:szCs w:val="22"/>
+              </w:rPr>
+            </w:pPr>
+            <w:proofErr w:type="spellStart"/>
+            <w:r>
+              <w:rPr>
+                <w:rFonts w:ascii="Arial" w:eastAsia="Arial" w:hAnsi="Arial" w:cs="Arial"/>
+                <w:b/>
+                <w:color w:val="FFFFFF"/>
+                <w:sz w:val="22"/>
+                <w:szCs w:val="22"/>
+              </w:rPr>
+              <w:t>Then</w:t>
+            </w:r>
+            <w:proofErr w:type="spellEnd"/>
+          </w:p>
+        </w:tc>
+        <w:tc>
+          <w:tcPr>
+            <w:tcW w:w="7658" w:type="dxa"/>
+            <w:tcBorders>
+              <w:top w:val="single" w:sz="6" w:space="0" w:color="1155CC"/>
+              <w:left w:val="single" w:sz="6" w:space="0" w:color="FFFFFF"/>
+              <w:bottom w:val="single" w:sz="6" w:space="0" w:color="1155CC"/>
+              <w:right w:val="single" w:sz="6" w:space="0" w:color="FFFFFF"/>
+            </w:tcBorders>
+            <w:shd w:val="clear" w:color="auto" w:fill="auto"/>
+            <w:tcMar>
+              <w:top w:w="40" w:type="dxa"/>
+              <w:left w:w="40" w:type="dxa"/>
+              <w:bottom w:w="40" w:type="dxa"/>
+              <w:right w:w="40" w:type="dxa"/>
+            </w:tcMar>
+            <w:vAlign w:val="center"/>
+          </w:tcPr>
+          <w:p>
+            <w:pPr>
+              <w:widowControl w:val="0"/>
+              <w:ind w:firstLine="0"/>
+              <w:jc w:val="left"/>
+              <w:rPr>
+                <w:rFonts w:ascii="Arial" w:eastAsia="Arial" w:hAnsi="Arial" w:cs="Arial"/>
+                <w:sz w:val="20"/>
+                <w:szCs w:val="20"/>
+              </w:rPr>
+            </w:pPr>
+            <w:r>
+              <w:rPr>
+                <w:rFonts w:ascii="Arial" w:eastAsia="Arial" w:hAnsi="Arial" w:cs="Arial"/>
+                <w:sz w:val="22"/>
+                <w:szCs w:val="22"/>
+              </w:rPr>
+              <w:t xml:space="preserve">Je reste sur la page “Nouvelle note de frais” et je suis invité </w:t>
+            </w:r>
+            <w:r>
+              <w:rPr>
+                <w:rFonts w:ascii="Arial" w:eastAsia="Arial" w:hAnsi="Arial" w:cs="Arial"/>
+                <w:sz w:val="22"/>
+                <w:szCs w:val="22"/>
+              </w:rPr>
+              <w:t xml:space="preserve">à ajouter un document avec la bonne </w:t>
+            </w:r>
+            <w:proofErr w:type="spellStart"/>
+            <w:r>
+              <w:rPr>
+                <w:rFonts w:ascii="Arial" w:eastAsia="Arial" w:hAnsi="Arial" w:cs="Arial"/>
+                <w:sz w:val="22"/>
+                <w:szCs w:val="22"/>
+              </w:rPr>
+              <w:t>extention</w:t>
+            </w:r>
+            <w:proofErr w:type="spellEnd"/>
+          </w:p>
+        </w:tc>
+      </w:tr>
+      <w:tr>
+        <w:trPr>
+          <w:trHeight w:val="315"/>
+        </w:trPr>
+        <w:tc>
+          <w:tcPr>
+            <w:tcW w:w="1367" w:type="dxa"/>
+            <w:tcBorders>
+              <w:top w:val="single" w:sz="6" w:space="0" w:color="FFFFFF"/>
+              <w:left w:val="single" w:sz="6" w:space="0" w:color="FFFFFF"/>
+              <w:bottom w:val="single" w:sz="6" w:space="0" w:color="FFFFFF"/>
+              <w:right w:val="single" w:sz="6" w:space="0" w:color="FFFFFF"/>
+            </w:tcBorders>
+            <w:shd w:val="clear" w:color="auto" w:fill="auto"/>
+            <w:tcMar>
+              <w:top w:w="40" w:type="dxa"/>
+              <w:left w:w="40" w:type="dxa"/>
+              <w:bottom w:w="40" w:type="dxa"/>
+              <w:right w:w="40" w:type="dxa"/>
+            </w:tcMar>
+            <w:vAlign w:val="center"/>
+          </w:tcPr>
+          <w:p>
+            <w:pPr>
+              <w:widowControl w:val="0"/>
+              <w:ind w:firstLine="0"/>
+              <w:jc w:val="center"/>
+              <w:rPr>
+                <w:rFonts w:ascii="Arial" w:eastAsia="Arial" w:hAnsi="Arial" w:cs="Arial"/>
+                <w:b/>
+                <w:color w:val="FFFFFF"/>
+                <w:sz w:val="22"/>
+                <w:szCs w:val="22"/>
+              </w:rPr>
+            </w:pPr>
+          </w:p>
+        </w:tc>
+        <w:tc>
+          <w:tcPr>
+            <w:tcW w:w="7658" w:type="dxa"/>
+            <w:tcBorders>
+              <w:top w:val="single" w:sz="6" w:space="0" w:color="1155CC"/>
+              <w:left w:val="single" w:sz="6" w:space="0" w:color="FFFFFF"/>
+              <w:bottom w:val="single" w:sz="6" w:space="0" w:color="1155CC"/>
+              <w:right w:val="single" w:sz="6" w:space="0" w:color="FFFFFF"/>
+            </w:tcBorders>
+            <w:shd w:val="clear" w:color="auto" w:fill="auto"/>
+            <w:tcMar>
+              <w:top w:w="40" w:type="dxa"/>
+              <w:left w:w="40" w:type="dxa"/>
+              <w:bottom w:w="40" w:type="dxa"/>
+              <w:right w:w="40" w:type="dxa"/>
+            </w:tcMar>
+            <w:vAlign w:val="center"/>
+          </w:tcPr>
+          <w:p>
+            <w:pPr>
+              <w:widowControl w:val="0"/>
+              <w:ind w:firstLine="0"/>
+              <w:jc w:val="left"/>
+              <w:rPr>
+                <w:rFonts w:ascii="Arial" w:eastAsia="Arial" w:hAnsi="Arial" w:cs="Arial"/>
+                <w:sz w:val="22"/>
+                <w:szCs w:val="22"/>
+              </w:rPr>
+            </w:pPr>
+          </w:p>
+        </w:tc>
+      </w:tr>
+      <w:tr>
+        <w:trPr>
+          <w:trHeight w:val="315"/>
+        </w:trPr>
+        <w:tc>
+          <w:tcPr>
+            <w:tcW w:w="9025" w:type="dxa"/>
+            <w:gridSpan w:val="2"/>
+            <w:tcBorders>
+              <w:top w:val="single" w:sz="6" w:space="0" w:color="FFFFFF"/>
+              <w:left w:val="single" w:sz="6" w:space="0" w:color="FFFFFF"/>
+              <w:bottom w:val="single" w:sz="6" w:space="0" w:color="FFFFFF"/>
+              <w:right w:val="single" w:sz="6" w:space="0" w:color="FFFFFF"/>
+            </w:tcBorders>
+            <w:shd w:val="clear" w:color="auto" w:fill="1155CC"/>
+            <w:tcMar>
+              <w:top w:w="40" w:type="dxa"/>
+              <w:left w:w="40" w:type="dxa"/>
+              <w:bottom w:w="40" w:type="dxa"/>
+              <w:right w:w="40" w:type="dxa"/>
+            </w:tcMar>
+            <w:vAlign w:val="center"/>
+          </w:tcPr>
+          <w:p>
+            <w:pPr>
+              <w:widowControl w:val="0"/>
+              <w:ind w:firstLine="0"/>
+              <w:jc w:val="center"/>
+              <w:rPr>
+                <w:rFonts w:ascii="Arial" w:eastAsia="Arial" w:hAnsi="Arial" w:cs="Arial"/>
+                <w:sz w:val="22"/>
+                <w:szCs w:val="22"/>
+              </w:rPr>
+            </w:pPr>
+            <w:r>
+              <w:rPr>
+                <w:rFonts w:ascii="Arial" w:eastAsia="Arial" w:hAnsi="Arial" w:cs="Arial"/>
+                <w:b/>
+                <w:color w:val="FFFFFF"/>
+                <w:sz w:val="22"/>
+                <w:szCs w:val="22"/>
+              </w:rPr>
+              <w:t>Scénario 13</w:t>
+            </w:r>
+          </w:p>
+        </w:tc>
+      </w:tr>
+      <w:tr>
+        <w:trPr>
+          <w:trHeight w:val="315"/>
+        </w:trPr>
+        <w:tc>
+          <w:tcPr>
+            <w:tcW w:w="1367" w:type="dxa"/>
+            <w:tcBorders>
+              <w:top w:val="single" w:sz="6" w:space="0" w:color="FFFFFF"/>
+              <w:left w:val="single" w:sz="6" w:space="0" w:color="FFFFFF"/>
+              <w:bottom w:val="single" w:sz="6" w:space="0" w:color="FFFFFF"/>
+              <w:right w:val="single" w:sz="6" w:space="0" w:color="FFFFFF"/>
+            </w:tcBorders>
+            <w:shd w:val="clear" w:color="auto" w:fill="1155CC"/>
+            <w:tcMar>
+              <w:top w:w="40" w:type="dxa"/>
+              <w:left w:w="40" w:type="dxa"/>
+              <w:bottom w:w="40" w:type="dxa"/>
+              <w:right w:w="40" w:type="dxa"/>
+            </w:tcMar>
+            <w:vAlign w:val="center"/>
+          </w:tcPr>
+          <w:p>
+            <w:pPr>
+              <w:widowControl w:val="0"/>
+              <w:ind w:firstLine="0"/>
+              <w:jc w:val="center"/>
+              <w:rPr>
+                <w:rFonts w:ascii="Arial" w:eastAsia="Arial" w:hAnsi="Arial" w:cs="Arial"/>
+                <w:b/>
+                <w:color w:val="FFFFFF"/>
+                <w:sz w:val="22"/>
+                <w:szCs w:val="22"/>
+              </w:rPr>
+            </w:pPr>
+            <w:proofErr w:type="spellStart"/>
+            <w:r>
+              <w:rPr>
+                <w:rFonts w:ascii="Arial" w:eastAsia="Arial" w:hAnsi="Arial" w:cs="Arial"/>
+                <w:b/>
+                <w:color w:val="FFFFFF"/>
+                <w:sz w:val="22"/>
+                <w:szCs w:val="22"/>
+              </w:rPr>
+              <w:t>Given</w:t>
+            </w:r>
+            <w:proofErr w:type="spellEnd"/>
+          </w:p>
+        </w:tc>
+        <w:tc>
+          <w:tcPr>
+            <w:tcW w:w="7658" w:type="dxa"/>
+            <w:tcBorders>
+              <w:top w:val="single" w:sz="6" w:space="0" w:color="1155CC"/>
+              <w:left w:val="single" w:sz="6" w:space="0" w:color="FFFFFF"/>
+              <w:bottom w:val="single" w:sz="6" w:space="0" w:color="1155CC"/>
+              <w:right w:val="single" w:sz="6" w:space="0" w:color="FFFFFF"/>
+            </w:tcBorders>
+            <w:shd w:val="clear" w:color="auto" w:fill="auto"/>
+            <w:tcMar>
+              <w:top w:w="40" w:type="dxa"/>
+              <w:left w:w="40" w:type="dxa"/>
+              <w:bottom w:w="40" w:type="dxa"/>
+              <w:right w:w="40" w:type="dxa"/>
+            </w:tcMar>
+            <w:vAlign w:val="center"/>
+          </w:tcPr>
+          <w:p>
+            <w:pPr>
+              <w:widowControl w:val="0"/>
+              <w:ind w:firstLine="0"/>
+              <w:jc w:val="left"/>
+              <w:rPr>
+                <w:rFonts w:ascii="Arial" w:eastAsia="Arial" w:hAnsi="Arial" w:cs="Arial"/>
+                <w:sz w:val="22"/>
+                <w:szCs w:val="22"/>
+              </w:rPr>
+            </w:pPr>
+            <w:r>
+              <w:rPr>
+                <w:rFonts w:ascii="Arial" w:eastAsia="Arial" w:hAnsi="Arial" w:cs="Arial"/>
+                <w:sz w:val="22"/>
+                <w:szCs w:val="22"/>
+              </w:rPr>
+              <w:t>Je suis connecté en tant qu’employé et je suis sur le module “Nouvelle note de frais</w:t>
+            </w:r>
+          </w:p>
+        </w:tc>
+      </w:tr>
+      <w:tr>
+        <w:trPr>
+          <w:trHeight w:val="315"/>
+        </w:trPr>
+        <w:tc>
+          <w:tcPr>
+            <w:tcW w:w="1367" w:type="dxa"/>
+            <w:tcBorders>
+              <w:top w:val="single" w:sz="6" w:space="0" w:color="FFFFFF"/>
+              <w:left w:val="single" w:sz="6" w:space="0" w:color="FFFFFF"/>
+              <w:bottom w:val="single" w:sz="6" w:space="0" w:color="FFFFFF"/>
+              <w:right w:val="single" w:sz="6" w:space="0" w:color="FFFFFF"/>
+            </w:tcBorders>
+            <w:shd w:val="clear" w:color="auto" w:fill="1155CC"/>
+            <w:tcMar>
+              <w:top w:w="40" w:type="dxa"/>
+              <w:left w:w="40" w:type="dxa"/>
+              <w:bottom w:w="40" w:type="dxa"/>
+              <w:right w:w="40" w:type="dxa"/>
+            </w:tcMar>
+            <w:vAlign w:val="center"/>
+          </w:tcPr>
+          <w:p>
+            <w:pPr>
+              <w:widowControl w:val="0"/>
+              <w:ind w:firstLine="0"/>
+              <w:jc w:val="center"/>
+              <w:rPr>
+                <w:rFonts w:ascii="Arial" w:eastAsia="Arial" w:hAnsi="Arial" w:cs="Arial"/>
+                <w:b/>
+                <w:color w:val="FFFFFF"/>
+                <w:sz w:val="22"/>
+                <w:szCs w:val="22"/>
+              </w:rPr>
+            </w:pPr>
+            <w:proofErr w:type="spellStart"/>
+            <w:r>
+              <w:rPr>
+                <w:rFonts w:ascii="Arial" w:eastAsia="Arial" w:hAnsi="Arial" w:cs="Arial"/>
+                <w:b/>
+                <w:color w:val="FFFFFF"/>
+                <w:sz w:val="22"/>
+                <w:szCs w:val="22"/>
+              </w:rPr>
+              <w:t>When</w:t>
+            </w:r>
+            <w:proofErr w:type="spellEnd"/>
+          </w:p>
+        </w:tc>
+        <w:tc>
+          <w:tcPr>
+            <w:tcW w:w="7658" w:type="dxa"/>
+            <w:tcBorders>
+              <w:top w:val="single" w:sz="6" w:space="0" w:color="1155CC"/>
+              <w:left w:val="single" w:sz="6" w:space="0" w:color="FFFFFF"/>
+              <w:bottom w:val="single" w:sz="6" w:space="0" w:color="1155CC"/>
+              <w:right w:val="single" w:sz="6" w:space="0" w:color="FFFFFF"/>
+            </w:tcBorders>
+            <w:shd w:val="clear" w:color="auto" w:fill="auto"/>
+            <w:tcMar>
+              <w:top w:w="40" w:type="dxa"/>
+              <w:left w:w="40" w:type="dxa"/>
+              <w:bottom w:w="40" w:type="dxa"/>
+              <w:right w:w="40" w:type="dxa"/>
+            </w:tcMar>
+            <w:vAlign w:val="center"/>
+          </w:tcPr>
+          <w:p>
+            <w:pPr>
+              <w:widowControl w:val="0"/>
+              <w:ind w:firstLine="0"/>
+              <w:jc w:val="left"/>
+              <w:rPr>
+                <w:rFonts w:ascii="Arial" w:eastAsia="Arial" w:hAnsi="Arial" w:cs="Arial"/>
+                <w:sz w:val="22"/>
+                <w:szCs w:val="22"/>
+              </w:rPr>
+            </w:pPr>
+            <w:r>
+              <w:rPr>
+                <w:rFonts w:ascii="Arial" w:eastAsia="Arial" w:hAnsi="Arial" w:cs="Arial"/>
+                <w:sz w:val="22"/>
+                <w:szCs w:val="22"/>
+              </w:rPr>
+              <w:t xml:space="preserve">Je remplis correctement le formulaire avec les champs au bon format et les documents avec la bonne extension </w:t>
+            </w:r>
+            <w:r>
+              <w:rPr>
+                <w:rFonts w:ascii="Arial" w:eastAsia="Arial" w:hAnsi="Arial" w:cs="Arial"/>
+                <w:sz w:val="22"/>
+                <w:szCs w:val="22"/>
+              </w:rPr>
+              <w:t>et je clique sur Envoyer</w:t>
+            </w:r>
+          </w:p>
+        </w:tc>
+      </w:tr>
+      <w:tr>
+        <w:trPr>
+          <w:trHeight w:val="315"/>
+        </w:trPr>
+        <w:tc>
+          <w:tcPr>
+            <w:tcW w:w="1367" w:type="dxa"/>
+            <w:tcBorders>
+              <w:top w:val="single" w:sz="6" w:space="0" w:color="FFFFFF"/>
+              <w:left w:val="single" w:sz="6" w:space="0" w:color="FFFFFF"/>
+              <w:bottom w:val="single" w:sz="6" w:space="0" w:color="FFFFFF"/>
+              <w:right w:val="single" w:sz="6" w:space="0" w:color="FFFFFF"/>
+            </w:tcBorders>
+            <w:shd w:val="clear" w:color="auto" w:fill="1155CC"/>
+            <w:tcMar>
+              <w:top w:w="40" w:type="dxa"/>
+              <w:left w:w="40" w:type="dxa"/>
+              <w:bottom w:w="40" w:type="dxa"/>
+              <w:right w:w="40" w:type="dxa"/>
+            </w:tcMar>
+            <w:vAlign w:val="center"/>
+          </w:tcPr>
+          <w:p>
+            <w:pPr>
+              <w:widowControl w:val="0"/>
+              <w:ind w:firstLine="0"/>
+              <w:jc w:val="center"/>
+              <w:rPr>
+                <w:rFonts w:ascii="Arial" w:eastAsia="Arial" w:hAnsi="Arial" w:cs="Arial"/>
+                <w:b/>
+                <w:color w:val="FFFFFF"/>
+                <w:sz w:val="22"/>
+                <w:szCs w:val="22"/>
+              </w:rPr>
+            </w:pPr>
+            <w:proofErr w:type="spellStart"/>
+            <w:r>
+              <w:rPr>
+                <w:rFonts w:ascii="Arial" w:eastAsia="Arial" w:hAnsi="Arial" w:cs="Arial"/>
+                <w:b/>
+                <w:color w:val="FFFFFF"/>
+                <w:sz w:val="22"/>
+                <w:szCs w:val="22"/>
+              </w:rPr>
+              <w:t>Then</w:t>
+            </w:r>
+            <w:proofErr w:type="spellEnd"/>
+          </w:p>
+        </w:tc>
+        <w:tc>
+          <w:tcPr>
+            <w:tcW w:w="7658" w:type="dxa"/>
+            <w:tcBorders>
+              <w:top w:val="single" w:sz="6" w:space="0" w:color="1155CC"/>
+              <w:left w:val="single" w:sz="6" w:space="0" w:color="FFFFFF"/>
+              <w:bottom w:val="nil"/>
+              <w:right w:val="single" w:sz="6" w:space="0" w:color="FFFFFF"/>
+            </w:tcBorders>
+            <w:shd w:val="clear" w:color="auto" w:fill="auto"/>
+            <w:tcMar>
+              <w:top w:w="40" w:type="dxa"/>
+              <w:left w:w="40" w:type="dxa"/>
+              <w:bottom w:w="40" w:type="dxa"/>
+              <w:right w:w="40" w:type="dxa"/>
+            </w:tcMar>
+            <w:vAlign w:val="center"/>
+          </w:tcPr>
+          <w:p>
+            <w:pPr>
+              <w:widowControl w:val="0"/>
+              <w:ind w:firstLine="0"/>
+              <w:jc w:val="left"/>
+              <w:rPr>
+                <w:rFonts w:ascii="Arial" w:eastAsia="Arial" w:hAnsi="Arial" w:cs="Arial"/>
+                <w:sz w:val="22"/>
+                <w:szCs w:val="22"/>
+              </w:rPr>
+            </w:pPr>
+            <w:r>
+              <w:rPr>
+                <w:rFonts w:ascii="Arial" w:eastAsia="Arial" w:hAnsi="Arial" w:cs="Arial"/>
+                <w:sz w:val="22"/>
+                <w:szCs w:val="22"/>
+              </w:rPr>
+              <w:t xml:space="preserve">Je </w:t>
+            </w:r>
+            <w:r>
+              <w:rPr>
+                <w:rFonts w:ascii="Arial" w:eastAsia="Arial" w:hAnsi="Arial" w:cs="Arial"/>
+                <w:sz w:val="22"/>
+                <w:szCs w:val="22"/>
+              </w:rPr>
+              <w:t>suis redirigé vers mon tableau de bord mis à jour avec la nouvelle note de frais</w:t>
+            </w:r>
+          </w:p>
+        </w:tc>
+      </w:tr>
+      <w:tr>
+        <w:trPr>
+          <w:trHeight w:val="315"/>
+        </w:trPr>
+        <w:tc>
+          <w:tcPr>
+            <w:tcW w:w="1367" w:type="dxa"/>
+            <w:tcBorders>
+              <w:top w:val="single" w:sz="6" w:space="0" w:color="FFFFFF"/>
+              <w:left w:val="single" w:sz="6" w:space="0" w:color="FFFFFF"/>
+              <w:bottom w:val="single" w:sz="6" w:space="0" w:color="FFFFFF"/>
+              <w:right w:val="nil"/>
+            </w:tcBorders>
+            <w:shd w:val="clear" w:color="auto" w:fill="auto"/>
+            <w:tcMar>
+              <w:top w:w="40" w:type="dxa"/>
+              <w:left w:w="40" w:type="dxa"/>
+              <w:bottom w:w="40" w:type="dxa"/>
+              <w:right w:w="40" w:type="dxa"/>
+            </w:tcMar>
+            <w:vAlign w:val="center"/>
+          </w:tcPr>
+          <w:p>
+            <w:pPr>
+              <w:widowControl w:val="0"/>
+              <w:ind w:firstLine="0"/>
+              <w:jc w:val="center"/>
+              <w:rPr>
+                <w:rFonts w:ascii="Arial" w:eastAsia="Arial" w:hAnsi="Arial" w:cs="Arial"/>
+                <w:b/>
+                <w:color w:val="FFFFFF"/>
+                <w:sz w:val="22"/>
+                <w:szCs w:val="22"/>
+              </w:rPr>
+            </w:pPr>
+          </w:p>
+        </w:tc>
+        <w:tc>
+          <w:tcPr>
+            <w:tcW w:w="7658" w:type="dxa"/>
+            <w:tcBorders>
+              <w:top w:val="nil"/>
+              <w:left w:val="nil"/>
+              <w:bottom w:val="nil"/>
+              <w:right w:val="nil"/>
+            </w:tcBorders>
+            <w:shd w:val="clear" w:color="auto" w:fill="auto"/>
+            <w:tcMar>
+              <w:top w:w="40" w:type="dxa"/>
+              <w:left w:w="40" w:type="dxa"/>
+              <w:bottom w:w="40" w:type="dxa"/>
+              <w:right w:w="40" w:type="dxa"/>
+            </w:tcMar>
+            <w:vAlign w:val="center"/>
+          </w:tcPr>
+          <w:p>
+            <w:pPr>
+              <w:widowControl w:val="0"/>
+              <w:ind w:firstLine="0"/>
+              <w:jc w:val="left"/>
+              <w:rPr>
+                <w:rFonts w:ascii="Arial" w:eastAsia="Arial" w:hAnsi="Arial" w:cs="Arial"/>
+                <w:sz w:val="22"/>
+                <w:szCs w:val="22"/>
+              </w:rPr>
+            </w:pPr>
+          </w:p>
+        </w:tc>
+      </w:tr>
+      <w:tr>
+        <w:trPr>
+          <w:trHeight w:val="315"/>
+        </w:trPr>
+        <w:tc>
+          <w:tcPr>
+            <w:tcW w:w="9025" w:type="dxa"/>
+            <w:gridSpan w:val="2"/>
+            <w:tcBorders>
+              <w:top w:val="single" w:sz="6" w:space="0" w:color="FFFFFF"/>
+              <w:left w:val="single" w:sz="6" w:space="0" w:color="FFFFFF"/>
+              <w:bottom w:val="single" w:sz="6" w:space="0" w:color="FFFFFF"/>
+              <w:right w:val="single" w:sz="6" w:space="0" w:color="FFFFFF"/>
+            </w:tcBorders>
+            <w:shd w:val="clear" w:color="auto" w:fill="1155CC"/>
+            <w:tcMar>
+              <w:top w:w="40" w:type="dxa"/>
+              <w:left w:w="40" w:type="dxa"/>
+              <w:bottom w:w="40" w:type="dxa"/>
+              <w:right w:w="40" w:type="dxa"/>
+            </w:tcMar>
+            <w:vAlign w:val="center"/>
+          </w:tcPr>
+          <w:p>
+            <w:pPr>
+              <w:widowControl w:val="0"/>
+              <w:ind w:firstLine="0"/>
+              <w:jc w:val="center"/>
+              <w:rPr>
+                <w:rFonts w:ascii="Arial" w:eastAsia="Arial" w:hAnsi="Arial" w:cs="Arial"/>
+                <w:sz w:val="22"/>
+                <w:szCs w:val="22"/>
+              </w:rPr>
+            </w:pPr>
+            <w:r>
+              <w:rPr>
+                <w:rFonts w:ascii="Arial" w:eastAsia="Arial" w:hAnsi="Arial" w:cs="Arial"/>
+                <w:b/>
+                <w:color w:val="FFFFFF"/>
+                <w:sz w:val="22"/>
+                <w:szCs w:val="22"/>
+              </w:rPr>
+              <w:t>Scénario 13</w:t>
+            </w:r>
+          </w:p>
+        </w:tc>
+      </w:tr>
+      <w:tr>
+        <w:trPr>
+          <w:trHeight w:val="315"/>
+        </w:trPr>
+        <w:tc>
+          <w:tcPr>
+            <w:tcW w:w="1367" w:type="dxa"/>
+            <w:tcBorders>
+              <w:top w:val="single" w:sz="6" w:space="0" w:color="FFFFFF"/>
+              <w:left w:val="single" w:sz="6" w:space="0" w:color="FFFFFF"/>
+              <w:bottom w:val="single" w:sz="6" w:space="0" w:color="FFFFFF"/>
+              <w:right w:val="single" w:sz="6" w:space="0" w:color="FFFFFF"/>
+            </w:tcBorders>
+            <w:shd w:val="clear" w:color="auto" w:fill="1155CC"/>
+            <w:tcMar>
+              <w:top w:w="40" w:type="dxa"/>
+              <w:left w:w="40" w:type="dxa"/>
+              <w:bottom w:w="40" w:type="dxa"/>
+              <w:right w:w="40" w:type="dxa"/>
+            </w:tcMar>
+            <w:vAlign w:val="center"/>
+          </w:tcPr>
+          <w:p>
+            <w:pPr>
+              <w:widowControl w:val="0"/>
+              <w:ind w:firstLine="0"/>
+              <w:jc w:val="center"/>
+              <w:rPr>
+                <w:rFonts w:ascii="Arial" w:eastAsia="Arial" w:hAnsi="Arial" w:cs="Arial"/>
+                <w:b/>
+                <w:color w:val="FFFFFF"/>
+                <w:sz w:val="22"/>
+                <w:szCs w:val="22"/>
+              </w:rPr>
+            </w:pPr>
+            <w:proofErr w:type="spellStart"/>
+            <w:r>
+              <w:rPr>
+                <w:rFonts w:ascii="Arial" w:eastAsia="Arial" w:hAnsi="Arial" w:cs="Arial"/>
+                <w:b/>
+                <w:color w:val="FFFFFF"/>
+                <w:sz w:val="22"/>
+                <w:szCs w:val="22"/>
+              </w:rPr>
+              <w:t>Given</w:t>
+            </w:r>
+            <w:proofErr w:type="spellEnd"/>
+          </w:p>
+        </w:tc>
+        <w:tc>
+          <w:tcPr>
+            <w:tcW w:w="7658" w:type="dxa"/>
+            <w:tcBorders>
+              <w:top w:val="single" w:sz="6" w:space="0" w:color="1155CC"/>
+              <w:left w:val="single" w:sz="6" w:space="0" w:color="FFFFFF"/>
+              <w:bottom w:val="single" w:sz="6" w:space="0" w:color="1155CC"/>
+              <w:right w:val="single" w:sz="6" w:space="0" w:color="FFFFFF"/>
+            </w:tcBorders>
+            <w:shd w:val="clear" w:color="auto" w:fill="auto"/>
+            <w:tcMar>
+              <w:top w:w="40" w:type="dxa"/>
+              <w:left w:w="40" w:type="dxa"/>
+              <w:bottom w:w="40" w:type="dxa"/>
+              <w:right w:w="40" w:type="dxa"/>
+            </w:tcMar>
+            <w:vAlign w:val="center"/>
+          </w:tcPr>
+          <w:p>
+            <w:pPr>
+              <w:widowControl w:val="0"/>
+              <w:ind w:firstLine="0"/>
+              <w:jc w:val="left"/>
+              <w:rPr>
+                <w:rFonts w:ascii="Arial" w:eastAsia="Arial" w:hAnsi="Arial" w:cs="Arial"/>
+                <w:sz w:val="22"/>
+                <w:szCs w:val="22"/>
+              </w:rPr>
+            </w:pPr>
+            <w:r>
+              <w:rPr>
+                <w:rFonts w:ascii="Arial" w:eastAsia="Arial" w:hAnsi="Arial" w:cs="Arial"/>
+                <w:sz w:val="22"/>
+                <w:szCs w:val="22"/>
+              </w:rPr>
+              <w:t>Je suis connecté en tant qu’employé et je suis sur le module “Nouvelle note de frais</w:t>
+            </w:r>
+          </w:p>
+        </w:tc>
+      </w:tr>
+      <w:tr>
+        <w:trPr>
+          <w:trHeight w:val="315"/>
+        </w:trPr>
+        <w:tc>
+          <w:tcPr>
+            <w:tcW w:w="1367" w:type="dxa"/>
+            <w:tcBorders>
+              <w:top w:val="single" w:sz="6" w:space="0" w:color="FFFFFF"/>
+              <w:left w:val="single" w:sz="6" w:space="0" w:color="FFFFFF"/>
+              <w:bottom w:val="single" w:sz="6" w:space="0" w:color="FFFFFF"/>
+              <w:right w:val="single" w:sz="6" w:space="0" w:color="FFFFFF"/>
+            </w:tcBorders>
+            <w:shd w:val="clear" w:color="auto" w:fill="1155CC"/>
+            <w:tcMar>
+              <w:top w:w="40" w:type="dxa"/>
+              <w:left w:w="40" w:type="dxa"/>
+              <w:bottom w:w="40" w:type="dxa"/>
+              <w:right w:w="40" w:type="dxa"/>
+            </w:tcMar>
+            <w:vAlign w:val="center"/>
+          </w:tcPr>
+          <w:p>
+            <w:pPr>
+              <w:widowControl w:val="0"/>
+              <w:ind w:firstLine="0"/>
+              <w:jc w:val="center"/>
+              <w:rPr>
+                <w:rFonts w:ascii="Arial" w:eastAsia="Arial" w:hAnsi="Arial" w:cs="Arial"/>
+                <w:b/>
+                <w:color w:val="FFFFFF"/>
+                <w:sz w:val="22"/>
+                <w:szCs w:val="22"/>
+              </w:rPr>
+            </w:pPr>
+            <w:proofErr w:type="spellStart"/>
+            <w:r>
+              <w:rPr>
+                <w:rFonts w:ascii="Arial" w:eastAsia="Arial" w:hAnsi="Arial" w:cs="Arial"/>
+                <w:b/>
+                <w:color w:val="FFFFFF"/>
+                <w:sz w:val="22"/>
+                <w:szCs w:val="22"/>
+              </w:rPr>
+              <w:t>When</w:t>
+            </w:r>
+            <w:proofErr w:type="spellEnd"/>
+          </w:p>
+        </w:tc>
+        <w:tc>
+          <w:tcPr>
+            <w:tcW w:w="7658" w:type="dxa"/>
+            <w:tcBorders>
+              <w:top w:val="single" w:sz="6" w:space="0" w:color="1155CC"/>
+              <w:left w:val="single" w:sz="6" w:space="0" w:color="FFFFFF"/>
+              <w:bottom w:val="single" w:sz="6" w:space="0" w:color="1155CC"/>
+              <w:right w:val="single" w:sz="6" w:space="0" w:color="FFFFFF"/>
+            </w:tcBorders>
+            <w:shd w:val="clear" w:color="auto" w:fill="auto"/>
+            <w:tcMar>
+              <w:top w:w="40" w:type="dxa"/>
+              <w:left w:w="40" w:type="dxa"/>
+              <w:bottom w:w="40" w:type="dxa"/>
+              <w:right w:w="40" w:type="dxa"/>
+            </w:tcMar>
+            <w:vAlign w:val="center"/>
+          </w:tcPr>
+          <w:p>
+            <w:pPr>
+              <w:widowControl w:val="0"/>
+              <w:ind w:firstLine="0"/>
+              <w:jc w:val="left"/>
+              <w:rPr>
+                <w:rFonts w:ascii="Arial" w:eastAsia="Arial" w:hAnsi="Arial" w:cs="Arial"/>
+                <w:sz w:val="22"/>
+                <w:szCs w:val="22"/>
+              </w:rPr>
+            </w:pPr>
+            <w:r>
+              <w:rPr>
+                <w:rFonts w:ascii="Arial" w:eastAsia="Arial" w:hAnsi="Arial" w:cs="Arial"/>
+                <w:sz w:val="22"/>
+                <w:szCs w:val="22"/>
+              </w:rPr>
+              <w:t xml:space="preserve">Je remplis </w:t>
+            </w:r>
+            <w:r>
+              <w:rPr>
+                <w:rFonts w:ascii="Arial" w:eastAsia="Arial" w:hAnsi="Arial" w:cs="Arial"/>
+                <w:sz w:val="22"/>
+                <w:szCs w:val="22"/>
+              </w:rPr>
+              <w:t xml:space="preserve">partiellement ou pas du tout </w:t>
+            </w:r>
+            <w:r>
+              <w:rPr>
+                <w:rFonts w:ascii="Arial" w:eastAsia="Arial" w:hAnsi="Arial" w:cs="Arial"/>
+                <w:sz w:val="22"/>
+                <w:szCs w:val="22"/>
+              </w:rPr>
+              <w:t xml:space="preserve">les champs et je clique sur </w:t>
+            </w:r>
+            <w:r>
+              <w:rPr>
+                <w:rFonts w:ascii="Arial" w:eastAsia="Arial" w:hAnsi="Arial" w:cs="Arial"/>
+                <w:sz w:val="22"/>
+                <w:szCs w:val="22"/>
+              </w:rPr>
+              <w:t xml:space="preserve">le bouton du </w:t>
+            </w:r>
+            <w:proofErr w:type="spellStart"/>
+            <w:r>
+              <w:rPr>
+                <w:rFonts w:ascii="Arial" w:eastAsia="Arial" w:hAnsi="Arial" w:cs="Arial"/>
+                <w:sz w:val="22"/>
+                <w:szCs w:val="22"/>
+              </w:rPr>
+              <w:t>dashbord</w:t>
+            </w:r>
+            <w:proofErr w:type="spellEnd"/>
+            <w:r>
+              <w:rPr>
+                <w:rFonts w:ascii="Arial" w:eastAsia="Arial" w:hAnsi="Arial" w:cs="Arial"/>
+                <w:sz w:val="22"/>
+                <w:szCs w:val="22"/>
+              </w:rPr>
+              <w:t xml:space="preserve"> sur le menu </w:t>
+            </w:r>
+            <w:proofErr w:type="spellStart"/>
+            <w:r>
+              <w:rPr>
+                <w:rFonts w:ascii="Arial" w:eastAsia="Arial" w:hAnsi="Arial" w:cs="Arial"/>
+                <w:sz w:val="22"/>
+                <w:szCs w:val="22"/>
+              </w:rPr>
+              <w:t>aside</w:t>
+            </w:r>
+            <w:proofErr w:type="spellEnd"/>
+            <w:r>
+              <w:rPr>
+                <w:rFonts w:ascii="Arial" w:eastAsia="Arial" w:hAnsi="Arial" w:cs="Arial"/>
+                <w:sz w:val="22"/>
+                <w:szCs w:val="22"/>
+              </w:rPr>
+              <w:t xml:space="preserve"> ou sur le bouton retour de mon navigateur</w:t>
+            </w:r>
+          </w:p>
+        </w:tc>
+      </w:tr>
+      <w:tr>
+        <w:trPr>
+          <w:trHeight w:val="315"/>
+        </w:trPr>
+        <w:tc>
+          <w:tcPr>
+            <w:tcW w:w="1367" w:type="dxa"/>
+            <w:tcBorders>
+              <w:top w:val="single" w:sz="6" w:space="0" w:color="FFFFFF"/>
+              <w:left w:val="single" w:sz="6" w:space="0" w:color="FFFFFF"/>
+              <w:bottom w:val="single" w:sz="6" w:space="0" w:color="FFFFFF"/>
+              <w:right w:val="single" w:sz="6" w:space="0" w:color="FFFFFF"/>
+            </w:tcBorders>
+            <w:shd w:val="clear" w:color="auto" w:fill="1155CC"/>
+            <w:tcMar>
+              <w:top w:w="40" w:type="dxa"/>
+              <w:left w:w="40" w:type="dxa"/>
+              <w:bottom w:w="40" w:type="dxa"/>
+              <w:right w:w="40" w:type="dxa"/>
+            </w:tcMar>
+            <w:vAlign w:val="center"/>
+          </w:tcPr>
+          <w:p>
+            <w:pPr>
+              <w:widowControl w:val="0"/>
+              <w:ind w:firstLine="0"/>
+              <w:jc w:val="center"/>
+              <w:rPr>
+                <w:rFonts w:ascii="Arial" w:eastAsia="Arial" w:hAnsi="Arial" w:cs="Arial"/>
+                <w:b/>
+                <w:color w:val="FFFFFF"/>
+                <w:sz w:val="22"/>
+                <w:szCs w:val="22"/>
+              </w:rPr>
+            </w:pPr>
+            <w:proofErr w:type="spellStart"/>
+            <w:r>
+              <w:rPr>
+                <w:rFonts w:ascii="Arial" w:eastAsia="Arial" w:hAnsi="Arial" w:cs="Arial"/>
+                <w:b/>
+                <w:color w:val="FFFFFF"/>
+                <w:sz w:val="22"/>
+                <w:szCs w:val="22"/>
+              </w:rPr>
+              <w:t>Then</w:t>
+            </w:r>
+            <w:proofErr w:type="spellEnd"/>
+          </w:p>
+        </w:tc>
+        <w:tc>
+          <w:tcPr>
+            <w:tcW w:w="7658" w:type="dxa"/>
+            <w:tcBorders>
+              <w:top w:val="single" w:sz="6" w:space="0" w:color="1155CC"/>
+              <w:left w:val="single" w:sz="6" w:space="0" w:color="FFFFFF"/>
+              <w:bottom w:val="nil"/>
+              <w:right w:val="single" w:sz="6" w:space="0" w:color="FFFFFF"/>
+            </w:tcBorders>
+            <w:shd w:val="clear" w:color="auto" w:fill="auto"/>
+            <w:tcMar>
+              <w:top w:w="40" w:type="dxa"/>
+              <w:left w:w="40" w:type="dxa"/>
+              <w:bottom w:w="40" w:type="dxa"/>
+              <w:right w:w="40" w:type="dxa"/>
+            </w:tcMar>
+            <w:vAlign w:val="center"/>
+          </w:tcPr>
+          <w:p>
+            <w:pPr>
+              <w:widowControl w:val="0"/>
+              <w:ind w:firstLine="0"/>
+              <w:jc w:val="left"/>
+              <w:rPr>
+                <w:rFonts w:ascii="Arial" w:eastAsia="Arial" w:hAnsi="Arial" w:cs="Arial"/>
+                <w:sz w:val="22"/>
+                <w:szCs w:val="22"/>
+              </w:rPr>
+            </w:pPr>
+            <w:r>
+              <w:rPr>
+                <w:rFonts w:ascii="Arial" w:eastAsia="Arial" w:hAnsi="Arial" w:cs="Arial"/>
+                <w:sz w:val="22"/>
+                <w:szCs w:val="22"/>
+              </w:rPr>
+              <w:t xml:space="preserve">Je suis redirigé vers mon tableau de bord </w:t>
+            </w:r>
+            <w:r>
+              <w:rPr>
+                <w:rFonts w:ascii="Arial" w:eastAsia="Arial" w:hAnsi="Arial" w:cs="Arial"/>
+                <w:sz w:val="22"/>
+                <w:szCs w:val="22"/>
+              </w:rPr>
+              <w:t>sans tenir compte de la possible note de frais</w:t>
+            </w:r>
+          </w:p>
+        </w:tc>
+      </w:tr>
+      <w:tr>
+        <w:trPr>
+          <w:trHeight w:val="315"/>
+        </w:trPr>
+        <w:tc>
+          <w:tcPr>
+            <w:tcW w:w="1367" w:type="dxa"/>
+            <w:tcBorders>
+              <w:top w:val="single" w:sz="6" w:space="0" w:color="FFFFFF"/>
+              <w:left w:val="single" w:sz="6" w:space="0" w:color="FFFFFF"/>
+              <w:bottom w:val="single" w:sz="6" w:space="0" w:color="FFFFFF"/>
+              <w:right w:val="nil"/>
+            </w:tcBorders>
+            <w:shd w:val="clear" w:color="auto" w:fill="auto"/>
+            <w:tcMar>
+              <w:top w:w="40" w:type="dxa"/>
+              <w:left w:w="40" w:type="dxa"/>
+              <w:bottom w:w="40" w:type="dxa"/>
+              <w:right w:w="40" w:type="dxa"/>
+            </w:tcMar>
+            <w:vAlign w:val="center"/>
+          </w:tcPr>
+          <w:p>
+            <w:pPr>
+              <w:widowControl w:val="0"/>
+              <w:ind w:firstLine="0"/>
+              <w:jc w:val="center"/>
+              <w:rPr>
+                <w:rFonts w:ascii="Arial" w:eastAsia="Arial" w:hAnsi="Arial" w:cs="Arial"/>
+                <w:b/>
+                <w:color w:val="FFFFFF"/>
+                <w:sz w:val="22"/>
+                <w:szCs w:val="22"/>
+              </w:rPr>
+            </w:pPr>
+          </w:p>
+        </w:tc>
+        <w:tc>
+          <w:tcPr>
+            <w:tcW w:w="7658" w:type="dxa"/>
+            <w:tcBorders>
+              <w:top w:val="nil"/>
+              <w:left w:val="nil"/>
+              <w:bottom w:val="nil"/>
+              <w:right w:val="nil"/>
+            </w:tcBorders>
+            <w:shd w:val="clear" w:color="auto" w:fill="auto"/>
+            <w:tcMar>
+              <w:top w:w="40" w:type="dxa"/>
+              <w:left w:w="40" w:type="dxa"/>
+              <w:bottom w:w="40" w:type="dxa"/>
+              <w:right w:w="40" w:type="dxa"/>
+            </w:tcMar>
+            <w:vAlign w:val="center"/>
+          </w:tcPr>
+          <w:p>
+            <w:pPr>
+              <w:widowControl w:val="0"/>
+              <w:ind w:firstLine="0"/>
+              <w:jc w:val="left"/>
+              <w:rPr>
+                <w:rFonts w:ascii="Arial" w:eastAsia="Arial" w:hAnsi="Arial" w:cs="Arial"/>
+                <w:sz w:val="22"/>
+                <w:szCs w:val="22"/>
+              </w:rPr>
+            </w:pPr>
+          </w:p>
+        </w:tc>
+      </w:tr>
+      <w:tr>
+        <w:trPr>
+          <w:trHeight w:val="315"/>
+        </w:trPr>
+        <w:tc>
+          <w:tcPr>
+            <w:tcW w:w="9025" w:type="dxa"/>
+            <w:gridSpan w:val="2"/>
+            <w:tcBorders>
+              <w:top w:val="single" w:sz="6" w:space="0" w:color="FFFFFF"/>
+              <w:left w:val="single" w:sz="6" w:space="0" w:color="FFFFFF"/>
+              <w:bottom w:val="single" w:sz="6" w:space="0" w:color="FFFFFF"/>
+              <w:right w:val="single" w:sz="6" w:space="0" w:color="FFFFFF"/>
+            </w:tcBorders>
+            <w:shd w:val="clear" w:color="auto" w:fill="1155CC"/>
+            <w:tcMar>
+              <w:top w:w="40" w:type="dxa"/>
+              <w:left w:w="40" w:type="dxa"/>
+              <w:bottom w:w="40" w:type="dxa"/>
+              <w:right w:w="40" w:type="dxa"/>
+            </w:tcMar>
+            <w:vAlign w:val="center"/>
+          </w:tcPr>
+          <w:p>
+            <w:pPr>
+              <w:widowControl w:val="0"/>
+              <w:ind w:firstLine="0"/>
+              <w:jc w:val="center"/>
+              <w:rPr>
+                <w:rFonts w:ascii="Arial" w:eastAsia="Arial" w:hAnsi="Arial" w:cs="Arial"/>
+                <w:sz w:val="22"/>
+                <w:szCs w:val="22"/>
+              </w:rPr>
+            </w:pPr>
+            <w:r>
+              <w:rPr>
+                <w:rFonts w:ascii="Arial" w:eastAsia="Arial" w:hAnsi="Arial" w:cs="Arial"/>
+                <w:b/>
+                <w:color w:val="FFFFFF"/>
+                <w:sz w:val="22"/>
+                <w:szCs w:val="22"/>
+              </w:rPr>
+              <w:t>Scénario 1</w:t>
+            </w:r>
+            <w:r>
+              <w:rPr>
+                <w:rFonts w:ascii="Arial" w:eastAsia="Arial" w:hAnsi="Arial" w:cs="Arial"/>
+                <w:b/>
+                <w:color w:val="FFFFFF"/>
+                <w:sz w:val="22"/>
+                <w:szCs w:val="22"/>
+              </w:rPr>
+              <w:t>4</w:t>
+            </w:r>
+          </w:p>
+        </w:tc>
+      </w:tr>
+      <w:tr>
+        <w:trPr>
+          <w:trHeight w:val="315"/>
+        </w:trPr>
+        <w:tc>
+          <w:tcPr>
+            <w:tcW w:w="1367" w:type="dxa"/>
+            <w:tcBorders>
+              <w:top w:val="single" w:sz="6" w:space="0" w:color="FFFFFF"/>
+              <w:left w:val="single" w:sz="6" w:space="0" w:color="FFFFFF"/>
+              <w:bottom w:val="single" w:sz="6" w:space="0" w:color="FFFFFF"/>
+              <w:right w:val="single" w:sz="6" w:space="0" w:color="FFFFFF"/>
+            </w:tcBorders>
+            <w:shd w:val="clear" w:color="auto" w:fill="1155CC"/>
+            <w:tcMar>
+              <w:top w:w="40" w:type="dxa"/>
+              <w:left w:w="40" w:type="dxa"/>
+              <w:bottom w:w="40" w:type="dxa"/>
+              <w:right w:w="40" w:type="dxa"/>
+            </w:tcMar>
+            <w:vAlign w:val="center"/>
+          </w:tcPr>
+          <w:p>
+            <w:pPr>
+              <w:widowControl w:val="0"/>
+              <w:ind w:firstLine="0"/>
+              <w:jc w:val="center"/>
+              <w:rPr>
+                <w:rFonts w:ascii="Arial" w:eastAsia="Arial" w:hAnsi="Arial" w:cs="Arial"/>
+                <w:b/>
+                <w:color w:val="FFFFFF"/>
+                <w:sz w:val="22"/>
+                <w:szCs w:val="22"/>
+              </w:rPr>
+            </w:pPr>
+            <w:proofErr w:type="spellStart"/>
+            <w:r>
+              <w:rPr>
+                <w:rFonts w:ascii="Arial" w:eastAsia="Arial" w:hAnsi="Arial" w:cs="Arial"/>
+                <w:b/>
+                <w:color w:val="FFFFFF"/>
+                <w:sz w:val="22"/>
+                <w:szCs w:val="22"/>
+              </w:rPr>
+              <w:t>Given</w:t>
+            </w:r>
+            <w:proofErr w:type="spellEnd"/>
+          </w:p>
+        </w:tc>
+        <w:tc>
+          <w:tcPr>
+            <w:tcW w:w="7658" w:type="dxa"/>
+            <w:tcBorders>
+              <w:top w:val="single" w:sz="6" w:space="0" w:color="1155CC"/>
+              <w:left w:val="single" w:sz="6" w:space="0" w:color="FFFFFF"/>
+              <w:bottom w:val="single" w:sz="6" w:space="0" w:color="1155CC"/>
+              <w:right w:val="single" w:sz="6" w:space="0" w:color="FFFFFF"/>
+            </w:tcBorders>
+            <w:shd w:val="clear" w:color="auto" w:fill="auto"/>
+            <w:tcMar>
+              <w:top w:w="40" w:type="dxa"/>
+              <w:left w:w="40" w:type="dxa"/>
+              <w:bottom w:w="40" w:type="dxa"/>
+              <w:right w:w="40" w:type="dxa"/>
+            </w:tcMar>
+            <w:vAlign w:val="center"/>
+          </w:tcPr>
+          <w:p>
+            <w:pPr>
+              <w:widowControl w:val="0"/>
+              <w:ind w:firstLine="0"/>
+              <w:jc w:val="left"/>
+              <w:rPr>
+                <w:rFonts w:ascii="Arial" w:eastAsia="Arial" w:hAnsi="Arial" w:cs="Arial"/>
+                <w:sz w:val="20"/>
+                <w:szCs w:val="20"/>
+              </w:rPr>
+            </w:pPr>
+            <w:r>
+              <w:rPr>
+                <w:rFonts w:ascii="Arial" w:eastAsia="Arial" w:hAnsi="Arial" w:cs="Arial"/>
+                <w:sz w:val="22"/>
+                <w:szCs w:val="22"/>
+              </w:rPr>
+              <w:t>Je suis connecté en tant qu’employé et je suis sur la page Dashboard.</w:t>
+            </w:r>
+          </w:p>
+        </w:tc>
+      </w:tr>
+      <w:tr>
+        <w:trPr>
+          <w:trHeight w:val="315"/>
+        </w:trPr>
+        <w:tc>
+          <w:tcPr>
+            <w:tcW w:w="1367" w:type="dxa"/>
+            <w:tcBorders>
+              <w:top w:val="single" w:sz="6" w:space="0" w:color="FFFFFF"/>
+              <w:left w:val="single" w:sz="6" w:space="0" w:color="FFFFFF"/>
+              <w:bottom w:val="single" w:sz="6" w:space="0" w:color="FFFFFF"/>
+              <w:right w:val="single" w:sz="6" w:space="0" w:color="FFFFFF"/>
+            </w:tcBorders>
+            <w:shd w:val="clear" w:color="auto" w:fill="1155CC"/>
+            <w:tcMar>
+              <w:top w:w="40" w:type="dxa"/>
+              <w:left w:w="40" w:type="dxa"/>
+              <w:bottom w:w="40" w:type="dxa"/>
+              <w:right w:w="40" w:type="dxa"/>
+            </w:tcMar>
+            <w:vAlign w:val="center"/>
+          </w:tcPr>
+          <w:p>
+            <w:pPr>
+              <w:widowControl w:val="0"/>
+              <w:ind w:firstLine="0"/>
+              <w:jc w:val="center"/>
+              <w:rPr>
+                <w:rFonts w:ascii="Arial" w:eastAsia="Arial" w:hAnsi="Arial" w:cs="Arial"/>
+                <w:b/>
+                <w:color w:val="FFFFFF"/>
+                <w:sz w:val="22"/>
+                <w:szCs w:val="22"/>
+              </w:rPr>
+            </w:pPr>
+            <w:proofErr w:type="spellStart"/>
+            <w:r>
+              <w:rPr>
+                <w:rFonts w:ascii="Arial" w:eastAsia="Arial" w:hAnsi="Arial" w:cs="Arial"/>
+                <w:b/>
+                <w:color w:val="FFFFFF"/>
+                <w:sz w:val="22"/>
+                <w:szCs w:val="22"/>
+              </w:rPr>
+              <w:t>When</w:t>
+            </w:r>
+            <w:proofErr w:type="spellEnd"/>
+          </w:p>
+        </w:tc>
+        <w:tc>
+          <w:tcPr>
+            <w:tcW w:w="7658" w:type="dxa"/>
+            <w:tcBorders>
+              <w:top w:val="single" w:sz="6" w:space="0" w:color="1155CC"/>
+              <w:left w:val="single" w:sz="6" w:space="0" w:color="FFFFFF"/>
+              <w:bottom w:val="single" w:sz="6" w:space="0" w:color="1155CC"/>
+              <w:right w:val="single" w:sz="6" w:space="0" w:color="FFFFFF"/>
+            </w:tcBorders>
+            <w:shd w:val="clear" w:color="auto" w:fill="auto"/>
+            <w:tcMar>
+              <w:top w:w="40" w:type="dxa"/>
+              <w:left w:w="40" w:type="dxa"/>
+              <w:bottom w:w="40" w:type="dxa"/>
+              <w:right w:w="40" w:type="dxa"/>
+            </w:tcMar>
+            <w:vAlign w:val="center"/>
+          </w:tcPr>
+          <w:p>
+            <w:pPr>
+              <w:widowControl w:val="0"/>
+              <w:ind w:firstLine="0"/>
+              <w:jc w:val="left"/>
+              <w:rPr>
+                <w:rFonts w:ascii="Arial" w:eastAsia="Arial" w:hAnsi="Arial" w:cs="Arial"/>
+                <w:sz w:val="20"/>
+                <w:szCs w:val="20"/>
+              </w:rPr>
+            </w:pPr>
+            <w:r>
+              <w:rPr>
+                <w:rFonts w:ascii="Arial" w:eastAsia="Arial" w:hAnsi="Arial" w:cs="Arial"/>
+                <w:sz w:val="22"/>
+                <w:szCs w:val="22"/>
+              </w:rPr>
+              <w:t>Je clique sur le bouton "Se déconnecter" de la barre verticale.</w:t>
+            </w:r>
+          </w:p>
+        </w:tc>
+      </w:tr>
+      <w:tr>
+        <w:trPr>
+          <w:trHeight w:val="315"/>
+        </w:trPr>
+        <w:tc>
+          <w:tcPr>
+            <w:tcW w:w="1367" w:type="dxa"/>
+            <w:tcBorders>
+              <w:top w:val="single" w:sz="6" w:space="0" w:color="FFFFFF"/>
+              <w:left w:val="single" w:sz="6" w:space="0" w:color="FFFFFF"/>
+              <w:bottom w:val="single" w:sz="6" w:space="0" w:color="FFFFFF"/>
+              <w:right w:val="single" w:sz="6" w:space="0" w:color="FFFFFF"/>
+            </w:tcBorders>
+            <w:shd w:val="clear" w:color="auto" w:fill="1155CC"/>
+            <w:tcMar>
+              <w:top w:w="40" w:type="dxa"/>
+              <w:left w:w="40" w:type="dxa"/>
+              <w:bottom w:w="40" w:type="dxa"/>
+              <w:right w:w="40" w:type="dxa"/>
+            </w:tcMar>
+            <w:vAlign w:val="center"/>
+          </w:tcPr>
+          <w:p>
+            <w:pPr>
+              <w:widowControl w:val="0"/>
+              <w:ind w:firstLine="0"/>
+              <w:jc w:val="center"/>
+              <w:rPr>
+                <w:rFonts w:ascii="Arial" w:eastAsia="Arial" w:hAnsi="Arial" w:cs="Arial"/>
+                <w:b/>
+                <w:color w:val="FFFFFF"/>
+                <w:sz w:val="22"/>
+                <w:szCs w:val="22"/>
+              </w:rPr>
+            </w:pPr>
+            <w:proofErr w:type="spellStart"/>
+            <w:r>
+              <w:rPr>
+                <w:rFonts w:ascii="Arial" w:eastAsia="Arial" w:hAnsi="Arial" w:cs="Arial"/>
+                <w:b/>
+                <w:color w:val="FFFFFF"/>
+                <w:sz w:val="22"/>
+                <w:szCs w:val="22"/>
+              </w:rPr>
+              <w:t>Then</w:t>
+            </w:r>
+            <w:proofErr w:type="spellEnd"/>
+          </w:p>
+        </w:tc>
+        <w:tc>
+          <w:tcPr>
+            <w:tcW w:w="7658" w:type="dxa"/>
+            <w:tcBorders>
+              <w:top w:val="single" w:sz="6" w:space="0" w:color="1155CC"/>
+              <w:left w:val="single" w:sz="6" w:space="0" w:color="FFFFFF"/>
+              <w:bottom w:val="single" w:sz="6" w:space="0" w:color="1155CC"/>
+              <w:right w:val="single" w:sz="6" w:space="0" w:color="FFFFFF"/>
+            </w:tcBorders>
+            <w:shd w:val="clear" w:color="auto" w:fill="auto"/>
+            <w:tcMar>
+              <w:top w:w="40" w:type="dxa"/>
+              <w:left w:w="40" w:type="dxa"/>
+              <w:bottom w:w="40" w:type="dxa"/>
+              <w:right w:w="40" w:type="dxa"/>
+            </w:tcMar>
+            <w:vAlign w:val="center"/>
+          </w:tcPr>
+          <w:p>
+            <w:pPr>
+              <w:widowControl w:val="0"/>
+              <w:ind w:firstLine="0"/>
+              <w:jc w:val="left"/>
+              <w:rPr>
+                <w:rFonts w:ascii="Arial" w:eastAsia="Arial" w:hAnsi="Arial" w:cs="Arial"/>
+                <w:sz w:val="20"/>
+                <w:szCs w:val="20"/>
+              </w:rPr>
+            </w:pPr>
+            <w:r>
+              <w:rPr>
+                <w:rFonts w:ascii="Arial" w:eastAsia="Arial" w:hAnsi="Arial" w:cs="Arial"/>
+                <w:sz w:val="22"/>
+                <w:szCs w:val="22"/>
+              </w:rPr>
+              <w:t>Je suis envoyé à la page Login.</w:t>
+            </w:r>
+          </w:p>
+        </w:tc>
+      </w:tr>
+      <w:tr>
+        <w:trPr>
+          <w:trHeight w:val="315"/>
+        </w:trPr>
+        <w:tc>
+          <w:tcPr>
+            <w:tcW w:w="1367" w:type="dxa"/>
+            <w:tcBorders>
+              <w:top w:val="single" w:sz="6" w:space="0" w:color="FFFFFF"/>
+              <w:left w:val="single" w:sz="6" w:space="0" w:color="FFFFFF"/>
+              <w:bottom w:val="single" w:sz="6" w:space="0" w:color="FFFFFF"/>
+              <w:right w:val="single" w:sz="6" w:space="0" w:color="FFFFFF"/>
+            </w:tcBorders>
+            <w:shd w:val="clear" w:color="auto" w:fill="auto"/>
+            <w:tcMar>
+              <w:top w:w="40" w:type="dxa"/>
+              <w:left w:w="40" w:type="dxa"/>
+              <w:bottom w:w="40" w:type="dxa"/>
+              <w:right w:w="40" w:type="dxa"/>
+            </w:tcMar>
+            <w:vAlign w:val="center"/>
+          </w:tcPr>
+          <w:p>
+            <w:pPr>
+              <w:widowControl w:val="0"/>
+              <w:ind w:firstLine="0"/>
+              <w:jc w:val="center"/>
+              <w:rPr>
+                <w:rFonts w:ascii="Arial" w:eastAsia="Arial" w:hAnsi="Arial" w:cs="Arial"/>
+                <w:b/>
+                <w:color w:val="FFFFFF"/>
+                <w:sz w:val="22"/>
+                <w:szCs w:val="22"/>
+              </w:rPr>
+            </w:pPr>
+          </w:p>
+        </w:tc>
+        <w:tc>
+          <w:tcPr>
+            <w:tcW w:w="7658" w:type="dxa"/>
+            <w:tcBorders>
+              <w:top w:val="single" w:sz="6" w:space="0" w:color="1155CC"/>
+              <w:left w:val="single" w:sz="6" w:space="0" w:color="FFFFFF"/>
+              <w:bottom w:val="single" w:sz="6" w:space="0" w:color="1155CC"/>
+              <w:right w:val="single" w:sz="6" w:space="0" w:color="FFFFFF"/>
+            </w:tcBorders>
+            <w:shd w:val="clear" w:color="auto" w:fill="auto"/>
+            <w:tcMar>
+              <w:top w:w="40" w:type="dxa"/>
+              <w:left w:w="40" w:type="dxa"/>
+              <w:bottom w:w="40" w:type="dxa"/>
+              <w:right w:w="40" w:type="dxa"/>
+            </w:tcMar>
+            <w:vAlign w:val="center"/>
+          </w:tcPr>
+          <w:p>
+            <w:pPr>
+              <w:widowControl w:val="0"/>
+              <w:ind w:firstLine="0"/>
+              <w:jc w:val="left"/>
+              <w:rPr>
+                <w:rFonts w:ascii="Arial" w:eastAsia="Arial" w:hAnsi="Arial" w:cs="Arial"/>
+                <w:sz w:val="22"/>
+                <w:szCs w:val="22"/>
+              </w:rPr>
+            </w:pPr>
+          </w:p>
+        </w:tc>
+      </w:tr>
+      <w:tr>
+        <w:trPr>
+          <w:trHeight w:val="315"/>
+        </w:trPr>
+        <w:tc>
+          <w:tcPr>
+            <w:tcW w:w="9025" w:type="dxa"/>
+            <w:gridSpan w:val="2"/>
+            <w:tcBorders>
+              <w:top w:val="single" w:sz="6" w:space="0" w:color="FFFFFF"/>
+              <w:left w:val="single" w:sz="6" w:space="0" w:color="FFFFFF"/>
+              <w:bottom w:val="single" w:sz="6" w:space="0" w:color="FFFFFF"/>
+              <w:right w:val="single" w:sz="6" w:space="0" w:color="FFFFFF"/>
+            </w:tcBorders>
+            <w:shd w:val="clear" w:color="auto" w:fill="1155CC"/>
+            <w:tcMar>
+              <w:top w:w="40" w:type="dxa"/>
+              <w:left w:w="40" w:type="dxa"/>
+              <w:bottom w:w="40" w:type="dxa"/>
+              <w:right w:w="40" w:type="dxa"/>
+            </w:tcMar>
+            <w:vAlign w:val="center"/>
+          </w:tcPr>
+          <w:p>
+            <w:pPr>
+              <w:widowControl w:val="0"/>
+              <w:ind w:firstLine="0"/>
+              <w:jc w:val="center"/>
+              <w:rPr>
+                <w:rFonts w:ascii="Arial" w:eastAsia="Arial" w:hAnsi="Arial" w:cs="Arial"/>
+                <w:sz w:val="22"/>
+                <w:szCs w:val="22"/>
+              </w:rPr>
+            </w:pPr>
+            <w:r>
+              <w:rPr>
+                <w:rFonts w:ascii="Arial" w:eastAsia="Arial" w:hAnsi="Arial" w:cs="Arial"/>
+                <w:b/>
+                <w:color w:val="FFFFFF"/>
+                <w:sz w:val="22"/>
+                <w:szCs w:val="22"/>
+              </w:rPr>
+              <w:t>Scénario 1</w:t>
+            </w:r>
+            <w:r>
+              <w:rPr>
+                <w:rFonts w:ascii="Arial" w:eastAsia="Arial" w:hAnsi="Arial" w:cs="Arial"/>
+                <w:b/>
+                <w:color w:val="FFFFFF"/>
+                <w:sz w:val="22"/>
+                <w:szCs w:val="22"/>
+              </w:rPr>
+              <w:t>5</w:t>
+            </w:r>
+          </w:p>
+        </w:tc>
+      </w:tr>
+      <w:tr>
+        <w:trPr>
+          <w:trHeight w:val="315"/>
+        </w:trPr>
+        <w:tc>
+          <w:tcPr>
+            <w:tcW w:w="1367" w:type="dxa"/>
+            <w:tcBorders>
+              <w:top w:val="single" w:sz="6" w:space="0" w:color="FFFFFF"/>
+              <w:left w:val="single" w:sz="6" w:space="0" w:color="FFFFFF"/>
+              <w:bottom w:val="single" w:sz="6" w:space="0" w:color="FFFFFF"/>
+              <w:right w:val="single" w:sz="6" w:space="0" w:color="FFFFFF"/>
+            </w:tcBorders>
+            <w:shd w:val="clear" w:color="auto" w:fill="1155CC"/>
+            <w:tcMar>
+              <w:top w:w="40" w:type="dxa"/>
+              <w:left w:w="40" w:type="dxa"/>
+              <w:bottom w:w="40" w:type="dxa"/>
+              <w:right w:w="40" w:type="dxa"/>
+            </w:tcMar>
+            <w:vAlign w:val="center"/>
+          </w:tcPr>
+          <w:p>
+            <w:pPr>
+              <w:widowControl w:val="0"/>
+              <w:ind w:firstLine="0"/>
+              <w:jc w:val="center"/>
+              <w:rPr>
+                <w:rFonts w:ascii="Arial" w:eastAsia="Arial" w:hAnsi="Arial" w:cs="Arial"/>
+                <w:b/>
+                <w:color w:val="FFFFFF"/>
+                <w:sz w:val="22"/>
+                <w:szCs w:val="22"/>
+              </w:rPr>
+            </w:pPr>
+          </w:p>
+        </w:tc>
+        <w:tc>
+          <w:tcPr>
+            <w:tcW w:w="7658" w:type="dxa"/>
+            <w:tcBorders>
+              <w:top w:val="single" w:sz="6" w:space="0" w:color="1155CC"/>
+              <w:left w:val="single" w:sz="6" w:space="0" w:color="FFFFFF"/>
+              <w:bottom w:val="single" w:sz="6" w:space="0" w:color="1155CC"/>
+              <w:right w:val="single" w:sz="6" w:space="0" w:color="FFFFFF"/>
+            </w:tcBorders>
+            <w:shd w:val="clear" w:color="auto" w:fill="auto"/>
+            <w:tcMar>
+              <w:top w:w="40" w:type="dxa"/>
+              <w:left w:w="40" w:type="dxa"/>
+              <w:bottom w:w="40" w:type="dxa"/>
+              <w:right w:w="40" w:type="dxa"/>
+            </w:tcMar>
+            <w:vAlign w:val="center"/>
+          </w:tcPr>
+          <w:p>
+            <w:pPr>
+              <w:widowControl w:val="0"/>
+              <w:ind w:firstLine="0"/>
+              <w:jc w:val="left"/>
+              <w:rPr>
+                <w:rFonts w:ascii="Arial" w:eastAsia="Arial" w:hAnsi="Arial" w:cs="Arial"/>
+                <w:sz w:val="20"/>
+                <w:szCs w:val="20"/>
+              </w:rPr>
+            </w:pPr>
+            <w:r>
+              <w:rPr>
+                <w:rFonts w:ascii="Arial" w:eastAsia="Arial" w:hAnsi="Arial" w:cs="Arial"/>
+                <w:sz w:val="22"/>
+                <w:szCs w:val="22"/>
+              </w:rPr>
+              <w:t>Je suis connecté en tant qu’employé et je suis sur la page Dashboard.</w:t>
+            </w:r>
+          </w:p>
+        </w:tc>
+      </w:tr>
+      <w:tr>
+        <w:trPr>
+          <w:trHeight w:val="315"/>
+        </w:trPr>
+        <w:tc>
+          <w:tcPr>
+            <w:tcW w:w="1367" w:type="dxa"/>
+            <w:tcBorders>
+              <w:top w:val="single" w:sz="6" w:space="0" w:color="FFFFFF"/>
+              <w:left w:val="single" w:sz="6" w:space="0" w:color="FFFFFF"/>
+              <w:bottom w:val="single" w:sz="6" w:space="0" w:color="FFFFFF"/>
+              <w:right w:val="single" w:sz="6" w:space="0" w:color="FFFFFF"/>
+            </w:tcBorders>
+            <w:shd w:val="clear" w:color="auto" w:fill="1155CC"/>
+            <w:tcMar>
+              <w:top w:w="40" w:type="dxa"/>
+              <w:left w:w="40" w:type="dxa"/>
+              <w:bottom w:w="40" w:type="dxa"/>
+              <w:right w:w="40" w:type="dxa"/>
+            </w:tcMar>
+            <w:vAlign w:val="center"/>
+          </w:tcPr>
+          <w:p>
+            <w:pPr>
+              <w:widowControl w:val="0"/>
+              <w:ind w:firstLine="0"/>
+              <w:jc w:val="center"/>
+              <w:rPr>
+                <w:rFonts w:ascii="Arial" w:eastAsia="Arial" w:hAnsi="Arial" w:cs="Arial"/>
+                <w:b/>
+                <w:color w:val="FFFFFF"/>
+                <w:sz w:val="22"/>
+                <w:szCs w:val="22"/>
+              </w:rPr>
+            </w:pPr>
+          </w:p>
+        </w:tc>
+        <w:tc>
+          <w:tcPr>
+            <w:tcW w:w="7658" w:type="dxa"/>
+            <w:tcBorders>
+              <w:top w:val="single" w:sz="6" w:space="0" w:color="1155CC"/>
+              <w:left w:val="single" w:sz="6" w:space="0" w:color="FFFFFF"/>
+              <w:bottom w:val="single" w:sz="6" w:space="0" w:color="1155CC"/>
+              <w:right w:val="single" w:sz="6" w:space="0" w:color="FFFFFF"/>
+            </w:tcBorders>
+            <w:shd w:val="clear" w:color="auto" w:fill="auto"/>
+            <w:tcMar>
+              <w:top w:w="40" w:type="dxa"/>
+              <w:left w:w="40" w:type="dxa"/>
+              <w:bottom w:w="40" w:type="dxa"/>
+              <w:right w:w="40" w:type="dxa"/>
+            </w:tcMar>
+            <w:vAlign w:val="center"/>
+          </w:tcPr>
+          <w:p>
+            <w:pPr>
+              <w:widowControl w:val="0"/>
+              <w:ind w:firstLine="0"/>
+              <w:jc w:val="left"/>
+              <w:rPr>
+                <w:rFonts w:ascii="Arial" w:eastAsia="Arial" w:hAnsi="Arial" w:cs="Arial"/>
+                <w:sz w:val="20"/>
+                <w:szCs w:val="20"/>
+              </w:rPr>
+            </w:pPr>
+            <w:r>
+              <w:rPr>
+                <w:rFonts w:ascii="Arial" w:eastAsia="Arial" w:hAnsi="Arial" w:cs="Arial"/>
+                <w:sz w:val="22"/>
+                <w:szCs w:val="22"/>
+              </w:rPr>
               <w:t>Je clique sur le bouton "Retour" en arrière de la navigation.</w:t>
             </w:r>
           </w:p>
@@ -4996,22 +7460,12 @@
               <w:jc w:val="center"/>
               <w:rPr>
                 <w:rFonts w:ascii="Arial" w:eastAsia="Arial" w:hAnsi="Arial" w:cs="Arial"/>
-                <w:sz w:val="20"/>
-                <w:szCs w:val="20"/>
-              </w:rPr>
-            </w:pPr>
-            <w:proofErr w:type="spellStart"/>
-            <w:r>
-              <w:rPr>
-                <w:rFonts w:ascii="Arial" w:eastAsia="Arial" w:hAnsi="Arial" w:cs="Arial"/>
-                <w:b/>
-                <w:color w:val="FFFFFF"/>
-                <w:sz w:val="22"/>
-                <w:szCs w:val="22"/>
-              </w:rPr>
-              <w:t>Then</w:t>
-            </w:r>
-            <w:proofErr w:type="spellEnd"/>
+                <w:b/>
+                <w:color w:val="FFFFFF"/>
+                <w:sz w:val="22"/>
+                <w:szCs w:val="22"/>
+              </w:rPr>
+            </w:pPr>
           </w:p>
         </w:tc>
         <w:tc>
@@ -5020,7 +7474,7 @@
             <w:tcBorders>
               <w:top w:val="single" w:sz="6" w:space="0" w:color="1155CC"/>
               <w:left w:val="single" w:sz="6" w:space="0" w:color="FFFFFF"/>
-              <w:bottom w:val="single" w:sz="6" w:space="0" w:color="FFFFFF"/>
+              <w:bottom w:val="single" w:sz="6" w:space="0" w:color="1155CC"/>
               <w:right w:val="single" w:sz="6" w:space="0" w:color="FFFFFF"/>
             </w:tcBorders>
             <w:shd w:val="clear" w:color="auto" w:fill="auto"/>
@@ -5051,6 +7505,75 @@
               </w:rPr>
               <w:t>Je reste sur la page Dashboard.</w:t>
             </w:r>
+          </w:p>
+        </w:tc>
+      </w:tr>
+      <w:tr>
+        <w:trPr>
+          <w:trHeight w:val="315"/>
+        </w:trPr>
+        <w:tc>
+          <w:tcPr>
+            <w:tcW w:w="1367" w:type="dxa"/>
+            <w:tcBorders>
+              <w:top w:val="single" w:sz="6" w:space="0" w:color="FFFFFF"/>
+              <w:left w:val="single" w:sz="6" w:space="0" w:color="FFFFFF"/>
+              <w:bottom w:val="single" w:sz="6" w:space="0" w:color="FFFFFF"/>
+              <w:right w:val="single" w:sz="6" w:space="0" w:color="FFFFFF"/>
+            </w:tcBorders>
+            <w:shd w:val="clear" w:color="auto" w:fill="auto"/>
+            <w:tcMar>
+              <w:top w:w="40" w:type="dxa"/>
+              <w:left w:w="40" w:type="dxa"/>
+              <w:bottom w:w="40" w:type="dxa"/>
+              <w:right w:w="40" w:type="dxa"/>
+            </w:tcMar>
+            <w:vAlign w:val="center"/>
+          </w:tcPr>
+          <w:p>
+            <w:pPr>
+              <w:widowControl w:val="0"/>
+              <w:ind w:firstLine="0"/>
+              <w:jc w:val="center"/>
+              <w:rPr>
+                <w:rFonts w:ascii="Arial" w:eastAsia="Arial" w:hAnsi="Arial" w:cs="Arial"/>
+                <w:b/>
+                <w:color w:val="FFFFFF"/>
+                <w:sz w:val="22"/>
+                <w:szCs w:val="22"/>
+              </w:rPr>
+            </w:pPr>
+          </w:p>
+        </w:tc>
+        <w:tc>
+          <w:tcPr>
+            <w:tcW w:w="7658" w:type="dxa"/>
+            <w:tcBorders>
+              <w:top w:val="single" w:sz="6" w:space="0" w:color="1155CC"/>
+              <w:left w:val="single" w:sz="6" w:space="0" w:color="FFFFFF"/>
+              <w:bottom w:val="single" w:sz="6" w:space="0" w:color="FFFFFF"/>
+              <w:right w:val="single" w:sz="6" w:space="0" w:color="FFFFFF"/>
+            </w:tcBorders>
+            <w:shd w:val="clear" w:color="auto" w:fill="auto"/>
+            <w:tcMar>
+              <w:top w:w="40" w:type="dxa"/>
+              <w:left w:w="40" w:type="dxa"/>
+              <w:bottom w:w="40" w:type="dxa"/>
+              <w:right w:w="40" w:type="dxa"/>
+            </w:tcMar>
+            <w:vAlign w:val="center"/>
+          </w:tcPr>
+          <w:p>
+            <w:pPr>
+              <w:widowControl w:val="0"/>
+              <w:ind w:firstLine="0"/>
+              <w:jc w:val="left"/>
+              <w:rPr>
+                <w:rFonts w:ascii="Arial" w:eastAsia="Arial" w:hAnsi="Arial" w:cs="Arial"/>
+                <w:sz w:val="22"/>
+                <w:szCs w:val="22"/>
+              </w:rPr>
+            </w:pPr>
           </w:p>
         </w:tc>
       </w:tr>

</xml_diff>

<commit_message>
fix doc parcours E2E employee
</commit_message>
<xml_diff>
--- a/Documentations/Billed+-+E2E+parcours+employe.docx
+++ b/Documentations/Billed+-+E2E+parcours+employe.docx
@@ -3247,23 +3247,7 @@
                 <w:sz w:val="22"/>
                 <w:szCs w:val="22"/>
               </w:rPr>
-              <w:t>Je suis connecté en tant qu’employé</w:t>
-            </w:r>
-            <w:r>
-              <w:rPr>
-                <w:rFonts w:ascii="Arial" w:eastAsia="Arial" w:hAnsi="Arial" w:cs="Arial"/>
-                <w:sz w:val="22"/>
-                <w:szCs w:val="22"/>
-              </w:rPr>
-              <w:t xml:space="preserve"> et je suis sur le module </w:t>
-            </w:r>
-            <w:r>
-              <w:rPr>
-                <w:rFonts w:ascii="Arial" w:eastAsia="Arial" w:hAnsi="Arial" w:cs="Arial"/>
-                <w:sz w:val="22"/>
-                <w:szCs w:val="22"/>
-              </w:rPr>
-              <w:t>“Nouvelle note de frais”</w:t>
+              <w:t>Je suis connecté en tant qu’employé et je suis sur le module “Nouvelle note de frais”</w:t>
             </w:r>
           </w:p>
         </w:tc>
@@ -3350,15 +3334,7 @@
                 <w:sz w:val="22"/>
                 <w:szCs w:val="22"/>
               </w:rPr>
-              <w:t>Je</w:t>
-            </w:r>
-            <w:r>
-              <w:rPr>
-                <w:rFonts w:ascii="Arial" w:eastAsia="Arial" w:hAnsi="Arial" w:cs="Arial"/>
-                <w:sz w:val="22"/>
-                <w:szCs w:val="22"/>
-              </w:rPr>
-              <w:t xml:space="preserve"> ne renseigne pas la date et je clique sur Envoyer</w:t>
+              <w:t>Je ne renseigne pas la date et je clique sur Envoyer</w:t>
             </w:r>
           </w:p>
         </w:tc>
@@ -3445,39 +3421,7 @@
                 <w:sz w:val="22"/>
                 <w:szCs w:val="22"/>
               </w:rPr>
-              <w:t>Je reste sur la page “Nouvelle note de frais”</w:t>
-            </w:r>
-            <w:r>
-              <w:rPr>
-                <w:rFonts w:ascii="Arial" w:eastAsia="Arial" w:hAnsi="Arial" w:cs="Arial"/>
-                <w:sz w:val="22"/>
-                <w:szCs w:val="22"/>
-              </w:rPr>
-              <w:t xml:space="preserve"> </w:t>
-            </w:r>
-            <w:r>
-              <w:rPr>
-                <w:rFonts w:ascii="Arial" w:eastAsia="Arial" w:hAnsi="Arial" w:cs="Arial"/>
-                <w:sz w:val="22"/>
-                <w:szCs w:val="22"/>
-              </w:rPr>
-              <w:t xml:space="preserve">et je suis invité à remplir le champ </w:t>
-            </w:r>
-            <w:r>
-              <w:rPr>
-                <w:rFonts w:ascii="Arial" w:eastAsia="Arial" w:hAnsi="Arial" w:cs="Arial"/>
-                <w:sz w:val="22"/>
-                <w:szCs w:val="22"/>
-              </w:rPr>
-              <w:t>date</w:t>
-            </w:r>
-            <w:r>
-              <w:rPr>
-                <w:rFonts w:ascii="Arial" w:eastAsia="Arial" w:hAnsi="Arial" w:cs="Arial"/>
-                <w:sz w:val="22"/>
-                <w:szCs w:val="22"/>
-              </w:rPr>
-              <w:t>.</w:t>
+              <w:t>Je reste sur la page “Nouvelle note de frais” et je suis invité à remplir le champ date.</w:t>
             </w:r>
           </w:p>
         </w:tc>
@@ -3765,23 +3709,7 @@
                 <w:sz w:val="22"/>
                 <w:szCs w:val="22"/>
               </w:rPr>
-              <w:t xml:space="preserve">Je ne renseigne pas </w:t>
-            </w:r>
-            <w:r>
-              <w:rPr>
-                <w:rFonts w:ascii="Arial" w:eastAsia="Arial" w:hAnsi="Arial" w:cs="Arial"/>
-                <w:sz w:val="22"/>
-                <w:szCs w:val="22"/>
-              </w:rPr>
-              <w:t>le montant TTC</w:t>
-            </w:r>
-            <w:r>
-              <w:rPr>
-                <w:rFonts w:ascii="Arial" w:eastAsia="Arial" w:hAnsi="Arial" w:cs="Arial"/>
-                <w:sz w:val="22"/>
-                <w:szCs w:val="22"/>
-              </w:rPr>
-              <w:t xml:space="preserve"> et je clique sur Envoyer</w:t>
+              <w:t>Je ne renseigne pas le montant TTC et je clique sur Envoyer</w:t>
             </w:r>
           </w:p>
         </w:tc>
@@ -3868,23 +3796,7 @@
                 <w:sz w:val="22"/>
                 <w:szCs w:val="22"/>
               </w:rPr>
-              <w:t xml:space="preserve">Je reste sur la page “Nouvelle note de frais” et je suis invité à remplir le champ </w:t>
-            </w:r>
-            <w:r>
-              <w:rPr>
-                <w:rFonts w:ascii="Arial" w:eastAsia="Arial" w:hAnsi="Arial" w:cs="Arial"/>
-                <w:sz w:val="22"/>
-                <w:szCs w:val="22"/>
-              </w:rPr>
-              <w:t>Montant TTC</w:t>
-            </w:r>
-            <w:r>
-              <w:rPr>
-                <w:rFonts w:ascii="Arial" w:eastAsia="Arial" w:hAnsi="Arial" w:cs="Arial"/>
-                <w:sz w:val="22"/>
-                <w:szCs w:val="22"/>
-              </w:rPr>
-              <w:t>.</w:t>
+              <w:t>Je reste sur la page “Nouvelle note de frais” et je suis invité à remplir le champ Montant TTC.</w:t>
             </w:r>
           </w:p>
         </w:tc>
@@ -4507,23 +4419,7 @@
                 <w:sz w:val="22"/>
                 <w:szCs w:val="22"/>
               </w:rPr>
-              <w:t>Je ne renseigne pas l</w:t>
-            </w:r>
-            <w:r>
-              <w:rPr>
-                <w:rFonts w:ascii="Arial" w:eastAsia="Arial" w:hAnsi="Arial" w:cs="Arial"/>
-                <w:sz w:val="22"/>
-                <w:szCs w:val="22"/>
-              </w:rPr>
-              <w:t xml:space="preserve">a TVA </w:t>
-            </w:r>
-            <w:r>
-              <w:rPr>
-                <w:rFonts w:ascii="Arial" w:eastAsia="Arial" w:hAnsi="Arial" w:cs="Arial"/>
-                <w:sz w:val="22"/>
-                <w:szCs w:val="22"/>
-              </w:rPr>
-              <w:t>et je clique sur Envoyer</w:t>
+              <w:t>Je ne renseigne pas la TVA et je clique sur Envoyer</w:t>
             </w:r>
           </w:p>
         </w:tc>
@@ -4610,15 +4506,7 @@
                 <w:sz w:val="22"/>
                 <w:szCs w:val="22"/>
               </w:rPr>
-              <w:t xml:space="preserve">Je reste sur la page “Nouvelle note de frais” et je suis invité à remplir le champ </w:t>
-            </w:r>
-            <w:r>
-              <w:rPr>
-                <w:rFonts w:ascii="Arial" w:eastAsia="Arial" w:hAnsi="Arial" w:cs="Arial"/>
-                <w:sz w:val="22"/>
-                <w:szCs w:val="22"/>
-              </w:rPr>
-              <w:t>TVA</w:t>
+              <w:t>Je reste sur la page “Nouvelle note de frais” et je suis invité à remplir le champ TVA</w:t>
             </w:r>
           </w:p>
         </w:tc>
@@ -4906,31 +4794,15 @@
                 <w:sz w:val="22"/>
                 <w:szCs w:val="22"/>
               </w:rPr>
-              <w:t xml:space="preserve">Je </w:t>
-            </w:r>
-            <w:r>
-              <w:rPr>
-                <w:rFonts w:ascii="Arial" w:eastAsia="Arial" w:hAnsi="Arial" w:cs="Arial"/>
-                <w:sz w:val="22"/>
-                <w:szCs w:val="22"/>
-              </w:rPr>
-              <w:t>renseigne mal le Montant TTC (avec un chiffre à virgule)</w:t>
-            </w:r>
-            <w:r>
-              <w:rPr>
-                <w:rFonts w:ascii="Arial" w:eastAsia="Arial" w:hAnsi="Arial" w:cs="Arial"/>
-                <w:sz w:val="22"/>
-                <w:szCs w:val="22"/>
-              </w:rPr>
-              <w:t xml:space="preserve"> </w:t>
-            </w:r>
-            <w:r>
-              <w:rPr>
-                <w:rFonts w:ascii="Arial" w:eastAsia="Arial" w:hAnsi="Arial" w:cs="Arial"/>
-                <w:sz w:val="22"/>
-                <w:szCs w:val="22"/>
-              </w:rPr>
-              <w:t>et je clique sur Envoyer</w:t>
+              <w:t>Je renseigne mal le Montant TTC (avec un chiffre à virgule)</w:t>
+            </w:r>
+            <w:r>
+              <w:rPr>
+                <w:rFonts w:ascii="Arial" w:eastAsia="Arial" w:hAnsi="Arial" w:cs="Arial"/>
+                <w:sz w:val="22"/>
+                <w:szCs w:val="22"/>
+              </w:rPr>
+              <w:t xml:space="preserve"> et je clique sur Envoyer</w:t>
             </w:r>
           </w:p>
         </w:tc>
@@ -5017,15 +4889,7 @@
                 <w:sz w:val="22"/>
                 <w:szCs w:val="22"/>
               </w:rPr>
-              <w:t xml:space="preserve">Je reste sur la page “Nouvelle note de frais” et je suis invité à remplir le </w:t>
-            </w:r>
-            <w:r>
-              <w:rPr>
-                <w:rFonts w:ascii="Arial" w:eastAsia="Arial" w:hAnsi="Arial" w:cs="Arial"/>
-                <w:sz w:val="22"/>
-                <w:szCs w:val="22"/>
-              </w:rPr>
-              <w:t>Montant TTC au bon format (arrondi à l’unité supérieur ou inférieur)</w:t>
+              <w:t>Je reste sur la page “Nouvelle note de frais” et je suis invité à remplir le Montant TTC au bon format (arrondi à l’unité supérieur ou inférieur)</w:t>
             </w:r>
           </w:p>
         </w:tc>
@@ -5139,17 +5003,7 @@
                 <w:sz w:val="22"/>
                 <w:szCs w:val="22"/>
               </w:rPr>
-              <w:t>Scénario 1</w:t>
-            </w:r>
-            <w:r>
-              <w:rPr>
-                <w:rFonts w:ascii="Arial" w:eastAsia="Arial" w:hAnsi="Arial" w:cs="Arial"/>
-                <w:b/>
-                <w:color w:val="FFFFFF"/>
-                <w:sz w:val="22"/>
-                <w:szCs w:val="22"/>
-              </w:rPr>
-              <w:t>2</w:t>
+              <w:t>Scénario 12</w:t>
             </w:r>
           </w:p>
         </w:tc>
@@ -5323,39 +5177,7 @@
                 <w:sz w:val="22"/>
                 <w:szCs w:val="22"/>
               </w:rPr>
-              <w:t xml:space="preserve">Je renseigne mal </w:t>
-            </w:r>
-            <w:r>
-              <w:rPr>
-                <w:rFonts w:ascii="Arial" w:eastAsia="Arial" w:hAnsi="Arial" w:cs="Arial"/>
-                <w:sz w:val="22"/>
-                <w:szCs w:val="22"/>
-              </w:rPr>
-              <w:t>la TVA</w:t>
-            </w:r>
-            <w:r>
-              <w:rPr>
-                <w:rFonts w:ascii="Arial" w:eastAsia="Arial" w:hAnsi="Arial" w:cs="Arial"/>
-                <w:sz w:val="22"/>
-                <w:szCs w:val="22"/>
-              </w:rPr>
-              <w:t xml:space="preserve"> (avec un chiffre à virgule)</w:t>
-            </w:r>
-            <w:r>
-              <w:rPr>
-                <w:rFonts w:ascii="Arial" w:eastAsia="Arial" w:hAnsi="Arial" w:cs="Arial"/>
-                <w:sz w:val="22"/>
-                <w:szCs w:val="22"/>
-              </w:rPr>
-              <w:t xml:space="preserve"> </w:t>
-            </w:r>
-            <w:r>
-              <w:rPr>
-                <w:rFonts w:ascii="Arial" w:eastAsia="Arial" w:hAnsi="Arial" w:cs="Arial"/>
-                <w:sz w:val="22"/>
-                <w:szCs w:val="22"/>
-              </w:rPr>
-              <w:t>et je clique sur Envoyer</w:t>
+              <w:t>Je renseigne mal la TVA (avec un chiffre à virgule) et je clique sur Envoyer</w:t>
             </w:r>
           </w:p>
         </w:tc>
@@ -5442,23 +5264,7 @@
                 <w:sz w:val="22"/>
                 <w:szCs w:val="22"/>
               </w:rPr>
-              <w:t xml:space="preserve">Je reste sur la page “Nouvelle note de frais” et je suis invité à remplir </w:t>
-            </w:r>
-            <w:r>
-              <w:rPr>
-                <w:rFonts w:ascii="Arial" w:eastAsia="Arial" w:hAnsi="Arial" w:cs="Arial"/>
-                <w:sz w:val="22"/>
-                <w:szCs w:val="22"/>
-              </w:rPr>
-              <w:t>la TVA</w:t>
-            </w:r>
-            <w:r>
-              <w:rPr>
-                <w:rFonts w:ascii="Arial" w:eastAsia="Arial" w:hAnsi="Arial" w:cs="Arial"/>
-                <w:sz w:val="22"/>
-                <w:szCs w:val="22"/>
-              </w:rPr>
-              <w:t xml:space="preserve"> au bon format (arrondi à l’unité supérieur ou inférieur)</w:t>
+              <w:t>Je reste sur la page “Nouvelle note de frais” et je suis invité à remplir la TVA au bon format (arrondi à l’unité supérieur ou inférieur)</w:t>
             </w:r>
           </w:p>
         </w:tc>
@@ -5584,7 +5390,7 @@
                 <w:sz w:val="22"/>
                 <w:szCs w:val="22"/>
               </w:rPr>
-              <w:t>3</w:t>
+              <w:t>4</w:t>
             </w:r>
           </w:p>
         </w:tc>
@@ -5762,15 +5568,23 @@
                 <w:sz w:val="22"/>
                 <w:szCs w:val="22"/>
               </w:rPr>
-              <w:t xml:space="preserve">Je </w:t>
-            </w:r>
-            <w:r>
-              <w:rPr>
-                <w:rFonts w:ascii="Arial" w:eastAsia="Arial" w:hAnsi="Arial" w:cs="Arial"/>
-                <w:sz w:val="22"/>
-                <w:szCs w:val="22"/>
-              </w:rPr>
-              <w:t xml:space="preserve">joins un document au mauvais format (png, jpeg, </w:t>
+              <w:t>Je joins un document au mauvais format (</w:t>
+            </w:r>
+            <w:r>
+              <w:rPr>
+                <w:rFonts w:ascii="Arial" w:eastAsia="Arial" w:hAnsi="Arial" w:cs="Arial"/>
+                <w:sz w:val="22"/>
+                <w:szCs w:val="22"/>
+              </w:rPr>
+              <w:t xml:space="preserve">format autre que : </w:t>
+            </w:r>
+            <w:r>
+              <w:rPr>
+                <w:rFonts w:ascii="Arial" w:eastAsia="Arial" w:hAnsi="Arial" w:cs="Arial"/>
+                <w:sz w:val="22"/>
+                <w:szCs w:val="22"/>
+              </w:rPr>
+              <w:t xml:space="preserve">png, jpeg, </w:t>
             </w:r>
             <w:proofErr w:type="spellStart"/>
             <w:r>
@@ -5788,15 +5602,7 @@
                 <w:sz w:val="22"/>
                 <w:szCs w:val="22"/>
               </w:rPr>
-              <w:t xml:space="preserve">) </w:t>
-            </w:r>
-            <w:r>
-              <w:rPr>
-                <w:rFonts w:ascii="Arial" w:eastAsia="Arial" w:hAnsi="Arial" w:cs="Arial"/>
-                <w:sz w:val="22"/>
-                <w:szCs w:val="22"/>
-              </w:rPr>
-              <w:t>et je clique sur Envoyer</w:t>
+              <w:t>) et je clique sur Envoyer</w:t>
             </w:r>
           </w:p>
         </w:tc>
@@ -5885,26 +5691,16 @@
                 <w:sz w:val="22"/>
                 <w:szCs w:val="22"/>
               </w:rPr>
-              <w:t xml:space="preserve">Je reste sur la page “Nouvelle note de frais” et je suis invité </w:t>
-            </w:r>
-            <w:r>
-              <w:rPr>
-                <w:rFonts w:ascii="Arial" w:eastAsia="Arial" w:hAnsi="Arial" w:cs="Arial"/>
-                <w:sz w:val="22"/>
-                <w:szCs w:val="22"/>
-              </w:rPr>
-              <w:t xml:space="preserve">à ajouter un document avec la bonne </w:t>
-            </w:r>
-            <w:proofErr w:type="spellStart"/>
-            <w:r>
-              <w:rPr>
-                <w:rFonts w:ascii="Arial" w:eastAsia="Arial" w:hAnsi="Arial" w:cs="Arial"/>
-                <w:sz w:val="22"/>
-                <w:szCs w:val="22"/>
-              </w:rPr>
-              <w:t>extention</w:t>
-            </w:r>
-            <w:proofErr w:type="spellEnd"/>
+              <w:t xml:space="preserve">Je reste sur la page “Nouvelle note de frais” et je suis invité à ajouter un document avec la bonne </w:t>
+            </w:r>
+            <w:r>
+              <w:rPr>
+                <w:rFonts w:ascii="Arial" w:eastAsia="Arial" w:hAnsi="Arial" w:cs="Arial"/>
+                <w:sz w:val="22"/>
+                <w:szCs w:val="22"/>
+              </w:rPr>
+              <w:t>extension</w:t>
+            </w:r>
           </w:p>
         </w:tc>
       </w:tr>
@@ -6019,7 +5815,17 @@
                 <w:sz w:val="22"/>
                 <w:szCs w:val="22"/>
               </w:rPr>
-              <w:t>Scénario 13</w:t>
+              <w:t>Scénario 1</w:t>
+            </w:r>
+            <w:r>
+              <w:rPr>
+                <w:rFonts w:ascii="Arial" w:eastAsia="Arial" w:hAnsi="Arial" w:cs="Arial"/>
+                <w:b/>
+                <w:color w:val="FFFFFF"/>
+                <w:sz w:val="22"/>
+                <w:szCs w:val="22"/>
+              </w:rPr>
+              <w:t>5</w:t>
             </w:r>
           </w:p>
         </w:tc>
@@ -6197,15 +6003,49 @@
                 <w:sz w:val="22"/>
                 <w:szCs w:val="22"/>
               </w:rPr>
-              <w:t xml:space="preserve">Je remplis correctement le formulaire avec les champs au bon format et les documents avec la bonne extension </w:t>
-            </w:r>
-            <w:r>
-              <w:rPr>
-                <w:rFonts w:ascii="Arial" w:eastAsia="Arial" w:hAnsi="Arial" w:cs="Arial"/>
-                <w:sz w:val="22"/>
-                <w:szCs w:val="22"/>
-              </w:rPr>
-              <w:t>et je clique sur Envoyer</w:t>
+              <w:t>Je remplis correctement le formulaire avec les champs au bon format</w:t>
+            </w:r>
+            <w:r>
+              <w:rPr>
+                <w:rFonts w:ascii="Arial" w:eastAsia="Arial" w:hAnsi="Arial" w:cs="Arial"/>
+                <w:sz w:val="22"/>
+                <w:szCs w:val="22"/>
+              </w:rPr>
+              <w:t xml:space="preserve"> </w:t>
+            </w:r>
+            <w:r>
+              <w:rPr>
+                <w:rFonts w:ascii="Arial" w:eastAsia="Arial" w:hAnsi="Arial" w:cs="Arial"/>
+                <w:sz w:val="22"/>
+                <w:szCs w:val="22"/>
+              </w:rPr>
+              <w:t xml:space="preserve">(png, jpeg, </w:t>
+            </w:r>
+            <w:proofErr w:type="spellStart"/>
+            <w:r>
+              <w:rPr>
+                <w:rFonts w:ascii="Arial" w:eastAsia="Arial" w:hAnsi="Arial" w:cs="Arial"/>
+                <w:sz w:val="22"/>
+                <w:szCs w:val="22"/>
+              </w:rPr>
+              <w:t>pdf</w:t>
+            </w:r>
+            <w:proofErr w:type="spellEnd"/>
+            <w:r>
+              <w:rPr>
+                <w:rFonts w:ascii="Arial" w:eastAsia="Arial" w:hAnsi="Arial" w:cs="Arial"/>
+                <w:sz w:val="22"/>
+                <w:szCs w:val="22"/>
+              </w:rPr>
+              <w:t>)</w:t>
+            </w:r>
+            <w:r>
+              <w:rPr>
+                <w:rFonts w:ascii="Arial" w:eastAsia="Arial" w:hAnsi="Arial" w:cs="Arial"/>
+                <w:sz w:val="22"/>
+                <w:szCs w:val="22"/>
+              </w:rPr>
+              <w:t xml:space="preserve"> et les documents avec la bonne extension et je clique sur Envoyer</w:t>
             </w:r>
           </w:p>
         </w:tc>
@@ -6294,15 +6134,7 @@
                 <w:sz w:val="22"/>
                 <w:szCs w:val="22"/>
               </w:rPr>
-              <w:t xml:space="preserve">Je </w:t>
-            </w:r>
-            <w:r>
-              <w:rPr>
-                <w:rFonts w:ascii="Arial" w:eastAsia="Arial" w:hAnsi="Arial" w:cs="Arial"/>
-                <w:sz w:val="22"/>
-                <w:szCs w:val="22"/>
-              </w:rPr>
-              <w:t>suis redirigé vers mon tableau de bord mis à jour avec la nouvelle note de frais</w:t>
+              <w:t>Je suis redirigé vers mon tableau de bord mis à jour avec la nouvelle note de frais</w:t>
             </w:r>
           </w:p>
         </w:tc>
@@ -6418,7 +6250,17 @@
                 <w:sz w:val="22"/>
                 <w:szCs w:val="22"/>
               </w:rPr>
-              <w:t>Scénario 13</w:t>
+              <w:t>Scénario 1</w:t>
+            </w:r>
+            <w:r>
+              <w:rPr>
+                <w:rFonts w:ascii="Arial" w:eastAsia="Arial" w:hAnsi="Arial" w:cs="Arial"/>
+                <w:b/>
+                <w:color w:val="FFFFFF"/>
+                <w:sz w:val="22"/>
+                <w:szCs w:val="22"/>
+              </w:rPr>
+              <w:t>6</w:t>
             </w:r>
           </w:p>
         </w:tc>
@@ -6596,23 +6438,7 @@
                 <w:sz w:val="22"/>
                 <w:szCs w:val="22"/>
               </w:rPr>
-              <w:t xml:space="preserve">Je remplis </w:t>
-            </w:r>
-            <w:r>
-              <w:rPr>
-                <w:rFonts w:ascii="Arial" w:eastAsia="Arial" w:hAnsi="Arial" w:cs="Arial"/>
-                <w:sz w:val="22"/>
-                <w:szCs w:val="22"/>
-              </w:rPr>
-              <w:t xml:space="preserve">partiellement ou pas du tout </w:t>
-            </w:r>
-            <w:r>
-              <w:rPr>
-                <w:rFonts w:ascii="Arial" w:eastAsia="Arial" w:hAnsi="Arial" w:cs="Arial"/>
-                <w:sz w:val="22"/>
-                <w:szCs w:val="22"/>
-              </w:rPr>
-              <w:t xml:space="preserve">les champs et je clique sur </w:t>
+              <w:t xml:space="preserve">Je remplis partiellement ou pas du tout les champs et je clique sur </w:t>
             </w:r>
             <w:r>
               <w:rPr>
@@ -6745,15 +6571,7 @@
                 <w:sz w:val="22"/>
                 <w:szCs w:val="22"/>
               </w:rPr>
-              <w:t xml:space="preserve">Je suis redirigé vers mon tableau de bord </w:t>
-            </w:r>
-            <w:r>
-              <w:rPr>
-                <w:rFonts w:ascii="Arial" w:eastAsia="Arial" w:hAnsi="Arial" w:cs="Arial"/>
-                <w:sz w:val="22"/>
-                <w:szCs w:val="22"/>
-              </w:rPr>
-              <w:t>sans tenir compte de la possible note de frais</w:t>
+              <w:t>Je suis redirigé vers mon tableau de bord sans tenir compte de la possible note de frais</w:t>
             </w:r>
           </w:p>
         </w:tc>
@@ -6879,7 +6697,7 @@
                 <w:sz w:val="22"/>
                 <w:szCs w:val="22"/>
               </w:rPr>
-              <w:t>4</w:t>
+              <w:t>7</w:t>
             </w:r>
           </w:p>
         </w:tc>
@@ -7272,7 +7090,7 @@
                 <w:sz w:val="22"/>
                 <w:szCs w:val="22"/>
               </w:rPr>
-              <w:t>5</w:t>
+              <w:t>7</w:t>
             </w:r>
           </w:p>
         </w:tc>

</xml_diff>